<commit_message>
Correcion Diagrama E-R y solución propuesta y redacción
</commit_message>
<xml_diff>
--- a/Documentacion/VFM_DocumentoTT1_V2.docx
+++ b/Documentacion/VFM_DocumentoTT1_V2.docx
@@ -1,6 +1,6 @@
 
 <file path=word/document.xml><?xml version="1.0" encoding="utf-8"?>
-<w:document xmlns:wpc="http://schemas.microsoft.com/office/word/2010/wordprocessingCanvas" xmlns:mc="http://schemas.openxmlformats.org/markup-compatibility/2006" xmlns:o="urn:schemas-microsoft-com:office:office" xmlns:r="http://schemas.openxmlformats.org/officeDocument/2006/relationships" xmlns:m="http://schemas.openxmlformats.org/officeDocument/2006/math" xmlns:v="urn:schemas-microsoft-com:vml" xmlns:wp14="http://schemas.microsoft.com/office/word/2010/wordprocessingDrawing" xmlns:wp="http://schemas.openxmlformats.org/drawingml/2006/wordprocessingDrawing" xmlns:w10="urn:schemas-microsoft-com:office:word" xmlns:w="http://schemas.openxmlformats.org/wordprocessingml/2006/main" xmlns:w14="http://schemas.microsoft.com/office/word/2010/wordml" xmlns:wpg="http://schemas.microsoft.com/office/word/2010/wordprocessingGroup" xmlns:wpi="http://schemas.microsoft.com/office/word/2010/wordprocessingInk" xmlns:wne="http://schemas.microsoft.com/office/word/2006/wordml" xmlns:wps="http://schemas.microsoft.com/office/word/2010/wordprocessingShape" mc:Ignorable="w14 wp14">
+<w:document xmlns:wpc="http://schemas.microsoft.com/office/word/2010/wordprocessingCanvas" xmlns:mc="http://schemas.openxmlformats.org/markup-compatibility/2006" xmlns:o="urn:schemas-microsoft-com:office:office" xmlns:r="http://schemas.openxmlformats.org/officeDocument/2006/relationships" xmlns:m="http://schemas.openxmlformats.org/officeDocument/2006/math" xmlns:v="urn:schemas-microsoft-com:vml" xmlns:wp14="http://schemas.microsoft.com/office/word/2010/wordprocessingDrawing" xmlns:wp="http://schemas.openxmlformats.org/drawingml/2006/wordprocessingDrawing" xmlns:w10="urn:schemas-microsoft-com:office:word" xmlns:w="http://schemas.openxmlformats.org/wordprocessingml/2006/main" xmlns:w14="http://schemas.microsoft.com/office/word/2010/wordml" xmlns:w15="http://schemas.microsoft.com/office/word/2012/wordml" xmlns:wpg="http://schemas.microsoft.com/office/word/2010/wordprocessingGroup" xmlns:wpi="http://schemas.microsoft.com/office/word/2010/wordprocessingInk" xmlns:wne="http://schemas.microsoft.com/office/word/2006/wordml" xmlns:wps="http://schemas.microsoft.com/office/word/2010/wordprocessingShape" mc:Ignorable="w14 w15 wp14">
   <w:body>
     <w:sdt>
       <w:sdtPr>
@@ -13,6 +13,7 @@
           <w:docPartUnique/>
         </w:docPartObj>
       </w:sdtPr>
+      <w:sdtEndPr/>
       <w:sdtContent>
         <w:p>
           <w:pPr>
@@ -99,21 +100,7 @@
                                   <w:rPr>
                                     <w:sz w:val="24"/>
                                   </w:rPr>
-                                  <w:t xml:space="preserve">Juárez </w:t>
-                                </w:r>
-                                <w:proofErr w:type="spellStart"/>
-                                <w:r>
-                                  <w:rPr>
-                                    <w:sz w:val="24"/>
-                                  </w:rPr>
-                                  <w:t>Gambino</w:t>
-                                </w:r>
-                                <w:proofErr w:type="spellEnd"/>
-                                <w:r>
-                                  <w:rPr>
-                                    <w:sz w:val="24"/>
-                                  </w:rPr>
-                                  <w:t xml:space="preserve"> Joel Omar</w:t>
+                                  <w:t>Juárez Gambino Joel Omar</w:t>
                                 </w:r>
                               </w:p>
                               <w:p>
@@ -126,16 +113,8 @@
                                   <w:rPr>
                                     <w:sz w:val="24"/>
                                   </w:rPr>
-                                  <w:t xml:space="preserve">García Mendoza Consuelo </w:t>
+                                  <w:t>García Mendoza Consuelo Varinia</w:t>
                                 </w:r>
-                                <w:proofErr w:type="spellStart"/>
-                                <w:r>
-                                  <w:rPr>
-                                    <w:sz w:val="24"/>
-                                  </w:rPr>
-                                  <w:t>Varinia</w:t>
-                                </w:r>
-                                <w:proofErr w:type="spellEnd"/>
                               </w:p>
                               <w:p>
                                 <w:pPr>
@@ -163,7 +142,7 @@
               </mc:Choice>
               <mc:Fallback>
                 <w:pict>
-                  <v:shapetype id="_x0000_t202" coordsize="21600,21600" o:spt="202" path="m,l,21600r21600,l21600,xe">
+                  <v:shapetype w14:anchorId="471917CA" id="_x0000_t202" coordsize="21600,21600" o:spt="202" path="m,l,21600r21600,l21600,xe">
                     <v:stroke joinstyle="miter"/>
                     <v:path gradientshapeok="t" o:connecttype="rect"/>
                   </v:shapetype>
@@ -193,21 +172,7 @@
                             <w:rPr>
                               <w:sz w:val="24"/>
                             </w:rPr>
-                            <w:t xml:space="preserve">Juárez </w:t>
-                          </w:r>
-                          <w:proofErr w:type="spellStart"/>
-                          <w:r>
-                            <w:rPr>
-                              <w:sz w:val="24"/>
-                            </w:rPr>
-                            <w:t>Gambino</w:t>
-                          </w:r>
-                          <w:proofErr w:type="spellEnd"/>
-                          <w:r>
-                            <w:rPr>
-                              <w:sz w:val="24"/>
-                            </w:rPr>
-                            <w:t xml:space="preserve"> Joel Omar</w:t>
+                            <w:t>Juárez Gambino Joel Omar</w:t>
                           </w:r>
                         </w:p>
                         <w:p>
@@ -220,16 +185,8 @@
                             <w:rPr>
                               <w:sz w:val="24"/>
                             </w:rPr>
-                            <w:t xml:space="preserve">García Mendoza Consuelo </w:t>
+                            <w:t>García Mendoza Consuelo Varinia</w:t>
                           </w:r>
-                          <w:proofErr w:type="spellStart"/>
-                          <w:r>
-                            <w:rPr>
-                              <w:sz w:val="24"/>
-                            </w:rPr>
-                            <w:t>Varinia</w:t>
-                          </w:r>
-                          <w:proofErr w:type="spellEnd"/>
                         </w:p>
                         <w:p>
                           <w:pPr>
@@ -290,7 +247,7 @@
                         </pic:cNvPicPr>
                       </pic:nvPicPr>
                       <pic:blipFill>
-                        <a:blip r:embed="rId10" cstate="print">
+                        <a:blip r:embed="rId9" cstate="print">
                           <a:extLst>
                             <a:ext uri="{28A0092B-C50C-407E-A947-70E740481C1C}">
                               <a14:useLocalDpi xmlns:a14="http://schemas.microsoft.com/office/drawing/2010/main" val="0"/>
@@ -366,7 +323,7 @@
                         </pic:cNvPicPr>
                       </pic:nvPicPr>
                       <pic:blipFill>
-                        <a:blip r:embed="rId11" cstate="print">
+                        <a:blip r:embed="rId10" cstate="print">
                           <a:extLst>
                             <a:ext uri="{28A0092B-C50C-407E-A947-70E740481C1C}">
                               <a14:useLocalDpi xmlns:a14="http://schemas.microsoft.com/office/drawing/2010/main" val="0"/>
@@ -1299,6 +1256,7 @@
                                     <w:dataBinding w:prefixMappings="xmlns:ns0='http://schemas.openxmlformats.org/officeDocument/2006/extended-properties'" w:xpath="/ns0:Properties[1]/ns0:Company[1]" w:storeItemID="{6668398D-A668-4E3E-A5EB-62B293D839F1}"/>
                                     <w:text/>
                                   </w:sdtPr>
+                                  <w:sdtEndPr/>
                                   <w:sdtContent>
                                     <w:p>
                                       <w:pPr>
@@ -1410,6 +1368,7 @@
                                       <w:calendar w:val="gregorian"/>
                                     </w:date>
                                   </w:sdtPr>
+                                  <w:sdtEndPr/>
                                   <w:sdtContent>
                                     <w:p>
                                       <w:pPr>
@@ -1490,6 +1449,7 @@
                                     <w:dataBinding w:prefixMappings="xmlns:ns0='http://schemas.openxmlformats.org/package/2006/metadata/core-properties' xmlns:ns1='http://purl.org/dc/elements/1.1/'" w:xpath="/ns0:coreProperties[1]/ns1:title[1]" w:storeItemID="{6C3C8BC8-F283-45AE-878A-BAB7291924A1}"/>
                                     <w:text/>
                                   </w:sdtPr>
+                                  <w:sdtEndPr/>
                                   <w:sdtContent>
                                     <w:p>
                                       <w:pPr>
@@ -1534,42 +1494,8 @@
                                       <w:sz w:val="40"/>
                                       <w:szCs w:val="40"/>
                                     </w:rPr>
-                                    <w:t xml:space="preserve">Visual </w:t>
+                                    <w:t>Visual Food Maker</w:t>
                                   </w:r>
-                                  <w:proofErr w:type="spellStart"/>
-                                  <w:r>
-                                    <w:rPr>
-                                      <w:b/>
-                                      <w:bCs/>
-                                      <w:color w:val="5B9BD5" w:themeColor="accent1"/>
-                                      <w:sz w:val="40"/>
-                                      <w:szCs w:val="40"/>
-                                    </w:rPr>
-                                    <w:t>Food</w:t>
-                                  </w:r>
-                                  <w:proofErr w:type="spellEnd"/>
-                                  <w:r>
-                                    <w:rPr>
-                                      <w:b/>
-                                      <w:bCs/>
-                                      <w:color w:val="5B9BD5" w:themeColor="accent1"/>
-                                      <w:sz w:val="40"/>
-                                      <w:szCs w:val="40"/>
-                                    </w:rPr>
-                                    <w:t xml:space="preserve"> </w:t>
-                                  </w:r>
-                                  <w:proofErr w:type="spellStart"/>
-                                  <w:r>
-                                    <w:rPr>
-                                      <w:b/>
-                                      <w:bCs/>
-                                      <w:color w:val="5B9BD5" w:themeColor="accent1"/>
-                                      <w:sz w:val="40"/>
-                                      <w:szCs w:val="40"/>
-                                    </w:rPr>
-                                    <w:t>Maker</w:t>
-                                  </w:r>
-                                  <w:proofErr w:type="spellEnd"/>
                                   <w:r>
                                     <w:rPr>
                                       <w:b/>
@@ -1716,7 +1642,7 @@
               </mc:Choice>
               <mc:Fallback>
                 <w:pict>
-                  <v:group id="Grupo 3" o:spid="_x0000_s1027" style="position:absolute;margin-left:0;margin-top:0;width:612pt;height:647.95pt;z-index:251669504;mso-width-percent:1000;mso-height-percent:1000;mso-position-horizontal:center;mso-position-horizontal-relative:page;mso-position-vertical:center;mso-position-vertical-relative:margin;mso-width-percent:1000;mso-height-percent:1000;mso-height-relative:margin" coordorigin=",1440" coordsize="12240,12959" o:gfxdata="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" o:allowincell="f">
+                  <v:group w14:anchorId="3EE614C6" id="Grupo 3" o:spid="_x0000_s1027" style="position:absolute;margin-left:0;margin-top:0;width:612pt;height:647.95pt;z-index:251669504;mso-width-percent:1000;mso-height-percent:1000;mso-position-horizontal:center;mso-position-horizontal-relative:page;mso-position-vertical:center;mso-position-vertical-relative:margin;mso-width-percent:1000;mso-height-percent:1000;mso-height-relative:margin" coordorigin=",1440" coordsize="12240,12959" o:gfxdata="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" o:allowincell="f">
                     <v:group id="Group 4" o:spid="_x0000_s1028" style="position:absolute;top:9661;width:12240;height:4738" coordorigin="-6,3399" coordsize="12197,4253" o:gfxdata="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">
                       <v:group id="Group 5" o:spid="_x0000_s1029" style="position:absolute;left:-6;top:3717;width:12189;height:3550" coordorigin="18,7468" coordsize="12189,3550" o:gfxdata="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">
                         <v:shape id="Freeform 6" o:spid="_x0000_s1030" style="position:absolute;left:18;top:7837;width:7132;height:2863;visibility:visible;mso-wrap-style:square;v-text-anchor:top" coordsize="7132,2863" o:gfxdata="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" path="m,l17,2863,7132,2578r,-2378l,xe" fillcolor="#a7bfde" stroked="f">
@@ -1791,6 +1717,7 @@
                               <w:dataBinding w:prefixMappings="xmlns:ns0='http://schemas.openxmlformats.org/officeDocument/2006/extended-properties'" w:xpath="/ns0:Properties[1]/ns0:Company[1]" w:storeItemID="{6668398D-A668-4E3E-A5EB-62B293D839F1}"/>
                               <w:text/>
                             </w:sdtPr>
+                            <w:sdtEndPr/>
                             <w:sdtContent>
                               <w:p>
                                 <w:pPr>
@@ -1863,6 +1790,7 @@
                                 <w:calendar w:val="gregorian"/>
                               </w:date>
                             </w:sdtPr>
+                            <w:sdtEndPr/>
                             <w:sdtContent>
                               <w:p>
                                 <w:pPr>
@@ -1904,6 +1832,7 @@
                               <w:dataBinding w:prefixMappings="xmlns:ns0='http://schemas.openxmlformats.org/package/2006/metadata/core-properties' xmlns:ns1='http://purl.org/dc/elements/1.1/'" w:xpath="/ns0:coreProperties[1]/ns1:title[1]" w:storeItemID="{6C3C8BC8-F283-45AE-878A-BAB7291924A1}"/>
                               <w:text/>
                             </w:sdtPr>
+                            <w:sdtEndPr/>
                             <w:sdtContent>
                               <w:p>
                                 <w:pPr>
@@ -1948,42 +1877,8 @@
                                 <w:sz w:val="40"/>
                                 <w:szCs w:val="40"/>
                               </w:rPr>
-                              <w:t xml:space="preserve">Visual </w:t>
+                              <w:t>Visual Food Maker</w:t>
                             </w:r>
-                            <w:proofErr w:type="spellStart"/>
-                            <w:r>
-                              <w:rPr>
-                                <w:b/>
-                                <w:bCs/>
-                                <w:color w:val="5B9BD5" w:themeColor="accent1"/>
-                                <w:sz w:val="40"/>
-                                <w:szCs w:val="40"/>
-                              </w:rPr>
-                              <w:t>Food</w:t>
-                            </w:r>
-                            <w:proofErr w:type="spellEnd"/>
-                            <w:r>
-                              <w:rPr>
-                                <w:b/>
-                                <w:bCs/>
-                                <w:color w:val="5B9BD5" w:themeColor="accent1"/>
-                                <w:sz w:val="40"/>
-                                <w:szCs w:val="40"/>
-                              </w:rPr>
-                              <w:t xml:space="preserve"> </w:t>
-                            </w:r>
-                            <w:proofErr w:type="spellStart"/>
-                            <w:r>
-                              <w:rPr>
-                                <w:b/>
-                                <w:bCs/>
-                                <w:color w:val="5B9BD5" w:themeColor="accent1"/>
-                                <w:sz w:val="40"/>
-                                <w:szCs w:val="40"/>
-                              </w:rPr>
-                              <w:t>Maker</w:t>
-                            </w:r>
-                            <w:proofErr w:type="spellEnd"/>
                             <w:r>
                               <w:rPr>
                                 <w:b/>
@@ -3775,6 +3670,7 @@
           <w:id w:val="-134808133"/>
           <w:citation/>
         </w:sdtPr>
+        <w:sdtEndPr/>
         <w:sdtContent>
           <w:r>
             <w:rPr>
@@ -3877,6 +3773,7 @@
           <w:id w:val="795568160"/>
           <w:citation/>
         </w:sdtPr>
+        <w:sdtEndPr/>
         <w:sdtContent>
           <w:r>
             <w:rPr>
@@ -3969,21 +3866,7 @@
         <w:rPr>
           <w:sz w:val="20"/>
         </w:rPr>
-        <w:t xml:space="preserve">Debido a la creciente facilidad adquisitiva de </w:t>
-      </w:r>
-      <w:proofErr w:type="spellStart"/>
-      <w:r>
-        <w:rPr>
-          <w:sz w:val="20"/>
-        </w:rPr>
-        <w:t>Smartphones</w:t>
-      </w:r>
-      <w:proofErr w:type="spellEnd"/>
-      <w:r>
-        <w:rPr>
-          <w:sz w:val="20"/>
-        </w:rPr>
-        <w:t xml:space="preserve"> y dispositivos móviles que está viviendo la sociedad mundial en general y en particular la mexicana, que día a día aumenta sorprendentemente, han surgido innovaciones en el área de restaurantes cargadas </w:t>
+        <w:t xml:space="preserve">Debido a la creciente facilidad adquisitiva de Smartphones y dispositivos móviles que está viviendo la sociedad mundial en general y en particular la mexicana, que día a día aumenta sorprendentemente, han surgido innovaciones en el área de restaurantes cargadas </w:t>
       </w:r>
       <w:r>
         <w:rPr>
@@ -4063,7 +3946,21 @@
           <w:sz w:val="20"/>
           <w:szCs w:val="20"/>
         </w:rPr>
-        <w:t>su valor calórico, su tiempo de preparación, costo y la bebida con que se sugiere para acompañarlo</w:t>
+        <w:t>su valor calórico, su tiempo de preparación, costo y l</w:t>
+      </w:r>
+      <w:r>
+        <w:rPr>
+          <w:sz w:val="20"/>
+          <w:szCs w:val="20"/>
+        </w:rPr>
+        <w:t xml:space="preserve">a bebida con que se sugiere </w:t>
+      </w:r>
+      <w:r>
+        <w:rPr>
+          <w:sz w:val="20"/>
+          <w:szCs w:val="20"/>
+        </w:rPr>
+        <w:t xml:space="preserve"> acompañarlo</w:t>
       </w:r>
       <w:r>
         <w:rPr>
@@ -4381,7 +4278,7 @@
           <w:sz w:val="20"/>
           <w:szCs w:val="20"/>
         </w:rPr>
-        <w:t>ya sea una mesa o es atendido por</w:t>
+        <w:t>o es atendido por</w:t>
       </w:r>
       <w:r>
         <w:rPr>
@@ -4442,7 +4339,7 @@
                     <pic:cNvPicPr/>
                   </pic:nvPicPr>
                   <pic:blipFill rotWithShape="1">
-                    <a:blip r:embed="rId12">
+                    <a:blip r:embed="rId11">
                       <a:extLst>
                         <a:ext uri="{28A0092B-C50C-407E-A947-70E740481C1C}">
                           <a14:useLocalDpi xmlns:a14="http://schemas.microsoft.com/office/drawing/2010/main" val="0"/>
@@ -4478,7 +4375,7 @@
     </w:p>
     <w:p>
       <w:pPr>
-        <w:pStyle w:val="Epgrafe"/>
+        <w:pStyle w:val="Descripcin"/>
         <w:spacing w:before="2"/>
         <w:jc w:val="center"/>
         <w:rPr>
@@ -4535,23 +4432,7 @@
           <w:sz w:val="20"/>
           <w:szCs w:val="20"/>
         </w:rPr>
-        <w:t xml:space="preserve">Actualmente los mexicanos que se encuentran en el rango de edad de 18-24 años han utilizado un </w:t>
-      </w:r>
-      <w:proofErr w:type="spellStart"/>
-      <w:r>
-        <w:rPr>
-          <w:sz w:val="20"/>
-          <w:szCs w:val="20"/>
-        </w:rPr>
-        <w:t>smartphone</w:t>
-      </w:r>
-      <w:proofErr w:type="spellEnd"/>
-      <w:r>
-        <w:rPr>
-          <w:sz w:val="20"/>
-          <w:szCs w:val="20"/>
-        </w:rPr>
-        <w:t xml:space="preserve">  para buscar restaurantes, pubs/bares (Ver gráfica 2). De igual manera los mexicanos de este rango de edades han descargado y utilizado una aplicación. </w:t>
+        <w:t xml:space="preserve">Actualmente los mexicanos que se encuentran en el rango de edad de 18-24 años han utilizado un smartphone  para buscar restaurantes, pubs/bares (Ver gráfica 2). De igual manera los mexicanos de este rango de edades han descargado y utilizado una aplicación. </w:t>
       </w:r>
     </w:p>
     <w:p>
@@ -4582,11 +4463,11 @@
                     <pic:cNvPicPr/>
                   </pic:nvPicPr>
                   <pic:blipFill rotWithShape="1">
-                    <a:blip r:embed="rId13">
+                    <a:blip r:embed="rId12">
                       <a:extLst>
                         <a:ext uri="{BEBA8EAE-BF5A-486C-A8C5-ECC9F3942E4B}">
                           <a14:imgProps xmlns:a14="http://schemas.microsoft.com/office/drawing/2010/main">
-                            <a14:imgLayer r:embed="rId14">
+                            <a14:imgLayer r:embed="rId13">
                               <a14:imgEffect>
                                 <a14:saturation sat="400000"/>
                               </a14:imgEffect>
@@ -4627,7 +4508,7 @@
     </w:p>
     <w:p>
       <w:pPr>
-        <w:pStyle w:val="Epgrafe"/>
+        <w:pStyle w:val="Descripcin"/>
         <w:spacing w:before="2"/>
         <w:jc w:val="center"/>
         <w:rPr>
@@ -4674,23 +4555,7 @@
           <w:sz w:val="20"/>
           <w:szCs w:val="20"/>
         </w:rPr>
-        <w:t xml:space="preserve">Las gráficas mostradas anteriormente nos dan una referencia sobre el uso de los </w:t>
-      </w:r>
-      <w:proofErr w:type="spellStart"/>
-      <w:r>
-        <w:rPr>
-          <w:sz w:val="20"/>
-          <w:szCs w:val="20"/>
-        </w:rPr>
-        <w:t>smartphones</w:t>
-      </w:r>
-      <w:proofErr w:type="spellEnd"/>
-      <w:r>
-        <w:rPr>
-          <w:sz w:val="20"/>
-          <w:szCs w:val="20"/>
-        </w:rPr>
-        <w:t xml:space="preserve">  por  los mexicanos de 24 años en adelante ya que son quienes reciben los ingresos suficientes para </w:t>
+        <w:t xml:space="preserve">Las gráficas mostradas anteriormente nos dan una referencia sobre el uso de los smartphones  por  los mexicanos de 24 años en adelante ya que son quienes reciben los ingresos suficientes para </w:t>
       </w:r>
       <w:r>
         <w:rPr>
@@ -4708,6 +4573,7 @@
           <w:id w:val="668684488"/>
           <w:citation/>
         </w:sdtPr>
+        <w:sdtEndPr/>
         <w:sdtContent>
           <w:r>
             <w:rPr>
@@ -4803,6 +4669,15 @@
       <w:pPr>
         <w:jc w:val="both"/>
         <w:rPr>
+          <w:sz w:val="20"/>
+          <w:szCs w:val="20"/>
+        </w:rPr>
+      </w:pPr>
+    </w:p>
+    <w:p>
+      <w:pPr>
+        <w:jc w:val="both"/>
+        <w:rPr>
           <w:b/>
           <w:sz w:val="20"/>
           <w:szCs w:val="20"/>
@@ -5046,7 +4921,14 @@
           <w:sz w:val="20"/>
           <w:szCs w:val="20"/>
         </w:rPr>
-        <w:t xml:space="preserve">el estado de procedencia, </w:t>
+        <w:t>el estado de origen</w:t>
+      </w:r>
+      <w:r>
+        <w:rPr>
+          <w:sz w:val="20"/>
+          <w:szCs w:val="20"/>
+        </w:rPr>
+        <w:t xml:space="preserve">, </w:t>
       </w:r>
       <w:r>
         <w:rPr>
@@ -5066,10 +4948,43 @@
     </w:p>
     <w:p>
       <w:pPr>
+        <w:spacing w:after="0" w:line="240" w:lineRule="auto"/>
+        <w:rPr>
+          <w:u w:val="single"/>
+        </w:rPr>
+      </w:pPr>
+    </w:p>
+    <w:p>
+      <w:pPr>
+        <w:spacing w:after="0" w:line="240" w:lineRule="auto"/>
+        <w:rPr>
+          <w:u w:val="single"/>
+        </w:rPr>
+      </w:pPr>
+    </w:p>
+    <w:p>
+      <w:pPr>
+        <w:spacing w:after="0" w:line="240" w:lineRule="auto"/>
+        <w:rPr>
+          <w:u w:val="single"/>
+        </w:rPr>
+      </w:pPr>
+    </w:p>
+    <w:p>
+      <w:pPr>
+        <w:spacing w:after="0" w:line="240" w:lineRule="auto"/>
+        <w:rPr>
+          <w:u w:val="single"/>
+        </w:rPr>
+      </w:pPr>
+    </w:p>
+    <w:p>
+      <w:pPr>
         <w:pStyle w:val="Ttulo2"/>
       </w:pPr>
       <w:bookmarkStart w:id="7" w:name="_Toc382951666"/>
       <w:r>
+        <w:lastRenderedPageBreak/>
         <w:t xml:space="preserve">1.4 </w:t>
       </w:r>
       <w:r>
@@ -5085,6 +5000,15 @@
           <w:szCs w:val="20"/>
         </w:rPr>
       </w:pPr>
+    </w:p>
+    <w:p>
+      <w:pPr>
+        <w:jc w:val="both"/>
+        <w:rPr>
+          <w:sz w:val="20"/>
+          <w:szCs w:val="20"/>
+        </w:rPr>
+      </w:pPr>
       <w:r>
         <w:rPr>
           <w:sz w:val="20"/>
@@ -5118,130 +5042,493 @@
           <w:sz w:val="20"/>
           <w:szCs w:val="20"/>
         </w:rPr>
-        <w:t xml:space="preserve"> una aplicación móvil que utilizará la realidad aumentada para mostrar imágenes 2D de los platillos del menú</w:t>
-      </w:r>
-      <w:r>
-        <w:rPr>
-          <w:sz w:val="20"/>
-          <w:szCs w:val="20"/>
-        </w:rPr>
-        <w:t>,</w:t>
-      </w:r>
-      <w:r>
-        <w:rPr>
-          <w:sz w:val="20"/>
-          <w:szCs w:val="20"/>
-        </w:rPr>
-        <w:t xml:space="preserve"> así como información </w:t>
-      </w:r>
-      <w:r>
-        <w:rPr>
-          <w:sz w:val="20"/>
-          <w:szCs w:val="20"/>
-        </w:rPr>
+        <w:t xml:space="preserve"> un</w:t>
+      </w:r>
+      <w:r>
+        <w:rPr>
+          <w:sz w:val="20"/>
+          <w:szCs w:val="20"/>
+        </w:rPr>
+        <w:t xml:space="preserve">a aplicación móvil que mediante </w:t>
+      </w:r>
+      <w:r>
+        <w:rPr>
+          <w:sz w:val="20"/>
+          <w:szCs w:val="20"/>
+        </w:rPr>
+        <w:t>realidad aumentada</w:t>
+      </w:r>
+      <w:r>
+        <w:rPr>
+          <w:sz w:val="20"/>
+          <w:szCs w:val="20"/>
+        </w:rPr>
+        <w:t xml:space="preserve"> mostrará </w:t>
+      </w:r>
+      <w:r>
+        <w:rPr>
+          <w:sz w:val="20"/>
+          <w:szCs w:val="20"/>
+        </w:rPr>
+        <w:t>imágenes 2D de los platillos del menú</w:t>
+      </w:r>
+      <w:r>
+        <w:rPr>
+          <w:sz w:val="20"/>
+          <w:szCs w:val="20"/>
+        </w:rPr>
+        <w:t xml:space="preserve"> e información complementaria</w:t>
+      </w:r>
+      <w:r>
+        <w:rPr>
+          <w:sz w:val="20"/>
+          <w:szCs w:val="20"/>
+        </w:rPr>
+        <w:t>.</w:t>
+      </w:r>
+      <w:r>
+        <w:rPr>
+          <w:sz w:val="20"/>
+          <w:szCs w:val="20"/>
+        </w:rPr>
+        <w:t xml:space="preserve"> </w:t>
+      </w:r>
+    </w:p>
+    <w:p>
+      <w:pPr>
+        <w:jc w:val="both"/>
+        <w:rPr>
+          <w:sz w:val="20"/>
+          <w:szCs w:val="20"/>
+        </w:rPr>
+      </w:pPr>
+    </w:p>
+    <w:p>
+      <w:pPr>
+        <w:keepNext/>
+        <w:jc w:val="both"/>
+      </w:pPr>
+      <w:r>
+        <w:rPr>
+          <w:noProof/>
+          <w:sz w:val="20"/>
+          <w:szCs w:val="20"/>
+          <w:lang w:eastAsia="es-MX"/>
+        </w:rPr>
+        <w:drawing>
+          <wp:inline distT="0" distB="0" distL="0" distR="0" wp14:anchorId="284DB024" wp14:editId="476B1298">
+            <wp:extent cx="5612130" cy="2663965"/>
+            <wp:effectExtent l="0" t="0" r="7620" b="3175"/>
+            <wp:docPr id="288" name="Imagen 288" descr="C:\Users\Angie\Desktop\capture-20140319-215744.png"/>
+            <wp:cNvGraphicFramePr>
+              <a:graphicFrameLocks xmlns:a="http://schemas.openxmlformats.org/drawingml/2006/main" noChangeAspect="1"/>
+            </wp:cNvGraphicFramePr>
+            <a:graphic xmlns:a="http://schemas.openxmlformats.org/drawingml/2006/main">
+              <a:graphicData uri="http://schemas.openxmlformats.org/drawingml/2006/picture">
+                <pic:pic xmlns:pic="http://schemas.openxmlformats.org/drawingml/2006/picture">
+                  <pic:nvPicPr>
+                    <pic:cNvPr id="0" name="Picture 5" descr="C:\Users\Angie\Desktop\capture-20140319-215744.png"/>
+                    <pic:cNvPicPr>
+                      <a:picLocks noChangeAspect="1" noChangeArrowheads="1"/>
+                    </pic:cNvPicPr>
+                  </pic:nvPicPr>
+                  <pic:blipFill>
+                    <a:blip r:embed="rId14">
+                      <a:extLst>
+                        <a:ext uri="{28A0092B-C50C-407E-A947-70E740481C1C}">
+                          <a14:useLocalDpi xmlns:a14="http://schemas.microsoft.com/office/drawing/2010/main" val="0"/>
+                        </a:ext>
+                      </a:extLst>
+                    </a:blip>
+                    <a:srcRect/>
+                    <a:stretch>
+                      <a:fillRect/>
+                    </a:stretch>
+                  </pic:blipFill>
+                  <pic:spPr bwMode="auto">
+                    <a:xfrm>
+                      <a:off x="0" y="0"/>
+                      <a:ext cx="5612130" cy="2663965"/>
+                    </a:xfrm>
+                    <a:prstGeom prst="rect">
+                      <a:avLst/>
+                    </a:prstGeom>
+                    <a:noFill/>
+                    <a:ln>
+                      <a:noFill/>
+                    </a:ln>
+                  </pic:spPr>
+                </pic:pic>
+              </a:graphicData>
+            </a:graphic>
+          </wp:inline>
+        </w:drawing>
+      </w:r>
+    </w:p>
+    <w:p>
+      <w:pPr>
+        <w:pStyle w:val="Descripcin"/>
+        <w:spacing w:before="2"/>
+        <w:jc w:val="center"/>
+      </w:pPr>
+      <w:r>
+        <w:t xml:space="preserve">Figura </w:t>
+      </w:r>
+      <w:r>
+        <w:fldChar w:fldCharType="begin"/>
+      </w:r>
+      <w:r>
+        <w:instrText xml:space="preserve"> SEQ Figura \* ARABIC </w:instrText>
+      </w:r>
+      <w:r>
+        <w:fldChar w:fldCharType="separate"/>
+      </w:r>
+      <w:r>
+        <w:rPr>
+          <w:noProof/>
+        </w:rPr>
+        <w:t>1</w:t>
+      </w:r>
+      <w:r>
+        <w:fldChar w:fldCharType="end"/>
+      </w:r>
+      <w:r>
+        <w:t xml:space="preserve"> Diagrama a bloques</w:t>
+      </w:r>
+    </w:p>
+    <w:p>
+      <w:pPr>
+        <w:rPr>
+          <w:lang w:val="es-ES" w:eastAsia="es-ES"/>
+        </w:rPr>
+      </w:pPr>
+    </w:p>
+    <w:p>
+      <w:pPr>
+        <w:spacing w:line="240" w:lineRule="atLeast"/>
+        <w:jc w:val="both"/>
+        <w:rPr>
+          <w:sz w:val="20"/>
+          <w:szCs w:val="20"/>
+        </w:rPr>
+      </w:pPr>
+      <w:r>
+        <w:rPr>
+          <w:sz w:val="20"/>
+          <w:szCs w:val="20"/>
+        </w:rPr>
+        <w:t xml:space="preserve">La figura anterior </w:t>
+      </w:r>
+      <w:r>
+        <w:rPr>
+          <w:sz w:val="20"/>
+          <w:szCs w:val="20"/>
+        </w:rPr>
+        <w:t xml:space="preserve"> representa el esquema de la arquitectura del sistema. Este se divide en 3 etapas:</w:t>
+      </w:r>
+    </w:p>
+    <w:p>
+      <w:pPr>
+        <w:pStyle w:val="Prrafodelista"/>
+        <w:numPr>
+          <w:ilvl w:val="0"/>
+          <w:numId w:val="20"/>
+        </w:numPr>
+        <w:tabs>
+          <w:tab w:val="left" w:pos="708"/>
+        </w:tabs>
+        <w:suppressAutoHyphens/>
+        <w:spacing w:after="0" w:line="240" w:lineRule="atLeast"/>
+        <w:jc w:val="both"/>
+        <w:rPr>
+          <w:sz w:val="20"/>
+          <w:szCs w:val="20"/>
+        </w:rPr>
+      </w:pPr>
+      <w:r>
+        <w:rPr>
+          <w:sz w:val="20"/>
+          <w:szCs w:val="20"/>
+        </w:rPr>
+        <w:t xml:space="preserve">Despliegue de realidad aumentada: </w:t>
+      </w:r>
+      <w:r>
+        <w:rPr>
+          <w:sz w:val="20"/>
+          <w:szCs w:val="20"/>
+        </w:rPr>
+        <w:t xml:space="preserve">el dispositivo móvil detectará el marcador del platillo que se encuentra en el menú  y </w:t>
+      </w:r>
+      <w:r>
+        <w:rPr>
+          <w:sz w:val="20"/>
+          <w:szCs w:val="20"/>
+        </w:rPr>
+        <w:t xml:space="preserve"> se hará un despliegue </w:t>
+      </w:r>
+      <w:r>
+        <w:rPr>
+          <w:sz w:val="20"/>
+          <w:szCs w:val="20"/>
+        </w:rPr>
+        <w:t xml:space="preserve">de </w:t>
+      </w:r>
+      <w:r>
+        <w:rPr>
+          <w:sz w:val="20"/>
+          <w:szCs w:val="20"/>
+        </w:rPr>
+        <w:t>imágenes 2D de</w:t>
+      </w:r>
+      <w:r>
+        <w:rPr>
+          <w:sz w:val="20"/>
+          <w:szCs w:val="20"/>
+        </w:rPr>
+        <w:t>l  platillo que encuentre de mayor interés el comensal</w:t>
+      </w:r>
+      <w:r>
+        <w:rPr>
+          <w:sz w:val="20"/>
+          <w:szCs w:val="20"/>
+        </w:rPr>
+        <w:t>.</w:t>
+      </w:r>
+    </w:p>
+    <w:p>
+      <w:pPr>
+        <w:pStyle w:val="Prrafodelista"/>
+        <w:numPr>
+          <w:ilvl w:val="0"/>
+          <w:numId w:val="20"/>
+        </w:numPr>
+        <w:tabs>
+          <w:tab w:val="left" w:pos="708"/>
+        </w:tabs>
+        <w:suppressAutoHyphens/>
+        <w:spacing w:after="0" w:line="240" w:lineRule="atLeast"/>
+        <w:jc w:val="both"/>
+        <w:rPr>
+          <w:sz w:val="20"/>
+          <w:szCs w:val="20"/>
+        </w:rPr>
+      </w:pPr>
+      <w:r>
+        <w:rPr>
+          <w:sz w:val="20"/>
+          <w:szCs w:val="20"/>
+        </w:rPr>
+        <w:t>Información nutricion</w:t>
+      </w:r>
+      <w:r>
+        <w:rPr>
+          <w:sz w:val="20"/>
+          <w:szCs w:val="20"/>
+        </w:rPr>
+        <w:t xml:space="preserve">al: se </w:t>
+      </w:r>
+      <w:r>
+        <w:rPr>
+          <w:sz w:val="20"/>
+          <w:szCs w:val="20"/>
+        </w:rPr>
+        <w:t xml:space="preserve">mostrará </w:t>
+      </w:r>
+      <w:r>
+        <w:rPr>
+          <w:sz w:val="20"/>
+          <w:szCs w:val="20"/>
+        </w:rPr>
+        <w:t>información valiosa sobre el conte</w:t>
+      </w:r>
+      <w:r>
+        <w:rPr>
+          <w:sz w:val="20"/>
+          <w:szCs w:val="20"/>
+        </w:rPr>
+        <w:t>nido energético del platillo seleccionado</w:t>
+      </w:r>
+      <w:r>
+        <w:rPr>
+          <w:sz w:val="20"/>
+          <w:szCs w:val="20"/>
+        </w:rPr>
+        <w:t>.</w:t>
+      </w:r>
+    </w:p>
+    <w:p>
+      <w:pPr>
+        <w:pStyle w:val="Prrafodelista"/>
+        <w:numPr>
+          <w:ilvl w:val="0"/>
+          <w:numId w:val="20"/>
+        </w:numPr>
+        <w:tabs>
+          <w:tab w:val="left" w:pos="708"/>
+        </w:tabs>
+        <w:suppressAutoHyphens/>
+        <w:spacing w:after="0" w:line="240" w:lineRule="atLeast"/>
+        <w:jc w:val="both"/>
+        <w:rPr>
+          <w:sz w:val="20"/>
+          <w:szCs w:val="20"/>
+        </w:rPr>
+      </w:pPr>
+      <w:r>
+        <w:rPr>
+          <w:sz w:val="20"/>
+          <w:szCs w:val="20"/>
+        </w:rPr>
+        <w:t>Acompañamientos y opciones de marid</w:t>
+      </w:r>
+      <w:r>
+        <w:rPr>
+          <w:sz w:val="20"/>
+          <w:szCs w:val="20"/>
+        </w:rPr>
+        <w:t xml:space="preserve">aje: </w:t>
+      </w:r>
+      <w:r>
+        <w:rPr>
+          <w:sz w:val="20"/>
+          <w:szCs w:val="20"/>
+        </w:rPr>
+        <w:t>dependerá de la selecc</w:t>
+      </w:r>
+      <w:r>
+        <w:rPr>
+          <w:sz w:val="20"/>
+          <w:szCs w:val="20"/>
+        </w:rPr>
+        <w:t>ión que haya hecho el comensal, y</w:t>
+      </w:r>
+      <w:r>
+        <w:rPr>
+          <w:sz w:val="20"/>
+          <w:szCs w:val="20"/>
+        </w:rPr>
+        <w:t>a que se le brindaran diversas sugerencias  de platillos y bebidas</w:t>
+      </w:r>
+      <w:r>
+        <w:rPr>
+          <w:sz w:val="20"/>
+          <w:szCs w:val="20"/>
+        </w:rPr>
+        <w:t xml:space="preserve"> de acompañamiento así como el costo,</w:t>
+      </w:r>
+      <w:r>
+        <w:rPr>
+          <w:sz w:val="20"/>
+          <w:szCs w:val="20"/>
+        </w:rPr>
+        <w:t xml:space="preserve"> estado de origen</w:t>
+      </w:r>
+      <w:r>
+        <w:rPr>
+          <w:sz w:val="20"/>
+          <w:szCs w:val="20"/>
+        </w:rPr>
+        <w:t>, tiempo y forma de preparación del platillo seleccionado</w:t>
+      </w:r>
+      <w:r>
+        <w:rPr>
+          <w:sz w:val="20"/>
+          <w:szCs w:val="20"/>
+        </w:rPr>
+        <w:t>.</w:t>
+      </w:r>
+    </w:p>
+    <w:p>
+      <w:pPr>
+        <w:pStyle w:val="Prrafodelista"/>
+        <w:tabs>
+          <w:tab w:val="left" w:pos="708"/>
+        </w:tabs>
+        <w:suppressAutoHyphens/>
+        <w:spacing w:after="0" w:line="240" w:lineRule="atLeast"/>
+        <w:jc w:val="both"/>
+        <w:rPr>
+          <w:sz w:val="20"/>
+          <w:szCs w:val="20"/>
+        </w:rPr>
+      </w:pPr>
+    </w:p>
+    <w:p>
+      <w:pPr>
+        <w:jc w:val="both"/>
+        <w:rPr>
+          <w:sz w:val="20"/>
+          <w:szCs w:val="20"/>
+        </w:rPr>
+      </w:pPr>
+    </w:p>
+    <w:p>
+      <w:pPr>
+        <w:jc w:val="both"/>
+        <w:rPr>
+          <w:sz w:val="20"/>
+          <w:szCs w:val="20"/>
+        </w:rPr>
+      </w:pPr>
+    </w:p>
+    <w:p>
+      <w:pPr>
+        <w:jc w:val="both"/>
+        <w:rPr>
+          <w:noProof/>
+          <w:sz w:val="20"/>
+          <w:szCs w:val="20"/>
+          <w:lang w:eastAsia="es-MX"/>
+        </w:rPr>
+      </w:pPr>
+    </w:p>
+    <w:p>
+      <w:pPr>
+        <w:jc w:val="both"/>
+        <w:rPr>
+          <w:noProof/>
+          <w:sz w:val="20"/>
+          <w:szCs w:val="20"/>
+          <w:lang w:eastAsia="es-MX"/>
+        </w:rPr>
+      </w:pPr>
+    </w:p>
+    <w:p>
+      <w:pPr>
+        <w:jc w:val="both"/>
+        <w:rPr>
+          <w:noProof/>
+          <w:sz w:val="20"/>
+          <w:szCs w:val="20"/>
+          <w:lang w:eastAsia="es-MX"/>
+        </w:rPr>
+      </w:pPr>
+    </w:p>
+    <w:p>
+      <w:pPr>
+        <w:jc w:val="both"/>
+        <w:rPr>
+          <w:sz w:val="20"/>
+          <w:szCs w:val="20"/>
+        </w:rPr>
+      </w:pPr>
+    </w:p>
+    <w:p>
+      <w:pPr>
+        <w:jc w:val="both"/>
+        <w:rPr>
+          <w:sz w:val="20"/>
+          <w:szCs w:val="20"/>
+        </w:rPr>
+      </w:pPr>
+    </w:p>
+    <w:p>
+      <w:pPr>
+        <w:pStyle w:val="Ttulo1"/>
+      </w:pPr>
+      <w:bookmarkStart w:id="8" w:name="_Toc382951667"/>
+      <w:r>
         <w:lastRenderedPageBreak/>
-        <w:t>nutrimental, estado de procedencia del platillo</w:t>
-      </w:r>
-      <w:r>
-        <w:rPr>
-          <w:sz w:val="20"/>
-          <w:szCs w:val="20"/>
-        </w:rPr>
-        <w:t>,</w:t>
-      </w:r>
-      <w:r>
-        <w:rPr>
-          <w:sz w:val="20"/>
-          <w:szCs w:val="20"/>
-        </w:rPr>
-        <w:t xml:space="preserve"> </w:t>
-      </w:r>
-      <w:r>
-        <w:rPr>
-          <w:sz w:val="20"/>
-          <w:szCs w:val="20"/>
-        </w:rPr>
-        <w:t>opciones de marida</w:t>
-      </w:r>
-      <w:r>
-        <w:rPr>
-          <w:sz w:val="20"/>
-          <w:szCs w:val="20"/>
-        </w:rPr>
-        <w:t>je y acompañamiento</w:t>
-      </w:r>
-      <w:r>
-        <w:rPr>
-          <w:sz w:val="20"/>
-          <w:szCs w:val="20"/>
-        </w:rPr>
-        <w:t>.</w:t>
-      </w:r>
-      <w:r>
-        <w:rPr>
-          <w:sz w:val="20"/>
-          <w:szCs w:val="20"/>
-        </w:rPr>
-        <w:t xml:space="preserve"> </w:t>
-      </w:r>
-      <w:r>
-        <w:rPr>
-          <w:sz w:val="20"/>
-          <w:szCs w:val="20"/>
-        </w:rPr>
-        <w:t>La</w:t>
-      </w:r>
-      <w:r>
-        <w:rPr>
-          <w:sz w:val="20"/>
-          <w:szCs w:val="20"/>
-        </w:rPr>
-        <w:t xml:space="preserve"> aplicación preparará al usuari</w:t>
-      </w:r>
-      <w:r>
-        <w:rPr>
-          <w:sz w:val="20"/>
-          <w:szCs w:val="20"/>
-        </w:rPr>
-        <w:t xml:space="preserve">o antes de tomar la orden, y así </w:t>
-      </w:r>
-      <w:r>
-        <w:rPr>
-          <w:sz w:val="20"/>
-          <w:szCs w:val="20"/>
-        </w:rPr>
-        <w:t>aprovechar el tiempo de espera.</w:t>
-      </w:r>
-      <w:r>
-        <w:rPr>
-          <w:sz w:val="20"/>
-          <w:szCs w:val="20"/>
-        </w:rPr>
-        <w:t xml:space="preserve"> </w:t>
-      </w:r>
-    </w:p>
-    <w:p>
-      <w:pPr>
-        <w:jc w:val="both"/>
-        <w:rPr>
-          <w:sz w:val="20"/>
-          <w:szCs w:val="20"/>
-        </w:rPr>
-      </w:pPr>
-      <w:r>
-        <w:rPr>
-          <w:sz w:val="20"/>
-          <w:szCs w:val="20"/>
-        </w:rPr>
-        <w:t>Las herramientas a utilizar son:</w:t>
-      </w:r>
-    </w:p>
-    <w:p>
-      <w:pPr>
-        <w:pStyle w:val="Ttulo1"/>
-      </w:pPr>
-      <w:bookmarkStart w:id="8" w:name="_Toc382951667"/>
-      <w:r>
         <w:t xml:space="preserve">2. </w:t>
       </w:r>
       <w:r>
@@ -5400,6 +5687,7 @@
           <w:id w:val="-1251579598"/>
           <w:citation/>
         </w:sdtPr>
+        <w:sdtEndPr/>
         <w:sdtContent>
           <w:r>
             <w:rPr>
@@ -5536,9 +5824,9 @@
               </wp:inline>
             </w:drawing>
           </mc:Choice>
-          <mc:Fallback xmlns:w15="http://schemas.microsoft.com/office/word/2012/wordml">
+          <mc:Fallback>
             <w:pict>
-              <v:group w14:anchorId="72DCD80C" id="Lienzo 12" o:spid="_x0000_s1026" editas="canvas" style="width:252.3pt;height:82.85pt;mso-position-horizontal-relative:char;mso-position-vertical-relative:line" coordsize="32042,10515" o:gfxdata="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">
+              <v:group w14:anchorId="1E8694AE" id="Lienzo 12" o:spid="_x0000_s1026" editas="canvas" style="width:252.3pt;height:82.85pt;mso-position-horizontal-relative:char;mso-position-vertical-relative:line" coordsize="32042,10515" o:gfxdata="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">
                 <v:shapetype id="_x0000_t75" coordsize="21600,21600" o:spt="75" o:preferrelative="t" path="m@4@5l@4@11@9@11@9@5xe" filled="f" stroked="f">
                   <v:stroke joinstyle="miter"/>
                   <v:formulas>
@@ -5577,7 +5865,7 @@
     </w:p>
     <w:p>
       <w:pPr>
-        <w:pStyle w:val="Epgrafe"/>
+        <w:pStyle w:val="Descripcin"/>
         <w:spacing w:before="2"/>
         <w:jc w:val="center"/>
       </w:pPr>
@@ -5667,6 +5955,7 @@
           <w:id w:val="-1060553025"/>
           <w:citation/>
         </w:sdtPr>
+        <w:sdtEndPr/>
         <w:sdtContent>
           <w:r>
             <w:rPr>
@@ -5713,21 +6002,7 @@
         <w:rPr>
           <w:sz w:val="20"/>
         </w:rPr>
-        <w:t xml:space="preserve">En 1995, </w:t>
-      </w:r>
-      <w:proofErr w:type="spellStart"/>
-      <w:r>
-        <w:rPr>
-          <w:sz w:val="20"/>
-        </w:rPr>
-        <w:t>Bareld</w:t>
-      </w:r>
-      <w:proofErr w:type="spellEnd"/>
-      <w:r>
-        <w:rPr>
-          <w:sz w:val="20"/>
-        </w:rPr>
-        <w:t xml:space="preserve"> y Hendrix</w:t>
+        <w:t>En 1995, Bareld y Hendrix</w:t>
       </w:r>
       <w:sdt>
         <w:sdtPr>
@@ -5737,6 +6012,7 @@
           <w:id w:val="380990992"/>
           <w:citation/>
         </w:sdtPr>
+        <w:sdtEndPr/>
         <w:sdtContent>
           <w:r>
             <w:rPr>
@@ -5807,30 +6083,8 @@
         <w:rPr>
           <w:sz w:val="20"/>
         </w:rPr>
-        <w:t xml:space="preserve">Por último, </w:t>
-      </w:r>
-      <w:proofErr w:type="spellStart"/>
-      <w:r>
-        <w:rPr>
-          <w:sz w:val="20"/>
-        </w:rPr>
-        <w:t>Bimber</w:t>
-      </w:r>
-      <w:proofErr w:type="spellEnd"/>
-      <w:r>
-        <w:rPr>
-          <w:sz w:val="20"/>
-        </w:rPr>
-        <w:t xml:space="preserve"> y </w:t>
-      </w:r>
-      <w:proofErr w:type="spellStart"/>
-      <w:r>
-        <w:rPr>
-          <w:sz w:val="20"/>
-        </w:rPr>
-        <w:t>Raskar</w:t>
-      </w:r>
-      <w:proofErr w:type="spellEnd"/>
+        <w:t>Por último, Bimber y Raskar</w:t>
+      </w:r>
       <w:sdt>
         <w:sdtPr>
           <w:rPr>
@@ -5839,6 +6093,7 @@
           <w:id w:val="-397055980"/>
           <w:citation/>
         </w:sdtPr>
+        <w:sdtEndPr/>
         <w:sdtContent>
           <w:r>
             <w:rPr>
@@ -6061,9 +6316,9 @@
               </wp:inline>
             </w:drawing>
           </mc:Choice>
-          <mc:Fallback xmlns:w15="http://schemas.microsoft.com/office/word/2012/wordml">
+          <mc:Fallback>
             <w:pict>
-              <v:group w14:anchorId="437AA437" id="Lienzo 13" o:spid="_x0000_s1026" editas="canvas" style="width:231.05pt;height:85.75pt;mso-position-horizontal-relative:char;mso-position-vertical-relative:line" coordsize="29337,10890" o:gfxdata="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">
+              <v:group w14:anchorId="68F055AD" id="Lienzo 13" o:spid="_x0000_s1026" editas="canvas" style="width:231.05pt;height:85.75pt;mso-position-horizontal-relative:char;mso-position-vertical-relative:line" coordsize="29337,10890" o:gfxdata="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">
                 <v:shape id="_x0000_s1027" type="#_x0000_t75" style="position:absolute;width:29337;height:10890;visibility:visible;mso-wrap-style:square">
                   <v:fill o:detectmouseclick="t"/>
                   <v:path o:connecttype="none"/>
@@ -6083,7 +6338,7 @@
     </w:p>
     <w:p>
       <w:pPr>
-        <w:pStyle w:val="Epgrafe"/>
+        <w:pStyle w:val="Descripcin"/>
         <w:spacing w:before="2"/>
         <w:jc w:val="center"/>
       </w:pPr>
@@ -6238,7 +6493,7 @@
     </w:p>
     <w:p>
       <w:pPr>
-        <w:pStyle w:val="Epgrafe"/>
+        <w:pStyle w:val="Descripcin"/>
         <w:spacing w:before="2"/>
         <w:jc w:val="center"/>
       </w:pPr>
@@ -6264,13 +6519,8 @@
         <w:fldChar w:fldCharType="end"/>
       </w:r>
       <w:r>
-        <w:t xml:space="preserve">: Visualización de la diferencia entre realidad aumentada y realidad </w:t>
-      </w:r>
-      <w:proofErr w:type="spellStart"/>
-      <w:r>
-        <w:t>virutal</w:t>
-      </w:r>
-      <w:proofErr w:type="spellEnd"/>
+        <w:t>: Visualización de la diferencia entre realidad aumentada y realidad virutal</w:t>
+      </w:r>
     </w:p>
     <w:p>
       <w:pPr>
@@ -6306,6 +6556,7 @@
           <w:id w:val="1732342718"/>
           <w:citation/>
         </w:sdtPr>
+        <w:sdtEndPr/>
         <w:sdtContent>
           <w:r>
             <w:rPr>
@@ -6630,6 +6881,7 @@
           <w:id w:val="1306664162"/>
           <w:citation/>
         </w:sdtPr>
+        <w:sdtEndPr/>
         <w:sdtContent>
           <w:r>
             <w:rPr>
@@ -6728,7 +6980,7 @@
     </w:p>
     <w:p>
       <w:pPr>
-        <w:pStyle w:val="Epgrafe"/>
+        <w:pStyle w:val="Descripcin"/>
         <w:spacing w:before="2"/>
         <w:jc w:val="center"/>
       </w:pPr>
@@ -6754,13 +7006,8 @@
         <w:fldChar w:fldCharType="end"/>
       </w:r>
       <w:r>
-        <w:t xml:space="preserve">: Ejemplos de </w:t>
-      </w:r>
-      <w:proofErr w:type="spellStart"/>
-      <w:r>
-        <w:t>Smartphones</w:t>
-      </w:r>
-      <w:proofErr w:type="spellEnd"/>
+        <w:t>: Ejemplos de Smartphones</w:t>
+      </w:r>
     </w:p>
     <w:p>
       <w:pPr>
@@ -6996,6 +7243,7 @@
           <w:id w:val="1440564252"/>
           <w:citation/>
         </w:sdtPr>
+        <w:sdtEndPr/>
         <w:sdtContent>
           <w:r>
             <w:rPr>
@@ -7088,6 +7336,7 @@
           <w:id w:val="495150741"/>
           <w:citation/>
         </w:sdtPr>
+        <w:sdtEndPr/>
         <w:sdtContent>
           <w:r>
             <w:rPr>
@@ -7205,14 +7454,12 @@
                 <w:sz w:val="18"/>
               </w:rPr>
             </w:pPr>
-            <w:proofErr w:type="spellStart"/>
             <w:r>
               <w:rPr>
                 <w:sz w:val="18"/>
               </w:rPr>
               <w:t>iOS</w:t>
             </w:r>
-            <w:proofErr w:type="spellEnd"/>
           </w:p>
         </w:tc>
         <w:tc>
@@ -7253,19 +7500,11 @@
                 <w:sz w:val="18"/>
               </w:rPr>
             </w:pPr>
-            <w:proofErr w:type="spellStart"/>
             <w:r>
               <w:rPr>
                 <w:sz w:val="18"/>
               </w:rPr>
-              <w:t>Blackberry</w:t>
-            </w:r>
-            <w:proofErr w:type="spellEnd"/>
-            <w:r>
-              <w:rPr>
-                <w:sz w:val="18"/>
-              </w:rPr>
-              <w:t xml:space="preserve"> OS</w:t>
+              <w:t>Blackberry OS</w:t>
             </w:r>
           </w:p>
         </w:tc>
@@ -7288,16 +7527,8 @@
               <w:rPr>
                 <w:sz w:val="18"/>
               </w:rPr>
-              <w:t xml:space="preserve">Windows </w:t>
+              <w:t>Windows Phone</w:t>
             </w:r>
-            <w:proofErr w:type="spellStart"/>
-            <w:r>
-              <w:rPr>
-                <w:sz w:val="18"/>
-              </w:rPr>
-              <w:t>Phone</w:t>
-            </w:r>
-            <w:proofErr w:type="spellEnd"/>
           </w:p>
         </w:tc>
       </w:tr>
@@ -7344,19 +7575,11 @@
                 <w:sz w:val="18"/>
               </w:rPr>
             </w:pPr>
-            <w:proofErr w:type="spellStart"/>
             <w:r>
               <w:rPr>
                 <w:sz w:val="18"/>
               </w:rPr>
-              <w:t>Obj</w:t>
-            </w:r>
-            <w:proofErr w:type="spellEnd"/>
-            <w:r>
-              <w:rPr>
-                <w:sz w:val="18"/>
-              </w:rPr>
-              <w:t>-C, C, C++</w:t>
+              <w:t>Obj-C, C, C++</w:t>
             </w:r>
           </w:p>
         </w:tc>
@@ -7386,21 +7609,7 @@
                 <w:sz w:val="18"/>
               </w:rPr>
               <w:br/>
-              <w:t>(</w:t>
-            </w:r>
-            <w:proofErr w:type="spellStart"/>
-            <w:r>
-              <w:rPr>
-                <w:sz w:val="18"/>
-              </w:rPr>
-              <w:t>Some</w:t>
-            </w:r>
-            <w:proofErr w:type="spellEnd"/>
-            <w:r>
-              <w:rPr>
-                <w:sz w:val="18"/>
-              </w:rPr>
-              <w:t xml:space="preserve"> C, C++)</w:t>
+              <w:t>(Some C, C++)</w:t>
             </w:r>
           </w:p>
         </w:tc>
@@ -7494,14 +7703,12 @@
                 <w:sz w:val="18"/>
               </w:rPr>
             </w:pPr>
-            <w:proofErr w:type="spellStart"/>
             <w:r>
               <w:rPr>
                 <w:sz w:val="18"/>
               </w:rPr>
               <w:t>Xcode</w:t>
             </w:r>
-            <w:proofErr w:type="spellEnd"/>
           </w:p>
         </w:tc>
         <w:tc>
@@ -7648,16 +7855,8 @@
               <w:rPr>
                 <w:sz w:val="18"/>
               </w:rPr>
-              <w:t>.</w:t>
+              <w:t>.apk</w:t>
             </w:r>
-            <w:proofErr w:type="spellStart"/>
-            <w:r>
-              <w:rPr>
-                <w:sz w:val="18"/>
-              </w:rPr>
-              <w:t>apk</w:t>
-            </w:r>
-            <w:proofErr w:type="spellEnd"/>
           </w:p>
         </w:tc>
         <w:tc>
@@ -7679,16 +7878,8 @@
               <w:rPr>
                 <w:sz w:val="18"/>
               </w:rPr>
-              <w:t>.</w:t>
+              <w:t>.cod</w:t>
             </w:r>
-            <w:proofErr w:type="spellStart"/>
-            <w:r>
-              <w:rPr>
-                <w:sz w:val="18"/>
-              </w:rPr>
-              <w:t>cod</w:t>
-            </w:r>
-            <w:proofErr w:type="spellEnd"/>
           </w:p>
         </w:tc>
         <w:tc>
@@ -7710,16 +7901,8 @@
               <w:rPr>
                 <w:sz w:val="18"/>
               </w:rPr>
-              <w:t>.</w:t>
+              <w:t>.xap</w:t>
             </w:r>
-            <w:proofErr w:type="spellStart"/>
-            <w:r>
-              <w:rPr>
-                <w:sz w:val="18"/>
-              </w:rPr>
-              <w:t>xap</w:t>
-            </w:r>
-            <w:proofErr w:type="spellEnd"/>
           </w:p>
         </w:tc>
       </w:tr>
@@ -7816,16 +7999,8 @@
               <w:rPr>
                 <w:sz w:val="18"/>
               </w:rPr>
-              <w:t xml:space="preserve">BlackBerry App </w:t>
+              <w:t>BlackBerry App World</w:t>
             </w:r>
-            <w:proofErr w:type="spellStart"/>
-            <w:r>
-              <w:rPr>
-                <w:sz w:val="18"/>
-              </w:rPr>
-              <w:t>World</w:t>
-            </w:r>
-            <w:proofErr w:type="spellEnd"/>
           </w:p>
         </w:tc>
         <w:tc>
@@ -7847,23 +8022,15 @@
               <w:rPr>
                 <w:sz w:val="18"/>
               </w:rPr>
-              <w:t xml:space="preserve">Tienda de Windows </w:t>
+              <w:t>Tienda de Windows Phone</w:t>
             </w:r>
-            <w:proofErr w:type="spellStart"/>
-            <w:r>
-              <w:rPr>
-                <w:sz w:val="18"/>
-              </w:rPr>
-              <w:t>Phone</w:t>
-            </w:r>
-            <w:proofErr w:type="spellEnd"/>
           </w:p>
         </w:tc>
       </w:tr>
     </w:tbl>
     <w:p>
       <w:pPr>
-        <w:pStyle w:val="Epgrafe"/>
+        <w:pStyle w:val="Descripcin"/>
         <w:spacing w:before="2"/>
         <w:jc w:val="center"/>
       </w:pPr>
@@ -7989,7 +8156,7 @@
     </w:p>
     <w:p>
       <w:pPr>
-        <w:pStyle w:val="Epgrafe"/>
+        <w:pStyle w:val="Descripcin"/>
         <w:spacing w:before="2"/>
         <w:jc w:val="center"/>
       </w:pPr>
@@ -8046,35 +8213,7 @@
         <w:rPr>
           <w:sz w:val="20"/>
         </w:rPr>
-        <w:t xml:space="preserve">: Las aplicaciones híbridas aúnan lo mejor de los dos anteriores modelos. Este tipo de aplicaciones permite el uso de tecnologías multiplataforma como HTML, </w:t>
-      </w:r>
-      <w:proofErr w:type="spellStart"/>
-      <w:r>
-        <w:rPr>
-          <w:sz w:val="20"/>
-        </w:rPr>
-        <w:t>Javascript</w:t>
-      </w:r>
-      <w:proofErr w:type="spellEnd"/>
-      <w:r>
-        <w:rPr>
-          <w:sz w:val="20"/>
-        </w:rPr>
-        <w:t xml:space="preserve"> y CSS pero permiten acceder a buena parte de los dispositivos y sensores del teléfono. Buena parte de la infraestructura es tipo web y la comunicación con los elementos del teléfono se hace mediante comunicadores. El proceso de desarrollo para este tipo de aplicaciones es algo más complicado. Al igual que para las aplicaciones nativas, el código una vez creado se compila a un ejecutable. Además, también como en las aplicaciones Web se genera código HTML, CSS y </w:t>
-      </w:r>
-      <w:proofErr w:type="spellStart"/>
-      <w:r>
-        <w:rPr>
-          <w:sz w:val="20"/>
-        </w:rPr>
-        <w:t>Javascript</w:t>
-      </w:r>
-      <w:proofErr w:type="spellEnd"/>
-      <w:r>
-        <w:rPr>
-          <w:sz w:val="20"/>
-        </w:rPr>
-        <w:t xml:space="preserve"> a ejecutar en un navegador. Ambos códigos se compilan para ser subidos mediante un paquete distribuible a la app store.</w:t>
+        <w:t>: Las aplicaciones híbridas aúnan lo mejor de los dos anteriores modelos. Este tipo de aplicaciones permite el uso de tecnologías multiplataforma como HTML, Javascript y CSS pero permiten acceder a buena parte de los dispositivos y sensores del teléfono. Buena parte de la infraestructura es tipo web y la comunicación con los elementos del teléfono se hace mediante comunicadores. El proceso de desarrollo para este tipo de aplicaciones es algo más complicado. Al igual que para las aplicaciones nativas, el código una vez creado se compila a un ejecutable. Además, también como en las aplicaciones Web se genera código HTML, CSS y Javascript a ejecutar en un navegador. Ambos códigos se compilan para ser subidos mediante un paquete distribuible a la app store.</w:t>
       </w:r>
     </w:p>
     <w:p>
@@ -8149,7 +8288,7 @@
     </w:p>
     <w:p>
       <w:pPr>
-        <w:pStyle w:val="Epgrafe"/>
+        <w:pStyle w:val="Descripcin"/>
         <w:spacing w:before="2"/>
         <w:jc w:val="center"/>
       </w:pPr>
@@ -8237,35 +8376,7 @@
         <w:rPr>
           <w:sz w:val="20"/>
         </w:rPr>
-        <w:t xml:space="preserve"> las que tienen un funcionamiento similar al de Visual </w:t>
-      </w:r>
-      <w:proofErr w:type="spellStart"/>
-      <w:r>
-        <w:rPr>
-          <w:sz w:val="20"/>
-        </w:rPr>
-        <w:t>Food</w:t>
-      </w:r>
-      <w:proofErr w:type="spellEnd"/>
-      <w:r>
-        <w:rPr>
-          <w:sz w:val="20"/>
-        </w:rPr>
-        <w:t xml:space="preserve"> </w:t>
-      </w:r>
-      <w:proofErr w:type="spellStart"/>
-      <w:r>
-        <w:rPr>
-          <w:sz w:val="20"/>
-        </w:rPr>
-        <w:t>Maker</w:t>
-      </w:r>
-      <w:proofErr w:type="spellEnd"/>
-      <w:r>
-        <w:rPr>
-          <w:sz w:val="20"/>
-        </w:rPr>
-        <w:t>.</w:t>
+        <w:t xml:space="preserve"> las que tienen un funcionamiento similar al de Visual Food Maker.</w:t>
       </w:r>
     </w:p>
     <w:p>
@@ -8279,91 +8390,7 @@
         <w:rPr>
           <w:sz w:val="20"/>
         </w:rPr>
-        <w:t xml:space="preserve">El equipo de Georgia </w:t>
-      </w:r>
-      <w:proofErr w:type="spellStart"/>
-      <w:r>
-        <w:rPr>
-          <w:sz w:val="20"/>
-        </w:rPr>
-        <w:t>Tech</w:t>
-      </w:r>
-      <w:proofErr w:type="spellEnd"/>
-      <w:r>
-        <w:rPr>
-          <w:sz w:val="20"/>
-        </w:rPr>
-        <w:t xml:space="preserve"> IEEE </w:t>
-      </w:r>
-      <w:proofErr w:type="spellStart"/>
-      <w:r>
-        <w:rPr>
-          <w:sz w:val="20"/>
-        </w:rPr>
-        <w:t>Innovation</w:t>
-      </w:r>
-      <w:proofErr w:type="spellEnd"/>
-      <w:r>
-        <w:rPr>
-          <w:sz w:val="20"/>
-        </w:rPr>
-        <w:t xml:space="preserve"> desarrolló </w:t>
-      </w:r>
-      <w:proofErr w:type="spellStart"/>
-      <w:r>
-        <w:rPr>
-          <w:sz w:val="20"/>
-        </w:rPr>
-        <w:t>Auggy</w:t>
-      </w:r>
-      <w:proofErr w:type="spellEnd"/>
-      <w:r>
-        <w:rPr>
-          <w:sz w:val="20"/>
-        </w:rPr>
-        <w:t xml:space="preserve"> - </w:t>
-      </w:r>
-      <w:proofErr w:type="spellStart"/>
-      <w:r>
-        <w:rPr>
-          <w:sz w:val="20"/>
-        </w:rPr>
-        <w:t>Augmented</w:t>
-      </w:r>
-      <w:proofErr w:type="spellEnd"/>
-      <w:r>
-        <w:rPr>
-          <w:sz w:val="20"/>
-        </w:rPr>
-        <w:t xml:space="preserve"> </w:t>
-      </w:r>
-      <w:proofErr w:type="spellStart"/>
-      <w:r>
-        <w:rPr>
-          <w:sz w:val="20"/>
-        </w:rPr>
-        <w:t>Reality</w:t>
-      </w:r>
-      <w:proofErr w:type="spellEnd"/>
-      <w:r>
-        <w:rPr>
-          <w:sz w:val="20"/>
-        </w:rPr>
-        <w:t xml:space="preserve"> Smart </w:t>
-      </w:r>
-      <w:proofErr w:type="spellStart"/>
-      <w:r>
-        <w:rPr>
-          <w:sz w:val="20"/>
-        </w:rPr>
-        <w:t>Menu</w:t>
-      </w:r>
-      <w:proofErr w:type="spellEnd"/>
-      <w:r>
-        <w:rPr>
-          <w:sz w:val="20"/>
-        </w:rPr>
-        <w:t xml:space="preserve"> esta  aplicación</w:t>
+        <w:t>El equipo de Georgia Tech IEEE Innovation desarrolló Auggy - Augmented Reality Smart Menu esta  aplicación</w:t>
       </w:r>
       <w:sdt>
         <w:sdtPr>
@@ -8373,6 +8400,7 @@
           <w:id w:val="-1987849099"/>
           <w:citation/>
         </w:sdtPr>
+        <w:sdtEndPr/>
         <w:sdtContent>
           <w:r>
             <w:rPr>
@@ -8437,6 +8465,7 @@
           <w:id w:val="-406616550"/>
           <w:citation/>
         </w:sdtPr>
+        <w:sdtEndPr/>
         <w:sdtContent>
           <w:r>
             <w:rPr>
@@ -8633,21 +8662,12 @@
                 <w:lang w:val="en-US"/>
               </w:rPr>
             </w:pPr>
-            <w:proofErr w:type="spellStart"/>
             <w:r>
               <w:rPr>
                 <w:sz w:val="20"/>
                 <w:lang w:val="en-US"/>
               </w:rPr>
-              <w:t>Auggy</w:t>
-            </w:r>
-            <w:proofErr w:type="spellEnd"/>
-            <w:r>
-              <w:rPr>
-                <w:sz w:val="20"/>
-                <w:lang w:val="en-US"/>
-              </w:rPr>
-              <w:t xml:space="preserve"> - Augmented Reality Smart Menu</w:t>
+              <w:t>Auggy - Augmented Reality Smart Menu</w:t>
             </w:r>
           </w:p>
         </w:tc>
@@ -8686,7 +8706,6 @@
                 <w:lang w:val="en-US"/>
               </w:rPr>
             </w:pPr>
-            <w:proofErr w:type="spellStart"/>
             <w:r>
               <w:rPr>
                 <w:sz w:val="20"/>
@@ -8694,7 +8713,6 @@
               </w:rPr>
               <w:t>iOS</w:t>
             </w:r>
-            <w:proofErr w:type="spellEnd"/>
           </w:p>
         </w:tc>
         <w:tc>
@@ -8783,33 +8801,11 @@
                 <w:sz w:val="20"/>
               </w:rPr>
             </w:pPr>
-            <w:proofErr w:type="spellStart"/>
             <w:r>
               <w:rPr>
                 <w:sz w:val="20"/>
               </w:rPr>
-              <w:t>Vuforia</w:t>
-            </w:r>
-            <w:proofErr w:type="spellEnd"/>
-            <w:r>
-              <w:rPr>
-                <w:sz w:val="20"/>
-              </w:rPr>
-              <w:t xml:space="preserve"> </w:t>
-            </w:r>
-            <w:proofErr w:type="spellStart"/>
-            <w:r>
-              <w:rPr>
-                <w:sz w:val="20"/>
-              </w:rPr>
-              <w:t>Unity</w:t>
-            </w:r>
-            <w:proofErr w:type="spellEnd"/>
-            <w:r>
-              <w:rPr>
-                <w:sz w:val="20"/>
-              </w:rPr>
-              <w:t xml:space="preserve"> SDK</w:t>
+              <w:t>Vuforia Unity SDK</w:t>
             </w:r>
           </w:p>
         </w:tc>
@@ -8870,19 +8866,11 @@
                 <w:sz w:val="20"/>
               </w:rPr>
             </w:pPr>
-            <w:proofErr w:type="spellStart"/>
             <w:r>
               <w:rPr>
                 <w:sz w:val="20"/>
               </w:rPr>
-              <w:t>iOS</w:t>
-            </w:r>
-            <w:proofErr w:type="spellEnd"/>
-            <w:r>
-              <w:rPr>
-                <w:sz w:val="20"/>
-              </w:rPr>
-              <w:t xml:space="preserve"> / Android</w:t>
+              <w:t>iOS / Android</w:t>
             </w:r>
           </w:p>
         </w:tc>
@@ -9028,30 +9016,8 @@
               <w:rPr>
                 <w:sz w:val="20"/>
               </w:rPr>
-              <w:t xml:space="preserve">Visual </w:t>
+              <w:t>Visual Food Maker</w:t>
             </w:r>
-            <w:proofErr w:type="spellStart"/>
-            <w:r>
-              <w:rPr>
-                <w:sz w:val="20"/>
-              </w:rPr>
-              <w:t>Food</w:t>
-            </w:r>
-            <w:proofErr w:type="spellEnd"/>
-            <w:r>
-              <w:rPr>
-                <w:sz w:val="20"/>
-              </w:rPr>
-              <w:t xml:space="preserve"> </w:t>
-            </w:r>
-            <w:proofErr w:type="spellStart"/>
-            <w:r>
-              <w:rPr>
-                <w:sz w:val="20"/>
-              </w:rPr>
-              <w:t>Maker</w:t>
-            </w:r>
-            <w:proofErr w:type="spellEnd"/>
           </w:p>
           <w:p>
             <w:pPr>
@@ -9216,7 +9182,13 @@
               <w:rPr>
                 <w:sz w:val="20"/>
               </w:rPr>
-              <w:t>Procedencia del platillo</w:t>
+              <w:t>Estado de origen</w:t>
+            </w:r>
+            <w:r>
+              <w:rPr>
+                <w:sz w:val="20"/>
+              </w:rPr>
+              <w:t xml:space="preserve"> del platillo</w:t>
             </w:r>
           </w:p>
         </w:tc>
@@ -9232,33 +9204,11 @@
                 <w:sz w:val="20"/>
               </w:rPr>
             </w:pPr>
-            <w:proofErr w:type="spellStart"/>
             <w:r>
               <w:rPr>
                 <w:sz w:val="20"/>
               </w:rPr>
-              <w:t>Vuforia</w:t>
-            </w:r>
-            <w:proofErr w:type="spellEnd"/>
-            <w:r>
-              <w:rPr>
-                <w:sz w:val="20"/>
-              </w:rPr>
-              <w:t xml:space="preserve"> </w:t>
-            </w:r>
-            <w:proofErr w:type="spellStart"/>
-            <w:r>
-              <w:rPr>
-                <w:sz w:val="20"/>
-              </w:rPr>
-              <w:t>Unity</w:t>
-            </w:r>
-            <w:proofErr w:type="spellEnd"/>
-            <w:r>
-              <w:rPr>
-                <w:sz w:val="20"/>
-              </w:rPr>
-              <w:t xml:space="preserve"> SDK</w:t>
+              <w:t>Vuforia Unity SDK</w:t>
             </w:r>
           </w:p>
         </w:tc>
@@ -9266,7 +9216,7 @@
     </w:tbl>
     <w:p>
       <w:pPr>
-        <w:pStyle w:val="Epgrafe"/>
+        <w:pStyle w:val="Descripcin"/>
         <w:spacing w:before="2"/>
         <w:jc w:val="center"/>
       </w:pPr>
@@ -9327,69 +9277,53 @@
         </w:rPr>
         <w:t>la</w:t>
       </w:r>
-      <w:bookmarkStart w:id="14" w:name="_GoBack"/>
+      <w:r>
+        <w:rPr>
+          <w:sz w:val="20"/>
+        </w:rPr>
+        <w:t xml:space="preserve"> aplicación tendrá funciones similares a Auggy. La diferencia que marcará VFM serán las sugerencias de acompañamiento, </w:t>
+      </w:r>
+      <w:r>
+        <w:rPr>
+          <w:sz w:val="20"/>
+        </w:rPr>
+        <w:t>maridaje y estado de origen</w:t>
+      </w:r>
+      <w:r>
+        <w:rPr>
+          <w:sz w:val="20"/>
+        </w:rPr>
+        <w:t xml:space="preserve"> de cada platillo que se muestre en el menú.</w:t>
+      </w:r>
+    </w:p>
+    <w:p>
+      <w:pPr>
+        <w:pStyle w:val="Ttulo1"/>
+      </w:pPr>
+      <w:bookmarkStart w:id="14" w:name="_Toc382951673"/>
+      <w:r>
+        <w:t xml:space="preserve">4. </w:t>
+      </w:r>
+      <w:r>
+        <w:t>Análisis y diseño</w:t>
+      </w:r>
       <w:bookmarkEnd w:id="14"/>
-      <w:r>
-        <w:rPr>
-          <w:sz w:val="20"/>
-        </w:rPr>
-        <w:t xml:space="preserve"> aplicación tendrá funciones similares a </w:t>
-      </w:r>
-      <w:proofErr w:type="spellStart"/>
-      <w:r>
-        <w:rPr>
-          <w:sz w:val="20"/>
-        </w:rPr>
-        <w:t>Auggy</w:t>
-      </w:r>
-      <w:proofErr w:type="spellEnd"/>
-      <w:r>
-        <w:rPr>
-          <w:sz w:val="20"/>
-        </w:rPr>
-        <w:t xml:space="preserve">. La diferencia que marcará VFM serán las sugerencias de acompañamiento, </w:t>
-      </w:r>
-      <w:r>
-        <w:rPr>
-          <w:sz w:val="20"/>
-        </w:rPr>
-        <w:t>maridaje y estado de procedencia</w:t>
-      </w:r>
-      <w:r>
-        <w:rPr>
-          <w:sz w:val="20"/>
-        </w:rPr>
-        <w:t xml:space="preserve"> de cada platillo que se muestre en el menú.</w:t>
-      </w:r>
-    </w:p>
-    <w:p>
-      <w:pPr>
-        <w:pStyle w:val="Ttulo1"/>
-      </w:pPr>
-      <w:bookmarkStart w:id="15" w:name="_Toc382951673"/>
-      <w:r>
-        <w:t xml:space="preserve">4. </w:t>
-      </w:r>
-      <w:r>
-        <w:t>Análisis y diseño</w:t>
+    </w:p>
+    <w:p>
+      <w:pPr>
+        <w:pStyle w:val="Ttulo2"/>
+      </w:pPr>
+      <w:bookmarkStart w:id="15" w:name="_Toc382951674"/>
+      <w:r>
+        <w:t xml:space="preserve">4.1 </w:t>
+      </w:r>
+      <w:r>
+        <w:t>Requerimientos funcionales:</w:t>
       </w:r>
       <w:bookmarkEnd w:id="15"/>
     </w:p>
     <w:p>
       <w:pPr>
-        <w:pStyle w:val="Ttulo2"/>
-      </w:pPr>
-      <w:bookmarkStart w:id="16" w:name="_Toc382951674"/>
-      <w:r>
-        <w:t xml:space="preserve">4.1 </w:t>
-      </w:r>
-      <w:r>
-        <w:t>Requerimientos funcionales:</w:t>
-      </w:r>
-      <w:bookmarkEnd w:id="16"/>
-    </w:p>
-    <w:p>
-      <w:pPr>
         <w:rPr>
           <w:sz w:val="20"/>
           <w:szCs w:val="20"/>
@@ -9422,7 +9356,14 @@
           <w:sz w:val="20"/>
           <w:szCs w:val="20"/>
         </w:rPr>
-        <w:t xml:space="preserve">estado de procedencia </w:t>
+        <w:t>estado de origen</w:t>
+      </w:r>
+      <w:r>
+        <w:rPr>
+          <w:sz w:val="20"/>
+          <w:szCs w:val="20"/>
+        </w:rPr>
+        <w:t xml:space="preserve"> </w:t>
       </w:r>
       <w:r>
         <w:rPr>
@@ -9503,13 +9444,114 @@
       <w:pPr>
         <w:pStyle w:val="Ttulo2"/>
       </w:pPr>
-      <w:bookmarkStart w:id="17" w:name="_Toc382951675"/>
+      <w:bookmarkStart w:id="16" w:name="_Toc382951675"/>
       <w:r>
         <w:t xml:space="preserve">4.2 </w:t>
       </w:r>
       <w:r>
         <w:t>Requerimientos No Funcionales:</w:t>
       </w:r>
+      <w:bookmarkEnd w:id="16"/>
+    </w:p>
+    <w:p>
+      <w:pPr>
+        <w:rPr>
+          <w:sz w:val="20"/>
+          <w:szCs w:val="20"/>
+        </w:rPr>
+      </w:pPr>
+      <w:r>
+        <w:rPr>
+          <w:sz w:val="20"/>
+          <w:szCs w:val="20"/>
+        </w:rPr>
+        <w:t>RNF1.-De</w:t>
+      </w:r>
+      <w:r>
+        <w:rPr>
+          <w:sz w:val="20"/>
+          <w:szCs w:val="20"/>
+        </w:rPr>
+        <w:t>sarrollar una interfaz utilizando componentes estándar de la plataforma Android.</w:t>
+      </w:r>
+    </w:p>
+    <w:p>
+      <w:pPr>
+        <w:rPr>
+          <w:sz w:val="20"/>
+          <w:szCs w:val="20"/>
+        </w:rPr>
+      </w:pPr>
+      <w:r>
+        <w:rPr>
+          <w:sz w:val="20"/>
+          <w:szCs w:val="20"/>
+        </w:rPr>
+        <w:t>RNF2.-</w:t>
+      </w:r>
+      <w:r>
+        <w:rPr>
+          <w:sz w:val="20"/>
+          <w:szCs w:val="20"/>
+        </w:rPr>
+        <w:t>La aplicación operará en la versión mínima 4.2 del Sistema Operativo Android.</w:t>
+      </w:r>
+    </w:p>
+    <w:p>
+      <w:pPr>
+        <w:rPr>
+          <w:sz w:val="20"/>
+          <w:szCs w:val="20"/>
+        </w:rPr>
+      </w:pPr>
+      <w:r>
+        <w:rPr>
+          <w:sz w:val="20"/>
+          <w:szCs w:val="20"/>
+        </w:rPr>
+        <w:t>RNF3.-La cámara del dispositiv</w:t>
+      </w:r>
+      <w:r>
+        <w:rPr>
+          <w:sz w:val="20"/>
+          <w:szCs w:val="20"/>
+        </w:rPr>
+        <w:t xml:space="preserve">o móvil debe ser mínimo de </w:t>
+      </w:r>
+      <w:r>
+        <w:rPr>
+          <w:sz w:val="20"/>
+          <w:szCs w:val="20"/>
+        </w:rPr>
+        <w:t xml:space="preserve"> 8</w:t>
+      </w:r>
+      <w:r>
+        <w:rPr>
+          <w:sz w:val="20"/>
+          <w:szCs w:val="20"/>
+        </w:rPr>
+        <w:t xml:space="preserve"> Mega Pixeles.</w:t>
+      </w:r>
+    </w:p>
+    <w:p>
+      <w:pPr>
+        <w:rPr>
+          <w:sz w:val="20"/>
+          <w:szCs w:val="20"/>
+        </w:rPr>
+      </w:pPr>
+    </w:p>
+    <w:p>
+      <w:pPr>
+        <w:pStyle w:val="Ttulo2"/>
+      </w:pPr>
+      <w:bookmarkStart w:id="17" w:name="_Toc382951676"/>
+      <w:r>
+        <w:t>4.3 Reglas de Negocio</w:t>
+      </w:r>
+      <w:r>
+        <w:t>:</w:t>
+      </w:r>
       <w:bookmarkEnd w:id="17"/>
     </w:p>
     <w:p>
@@ -9524,209 +9566,115 @@
           <w:sz w:val="20"/>
           <w:szCs w:val="20"/>
         </w:rPr>
-        <w:t>RNF1.-De</w:t>
-      </w:r>
-      <w:r>
-        <w:rPr>
-          <w:sz w:val="20"/>
-          <w:szCs w:val="20"/>
-        </w:rPr>
-        <w:t>sarrollar una interfaz utilizando componentes estándar de la plataforma Android.</w:t>
-      </w:r>
-    </w:p>
-    <w:p>
-      <w:pPr>
-        <w:rPr>
-          <w:sz w:val="20"/>
-          <w:szCs w:val="20"/>
-        </w:rPr>
-      </w:pPr>
-      <w:r>
-        <w:rPr>
-          <w:sz w:val="20"/>
-          <w:szCs w:val="20"/>
-        </w:rPr>
-        <w:t>RNF2.-</w:t>
-      </w:r>
-      <w:r>
-        <w:rPr>
-          <w:sz w:val="20"/>
-          <w:szCs w:val="20"/>
-        </w:rPr>
-        <w:t>La aplicación operará en la versión mínima 4.2 del Sistema Operativo Android.</w:t>
-      </w:r>
-    </w:p>
-    <w:p>
-      <w:pPr>
-        <w:rPr>
-          <w:sz w:val="20"/>
-          <w:szCs w:val="20"/>
-        </w:rPr>
-      </w:pPr>
-      <w:r>
-        <w:rPr>
-          <w:sz w:val="20"/>
-          <w:szCs w:val="20"/>
-        </w:rPr>
-        <w:t>RNF3.-La cámara del dispositiv</w:t>
-      </w:r>
-      <w:r>
-        <w:rPr>
-          <w:sz w:val="20"/>
-          <w:szCs w:val="20"/>
-        </w:rPr>
-        <w:t xml:space="preserve">o móvil debe ser mínimo de </w:t>
-      </w:r>
-      <w:r>
-        <w:rPr>
-          <w:sz w:val="20"/>
-          <w:szCs w:val="20"/>
-        </w:rPr>
-        <w:t xml:space="preserve"> 8</w:t>
-      </w:r>
-      <w:r>
-        <w:rPr>
-          <w:sz w:val="20"/>
-          <w:szCs w:val="20"/>
-        </w:rPr>
-        <w:t xml:space="preserve"> Mega Pixeles.</w:t>
-      </w:r>
-    </w:p>
-    <w:p>
-      <w:pPr>
-        <w:rPr>
-          <w:sz w:val="20"/>
-          <w:szCs w:val="20"/>
-        </w:rPr>
-      </w:pPr>
-    </w:p>
+        <w:t>RN1.-</w:t>
+      </w:r>
+      <w:r>
+        <w:rPr>
+          <w:sz w:val="20"/>
+          <w:szCs w:val="20"/>
+        </w:rPr>
+        <w:t>El menú consta de 3</w:t>
+      </w:r>
+      <w:r>
+        <w:rPr>
+          <w:sz w:val="20"/>
+          <w:szCs w:val="20"/>
+        </w:rPr>
+        <w:t>0 platillos de los cuales serán</w:t>
+      </w:r>
+      <w:r>
+        <w:rPr>
+          <w:sz w:val="20"/>
+          <w:szCs w:val="20"/>
+        </w:rPr>
+        <w:t xml:space="preserve"> 10 entradas, 10 platos fuertes y 10 postres</w:t>
+      </w:r>
+      <w:r>
+        <w:rPr>
+          <w:sz w:val="20"/>
+          <w:szCs w:val="20"/>
+        </w:rPr>
+        <w:t>/maridaje</w:t>
+      </w:r>
+      <w:r>
+        <w:rPr>
+          <w:sz w:val="20"/>
+          <w:szCs w:val="20"/>
+        </w:rPr>
+        <w:t>.</w:t>
+      </w:r>
+    </w:p>
+    <w:p>
+      <w:pPr>
+        <w:rPr>
+          <w:sz w:val="20"/>
+          <w:szCs w:val="20"/>
+        </w:rPr>
+      </w:pPr>
+      <w:r>
+        <w:rPr>
+          <w:sz w:val="20"/>
+          <w:szCs w:val="20"/>
+        </w:rPr>
+        <w:t xml:space="preserve">RN2.-Los estados de </w:t>
+      </w:r>
+      <w:r>
+        <w:rPr>
+          <w:sz w:val="20"/>
+          <w:szCs w:val="20"/>
+        </w:rPr>
+        <w:t>origen</w:t>
+      </w:r>
+      <w:r>
+        <w:rPr>
+          <w:sz w:val="20"/>
+          <w:szCs w:val="20"/>
+        </w:rPr>
+        <w:t xml:space="preserve"> de los platillos serán</w:t>
+      </w:r>
+      <w:r>
+        <w:rPr>
+          <w:sz w:val="20"/>
+          <w:szCs w:val="20"/>
+        </w:rPr>
+        <w:t xml:space="preserve">: Hidalgo, Guerrero, Coahuila, Sinaloa, Guanajuato, Michoacán, Guadalajara, </w:t>
+      </w:r>
+      <w:r>
+        <w:rPr>
+          <w:sz w:val="20"/>
+          <w:szCs w:val="20"/>
+        </w:rPr>
+        <w:t>Oaxaca, Puebla y Veracruz.</w:t>
+      </w:r>
+    </w:p>
+    <w:p>
+      <w:pPr>
+        <w:rPr>
+          <w:sz w:val="20"/>
+          <w:szCs w:val="20"/>
+        </w:rPr>
+      </w:pPr>
+      <w:r>
+        <w:rPr>
+          <w:sz w:val="20"/>
+          <w:szCs w:val="20"/>
+        </w:rPr>
+        <w:t>RN3.-La información  que se recolectará del comensal para la descarga de la aplicación será su nombre, sexo, edad, ocupación y correo electrónico.</w:t>
+      </w:r>
+    </w:p>
+    <w:p/>
     <w:p>
       <w:pPr>
         <w:pStyle w:val="Ttulo2"/>
       </w:pPr>
-      <w:bookmarkStart w:id="18" w:name="_Toc382951676"/>
-      <w:r>
-        <w:t>4.3 Reglas de Negocio</w:t>
+      <w:bookmarkStart w:id="18" w:name="_Toc382951677"/>
+      <w:r>
+        <w:t>4.4 Actores y Roles</w:t>
       </w:r>
       <w:r>
         <w:t>:</w:t>
       </w:r>
       <w:bookmarkEnd w:id="18"/>
-    </w:p>
-    <w:p>
-      <w:pPr>
-        <w:rPr>
-          <w:sz w:val="20"/>
-          <w:szCs w:val="20"/>
-        </w:rPr>
-      </w:pPr>
-      <w:r>
-        <w:rPr>
-          <w:sz w:val="20"/>
-          <w:szCs w:val="20"/>
-        </w:rPr>
-        <w:t>RN1.-</w:t>
-      </w:r>
-      <w:r>
-        <w:rPr>
-          <w:sz w:val="20"/>
-          <w:szCs w:val="20"/>
-        </w:rPr>
-        <w:t>El menú consta de 3</w:t>
-      </w:r>
-      <w:r>
-        <w:rPr>
-          <w:sz w:val="20"/>
-          <w:szCs w:val="20"/>
-        </w:rPr>
-        <w:t>0 platillos de los cuales serán</w:t>
-      </w:r>
-      <w:r>
-        <w:rPr>
-          <w:sz w:val="20"/>
-          <w:szCs w:val="20"/>
-        </w:rPr>
-        <w:t xml:space="preserve"> 10 entradas, 10 platos fuertes y 10 postres</w:t>
-      </w:r>
-      <w:r>
-        <w:rPr>
-          <w:sz w:val="20"/>
-          <w:szCs w:val="20"/>
-        </w:rPr>
-        <w:t>/maridaje</w:t>
-      </w:r>
-      <w:r>
-        <w:rPr>
-          <w:sz w:val="20"/>
-          <w:szCs w:val="20"/>
-        </w:rPr>
-        <w:t>.</w:t>
-      </w:r>
-    </w:p>
-    <w:p>
-      <w:pPr>
-        <w:rPr>
-          <w:sz w:val="20"/>
-          <w:szCs w:val="20"/>
-        </w:rPr>
-      </w:pPr>
-      <w:r>
-        <w:rPr>
-          <w:sz w:val="20"/>
-          <w:szCs w:val="20"/>
-        </w:rPr>
-        <w:t xml:space="preserve">RN2.-Los estados de </w:t>
-      </w:r>
-      <w:r>
-        <w:rPr>
-          <w:sz w:val="20"/>
-          <w:szCs w:val="20"/>
-        </w:rPr>
-        <w:t>procedencia de los platillos serán</w:t>
-      </w:r>
-      <w:r>
-        <w:rPr>
-          <w:sz w:val="20"/>
-          <w:szCs w:val="20"/>
-        </w:rPr>
-        <w:t xml:space="preserve">: Hidalgo, Guerrero, Coahuila, Sinaloa, Guanajuato, Michoacán, Guadalajara, </w:t>
-      </w:r>
-      <w:r>
-        <w:rPr>
-          <w:sz w:val="20"/>
-          <w:szCs w:val="20"/>
-        </w:rPr>
-        <w:t>Oaxaca, Puebla y Veracruz.</w:t>
-      </w:r>
-    </w:p>
-    <w:p>
-      <w:pPr>
-        <w:rPr>
-          <w:sz w:val="20"/>
-          <w:szCs w:val="20"/>
-        </w:rPr>
-      </w:pPr>
-      <w:r>
-        <w:rPr>
-          <w:sz w:val="20"/>
-          <w:szCs w:val="20"/>
-        </w:rPr>
-        <w:t>RN3.-La información  que se recolectará del comensal para la descarga de la aplicación será su nombre, sexo, edad, ocupación y correo electrónico.</w:t>
-      </w:r>
-    </w:p>
-    <w:p/>
-    <w:p>
-      <w:pPr>
-        <w:pStyle w:val="Ttulo2"/>
-      </w:pPr>
-      <w:bookmarkStart w:id="19" w:name="_Toc382951677"/>
-      <w:r>
-        <w:t>4.4 Actores y Roles</w:t>
-      </w:r>
-      <w:r>
-        <w:t>:</w:t>
-      </w:r>
-      <w:bookmarkEnd w:id="19"/>
     </w:p>
     <w:p>
       <w:pPr>
@@ -9847,7 +9795,7 @@
       <w:pPr>
         <w:pStyle w:val="Ttulo2"/>
       </w:pPr>
-      <w:bookmarkStart w:id="20" w:name="_Toc382951678"/>
+      <w:bookmarkStart w:id="19" w:name="_Toc382951678"/>
       <w:r>
         <w:lastRenderedPageBreak/>
         <w:t>4.8 Diagrama Entidad-Relación</w:t>
@@ -9855,11 +9803,15 @@
       <w:r>
         <w:t>:</w:t>
       </w:r>
-      <w:bookmarkEnd w:id="20"/>
+      <w:bookmarkEnd w:id="19"/>
     </w:p>
     <w:p/>
     <w:p/>
     <w:p>
+      <w:pPr>
+        <w:ind w:left="708" w:hanging="708"/>
+      </w:pPr>
+      <w:bookmarkStart w:id="20" w:name="_GoBack"/>
       <w:r>
         <w:rPr>
           <w:noProof/>
@@ -9867,9 +9819,9 @@
         </w:rPr>
         <w:drawing>
           <wp:inline distT="0" distB="0" distL="0" distR="0">
-            <wp:extent cx="5612130" cy="3630399"/>
-            <wp:effectExtent l="0" t="0" r="7620" b="8255"/>
-            <wp:docPr id="1" name="Imagen 1" descr="C:\Users\Angie\Desktop\DE-R_VFM.jpg"/>
+            <wp:extent cx="5612130" cy="3331834"/>
+            <wp:effectExtent l="0" t="0" r="7620" b="2540"/>
+            <wp:docPr id="289" name="Imagen 289" descr="C:\Users\Angie\Desktop\capture-20140319-225923.png"/>
             <wp:cNvGraphicFramePr>
               <a:graphicFrameLocks xmlns:a="http://schemas.openxmlformats.org/drawingml/2006/main" noChangeAspect="1"/>
             </wp:cNvGraphicFramePr>
@@ -9877,7 +9829,7 @@
               <a:graphicData uri="http://schemas.openxmlformats.org/drawingml/2006/picture">
                 <pic:pic xmlns:pic="http://schemas.openxmlformats.org/drawingml/2006/picture">
                   <pic:nvPicPr>
-                    <pic:cNvPr id="0" name="Picture 1" descr="C:\Users\Angie\Desktop\DE-R_VFM.jpg"/>
+                    <pic:cNvPr id="0" name="Picture 6" descr="C:\Users\Angie\Desktop\capture-20140319-225923.png"/>
                     <pic:cNvPicPr>
                       <a:picLocks noChangeAspect="1" noChangeArrowheads="1"/>
                     </pic:cNvPicPr>
@@ -9898,7 +9850,7 @@
                   <pic:spPr bwMode="auto">
                     <a:xfrm>
                       <a:off x="0" y="0"/>
-                      <a:ext cx="5612130" cy="3630399"/>
+                      <a:ext cx="5612130" cy="3331834"/>
                     </a:xfrm>
                     <a:prstGeom prst="rect">
                       <a:avLst/>
@@ -9914,6 +9866,7 @@
           </wp:inline>
         </w:drawing>
       </w:r>
+      <w:bookmarkEnd w:id="20"/>
     </w:p>
     <w:p>
       <w:pPr>
@@ -9959,12 +9912,73 @@
     <w:p>
       <w:pPr>
         <w:rPr>
-          <w:sz w:val="20"/>
-          <w:szCs w:val="20"/>
-        </w:rPr>
-      </w:pPr>
-      <w:r>
-        <w:rPr>
+          <w:b/>
+          <w:sz w:val="20"/>
+          <w:szCs w:val="20"/>
+        </w:rPr>
+      </w:pPr>
+      <w:r>
+        <w:rPr>
+          <w:b/>
+          <w:sz w:val="20"/>
+          <w:szCs w:val="20"/>
+        </w:rPr>
+        <w:t>Comensal</w:t>
+      </w:r>
+      <w:r>
+        <w:rPr>
+          <w:b/>
+          <w:sz w:val="20"/>
+          <w:szCs w:val="20"/>
+        </w:rPr>
+        <w:t>:</w:t>
+      </w:r>
+    </w:p>
+    <w:p>
+      <w:pPr>
+        <w:rPr>
+          <w:b/>
+          <w:sz w:val="20"/>
+          <w:szCs w:val="20"/>
+        </w:rPr>
+      </w:pPr>
+      <w:r>
+        <w:rPr>
+          <w:b/>
+          <w:sz w:val="20"/>
+          <w:szCs w:val="20"/>
+        </w:rPr>
+        <w:t>Dispositivo móvil:</w:t>
+      </w:r>
+    </w:p>
+    <w:p>
+      <w:pPr>
+        <w:rPr>
+          <w:b/>
+          <w:sz w:val="20"/>
+          <w:szCs w:val="20"/>
+        </w:rPr>
+      </w:pPr>
+      <w:r>
+        <w:rPr>
+          <w:b/>
+          <w:sz w:val="20"/>
+          <w:szCs w:val="20"/>
+        </w:rPr>
+        <w:t>Realidad aumentada:</w:t>
+      </w:r>
+    </w:p>
+    <w:p>
+      <w:pPr>
+        <w:rPr>
+          <w:b/>
+          <w:sz w:val="20"/>
+          <w:szCs w:val="20"/>
+        </w:rPr>
+      </w:pPr>
+      <w:r>
+        <w:rPr>
+          <w:b/>
           <w:sz w:val="20"/>
           <w:szCs w:val="20"/>
         </w:rPr>
@@ -10012,6 +10026,7 @@
             <w:id w:val="111145805"/>
             <w:bibliography/>
           </w:sdtPr>
+          <w:sdtEndPr/>
           <w:sdtContent>
             <w:p>
               <w:pPr>
@@ -10931,7 +10946,7 @@
 </file>
 
 <file path=word/endnotes.xml><?xml version="1.0" encoding="utf-8"?>
-<w:endnotes xmlns:wpc="http://schemas.microsoft.com/office/word/2010/wordprocessingCanvas" xmlns:mc="http://schemas.openxmlformats.org/markup-compatibility/2006" xmlns:o="urn:schemas-microsoft-com:office:office" xmlns:r="http://schemas.openxmlformats.org/officeDocument/2006/relationships" xmlns:m="http://schemas.openxmlformats.org/officeDocument/2006/math" xmlns:v="urn:schemas-microsoft-com:vml" xmlns:wp14="http://schemas.microsoft.com/office/word/2010/wordprocessingDrawing" xmlns:wp="http://schemas.openxmlformats.org/drawingml/2006/wordprocessingDrawing" xmlns:w10="urn:schemas-microsoft-com:office:word" xmlns:w="http://schemas.openxmlformats.org/wordprocessingml/2006/main" xmlns:w14="http://schemas.microsoft.com/office/word/2010/wordml" xmlns:wpg="http://schemas.microsoft.com/office/word/2010/wordprocessingGroup" xmlns:wpi="http://schemas.microsoft.com/office/word/2010/wordprocessingInk" xmlns:wne="http://schemas.microsoft.com/office/word/2006/wordml" xmlns:wps="http://schemas.microsoft.com/office/word/2010/wordprocessingShape" mc:Ignorable="w14 wp14">
+<w:endnotes xmlns:wpc="http://schemas.microsoft.com/office/word/2010/wordprocessingCanvas" xmlns:mc="http://schemas.openxmlformats.org/markup-compatibility/2006" xmlns:o="urn:schemas-microsoft-com:office:office" xmlns:r="http://schemas.openxmlformats.org/officeDocument/2006/relationships" xmlns:m="http://schemas.openxmlformats.org/officeDocument/2006/math" xmlns:v="urn:schemas-microsoft-com:vml" xmlns:wp14="http://schemas.microsoft.com/office/word/2010/wordprocessingDrawing" xmlns:wp="http://schemas.openxmlformats.org/drawingml/2006/wordprocessingDrawing" xmlns:w10="urn:schemas-microsoft-com:office:word" xmlns:w="http://schemas.openxmlformats.org/wordprocessingml/2006/main" xmlns:w14="http://schemas.microsoft.com/office/word/2010/wordml" xmlns:w15="http://schemas.microsoft.com/office/word/2012/wordml" xmlns:wpg="http://schemas.microsoft.com/office/word/2010/wordprocessingGroup" xmlns:wpi="http://schemas.microsoft.com/office/word/2010/wordprocessingInk" xmlns:wne="http://schemas.microsoft.com/office/word/2006/wordml" xmlns:wps="http://schemas.microsoft.com/office/word/2010/wordprocessingShape" mc:Ignorable="w14 w15 wp14">
   <w:endnote w:type="separator" w:id="-1">
     <w:p>
       <w:pPr>
@@ -10956,7 +10971,7 @@
 </file>
 
 <file path=word/footer1.xml><?xml version="1.0" encoding="utf-8"?>
-<w:ftr xmlns:wpc="http://schemas.microsoft.com/office/word/2010/wordprocessingCanvas" xmlns:mc="http://schemas.openxmlformats.org/markup-compatibility/2006" xmlns:o="urn:schemas-microsoft-com:office:office" xmlns:r="http://schemas.openxmlformats.org/officeDocument/2006/relationships" xmlns:m="http://schemas.openxmlformats.org/officeDocument/2006/math" xmlns:v="urn:schemas-microsoft-com:vml" xmlns:wp14="http://schemas.microsoft.com/office/word/2010/wordprocessingDrawing" xmlns:wp="http://schemas.openxmlformats.org/drawingml/2006/wordprocessingDrawing" xmlns:w10="urn:schemas-microsoft-com:office:word" xmlns:w="http://schemas.openxmlformats.org/wordprocessingml/2006/main" xmlns:w14="http://schemas.microsoft.com/office/word/2010/wordml" xmlns:wpg="http://schemas.microsoft.com/office/word/2010/wordprocessingGroup" xmlns:wpi="http://schemas.microsoft.com/office/word/2010/wordprocessingInk" xmlns:wne="http://schemas.microsoft.com/office/word/2006/wordml" xmlns:wps="http://schemas.microsoft.com/office/word/2010/wordprocessingShape" mc:Ignorable="w14 wp14">
+<w:ftr xmlns:wpc="http://schemas.microsoft.com/office/word/2010/wordprocessingCanvas" xmlns:mc="http://schemas.openxmlformats.org/markup-compatibility/2006" xmlns:o="urn:schemas-microsoft-com:office:office" xmlns:r="http://schemas.openxmlformats.org/officeDocument/2006/relationships" xmlns:m="http://schemas.openxmlformats.org/officeDocument/2006/math" xmlns:v="urn:schemas-microsoft-com:vml" xmlns:wp14="http://schemas.microsoft.com/office/word/2010/wordprocessingDrawing" xmlns:wp="http://schemas.openxmlformats.org/drawingml/2006/wordprocessingDrawing" xmlns:w10="urn:schemas-microsoft-com:office:word" xmlns:w="http://schemas.openxmlformats.org/wordprocessingml/2006/main" xmlns:w14="http://schemas.microsoft.com/office/word/2010/wordml" xmlns:w15="http://schemas.microsoft.com/office/word/2012/wordml" xmlns:wpg="http://schemas.microsoft.com/office/word/2010/wordprocessingGroup" xmlns:wpi="http://schemas.microsoft.com/office/word/2010/wordprocessingInk" xmlns:wne="http://schemas.microsoft.com/office/word/2006/wordml" xmlns:wps="http://schemas.microsoft.com/office/word/2010/wordprocessingShape" mc:Ignorable="w14 w15 wp14">
   <w:sdt>
     <w:sdtPr>
       <w:id w:val="-981227751"/>
@@ -10965,6 +10980,7 @@
         <w:docPartUnique/>
       </w:docPartObj>
     </w:sdtPr>
+    <w:sdtEndPr/>
     <w:sdtContent>
       <w:p>
         <w:pPr>
@@ -11030,9 +11046,9 @@
                 </wp:inline>
               </w:drawing>
             </mc:Choice>
-            <mc:Fallback xmlns:w15="http://schemas.microsoft.com/office/word/2012/wordml">
+            <mc:Fallback>
               <w:pict>
-                <v:shapetype w14:anchorId="3BCD1C2E" id="_x0000_t110" coordsize="21600,21600" o:spt="110" path="m10800,l,10800,10800,21600,21600,10800xe">
+                <v:shapetype w14:anchorId="173DE397" id="_x0000_t110" coordsize="21600,21600" o:spt="110" path="m10800,l,10800,10800,21600,21600,10800xe">
                   <v:stroke joinstyle="miter"/>
                   <v:path gradientshapeok="t" o:connecttype="rect" textboxrect="5400,5400,16200,16200"/>
                 </v:shapetype>
@@ -11081,7 +11097,7 @@
 </file>
 
 <file path=word/footnotes.xml><?xml version="1.0" encoding="utf-8"?>
-<w:footnotes xmlns:wpc="http://schemas.microsoft.com/office/word/2010/wordprocessingCanvas" xmlns:mc="http://schemas.openxmlformats.org/markup-compatibility/2006" xmlns:o="urn:schemas-microsoft-com:office:office" xmlns:r="http://schemas.openxmlformats.org/officeDocument/2006/relationships" xmlns:m="http://schemas.openxmlformats.org/officeDocument/2006/math" xmlns:v="urn:schemas-microsoft-com:vml" xmlns:wp14="http://schemas.microsoft.com/office/word/2010/wordprocessingDrawing" xmlns:wp="http://schemas.openxmlformats.org/drawingml/2006/wordprocessingDrawing" xmlns:w10="urn:schemas-microsoft-com:office:word" xmlns:w="http://schemas.openxmlformats.org/wordprocessingml/2006/main" xmlns:w14="http://schemas.microsoft.com/office/word/2010/wordml" xmlns:wpg="http://schemas.microsoft.com/office/word/2010/wordprocessingGroup" xmlns:wpi="http://schemas.microsoft.com/office/word/2010/wordprocessingInk" xmlns:wne="http://schemas.microsoft.com/office/word/2006/wordml" xmlns:wps="http://schemas.microsoft.com/office/word/2010/wordprocessingShape" mc:Ignorable="w14 wp14">
+<w:footnotes xmlns:wpc="http://schemas.microsoft.com/office/word/2010/wordprocessingCanvas" xmlns:mc="http://schemas.openxmlformats.org/markup-compatibility/2006" xmlns:o="urn:schemas-microsoft-com:office:office" xmlns:r="http://schemas.openxmlformats.org/officeDocument/2006/relationships" xmlns:m="http://schemas.openxmlformats.org/officeDocument/2006/math" xmlns:v="urn:schemas-microsoft-com:vml" xmlns:wp14="http://schemas.microsoft.com/office/word/2010/wordprocessingDrawing" xmlns:wp="http://schemas.openxmlformats.org/drawingml/2006/wordprocessingDrawing" xmlns:w10="urn:schemas-microsoft-com:office:word" xmlns:w="http://schemas.openxmlformats.org/wordprocessingml/2006/main" xmlns:w14="http://schemas.microsoft.com/office/word/2010/wordml" xmlns:w15="http://schemas.microsoft.com/office/word/2012/wordml" xmlns:wpg="http://schemas.microsoft.com/office/word/2010/wordprocessingGroup" xmlns:wpi="http://schemas.microsoft.com/office/word/2010/wordprocessingInk" xmlns:wne="http://schemas.microsoft.com/office/word/2006/wordml" xmlns:wps="http://schemas.microsoft.com/office/word/2010/wordprocessingShape" mc:Ignorable="w14 w15 wp14">
   <w:footnote w:type="separator" w:id="-1">
     <w:p>
       <w:pPr>
@@ -11106,7 +11122,7 @@
 </file>
 
 <file path=word/numbering.xml><?xml version="1.0" encoding="utf-8"?>
-<w:numbering xmlns:wpc="http://schemas.microsoft.com/office/word/2010/wordprocessingCanvas" xmlns:mc="http://schemas.openxmlformats.org/markup-compatibility/2006" xmlns:o="urn:schemas-microsoft-com:office:office" xmlns:r="http://schemas.openxmlformats.org/officeDocument/2006/relationships" xmlns:m="http://schemas.openxmlformats.org/officeDocument/2006/math" xmlns:v="urn:schemas-microsoft-com:vml" xmlns:wp14="http://schemas.microsoft.com/office/word/2010/wordprocessingDrawing" xmlns:wp="http://schemas.openxmlformats.org/drawingml/2006/wordprocessingDrawing" xmlns:w10="urn:schemas-microsoft-com:office:word" xmlns:w="http://schemas.openxmlformats.org/wordprocessingml/2006/main" xmlns:w14="http://schemas.microsoft.com/office/word/2010/wordml" xmlns:wpg="http://schemas.microsoft.com/office/word/2010/wordprocessingGroup" xmlns:wpi="http://schemas.microsoft.com/office/word/2010/wordprocessingInk" xmlns:wne="http://schemas.microsoft.com/office/word/2006/wordml" xmlns:wps="http://schemas.microsoft.com/office/word/2010/wordprocessingShape" mc:Ignorable="w14 wp14">
+<w:numbering xmlns:wpc="http://schemas.microsoft.com/office/word/2010/wordprocessingCanvas" xmlns:mc="http://schemas.openxmlformats.org/markup-compatibility/2006" xmlns:o="urn:schemas-microsoft-com:office:office" xmlns:r="http://schemas.openxmlformats.org/officeDocument/2006/relationships" xmlns:m="http://schemas.openxmlformats.org/officeDocument/2006/math" xmlns:v="urn:schemas-microsoft-com:vml" xmlns:wp14="http://schemas.microsoft.com/office/word/2010/wordprocessingDrawing" xmlns:wp="http://schemas.openxmlformats.org/drawingml/2006/wordprocessingDrawing" xmlns:w10="urn:schemas-microsoft-com:office:word" xmlns:w="http://schemas.openxmlformats.org/wordprocessingml/2006/main" xmlns:w14="http://schemas.microsoft.com/office/word/2010/wordml" xmlns:w15="http://schemas.microsoft.com/office/word/2012/wordml" xmlns:wpg="http://schemas.microsoft.com/office/word/2010/wordprocessingGroup" xmlns:wpi="http://schemas.microsoft.com/office/word/2010/wordprocessingInk" xmlns:wne="http://schemas.microsoft.com/office/word/2006/wordml" xmlns:wps="http://schemas.microsoft.com/office/word/2010/wordprocessingShape" mc:Ignorable="w14 w15 wp14">
   <w:abstractNum w:abstractNumId="0">
     <w:nsid w:val="0A870857"/>
     <w:multiLevelType w:val="hybridMultilevel"/>
@@ -11334,6 +11350,120 @@
     </w:lvl>
   </w:abstractNum>
   <w:abstractNum w:abstractNumId="2">
+    <w:nsid w:val="13A3181B"/>
+    <w:multiLevelType w:val="hybridMultilevel"/>
+    <w:tmpl w:val="3558DAEA"/>
+    <w:lvl w:ilvl="0" w:tplc="C8C4AF92">
+      <w:start w:val="1"/>
+      <w:numFmt w:val="bullet"/>
+      <w:lvlText w:val=""/>
+      <w:lvlJc w:val="left"/>
+      <w:pPr>
+        <w:ind w:left="720" w:hanging="360"/>
+      </w:pPr>
+      <w:rPr>
+        <w:rFonts w:ascii="Symbol" w:hAnsi="Symbol" w:hint="default"/>
+        <w:color w:val="auto"/>
+      </w:rPr>
+    </w:lvl>
+    <w:lvl w:ilvl="1" w:tplc="080A0003" w:tentative="1">
+      <w:start w:val="1"/>
+      <w:numFmt w:val="bullet"/>
+      <w:lvlText w:val="o"/>
+      <w:lvlJc w:val="left"/>
+      <w:pPr>
+        <w:ind w:left="1440" w:hanging="360"/>
+      </w:pPr>
+      <w:rPr>
+        <w:rFonts w:ascii="Courier New" w:hAnsi="Courier New" w:cs="Courier New" w:hint="default"/>
+      </w:rPr>
+    </w:lvl>
+    <w:lvl w:ilvl="2" w:tplc="080A0005" w:tentative="1">
+      <w:start w:val="1"/>
+      <w:numFmt w:val="bullet"/>
+      <w:lvlText w:val=""/>
+      <w:lvlJc w:val="left"/>
+      <w:pPr>
+        <w:ind w:left="2160" w:hanging="360"/>
+      </w:pPr>
+      <w:rPr>
+        <w:rFonts w:ascii="Wingdings" w:hAnsi="Wingdings" w:hint="default"/>
+      </w:rPr>
+    </w:lvl>
+    <w:lvl w:ilvl="3" w:tplc="080A0001" w:tentative="1">
+      <w:start w:val="1"/>
+      <w:numFmt w:val="bullet"/>
+      <w:lvlText w:val=""/>
+      <w:lvlJc w:val="left"/>
+      <w:pPr>
+        <w:ind w:left="2880" w:hanging="360"/>
+      </w:pPr>
+      <w:rPr>
+        <w:rFonts w:ascii="Symbol" w:hAnsi="Symbol" w:hint="default"/>
+      </w:rPr>
+    </w:lvl>
+    <w:lvl w:ilvl="4" w:tplc="080A0003" w:tentative="1">
+      <w:start w:val="1"/>
+      <w:numFmt w:val="bullet"/>
+      <w:lvlText w:val="o"/>
+      <w:lvlJc w:val="left"/>
+      <w:pPr>
+        <w:ind w:left="3600" w:hanging="360"/>
+      </w:pPr>
+      <w:rPr>
+        <w:rFonts w:ascii="Courier New" w:hAnsi="Courier New" w:cs="Courier New" w:hint="default"/>
+      </w:rPr>
+    </w:lvl>
+    <w:lvl w:ilvl="5" w:tplc="080A0005" w:tentative="1">
+      <w:start w:val="1"/>
+      <w:numFmt w:val="bullet"/>
+      <w:lvlText w:val=""/>
+      <w:lvlJc w:val="left"/>
+      <w:pPr>
+        <w:ind w:left="4320" w:hanging="360"/>
+      </w:pPr>
+      <w:rPr>
+        <w:rFonts w:ascii="Wingdings" w:hAnsi="Wingdings" w:hint="default"/>
+      </w:rPr>
+    </w:lvl>
+    <w:lvl w:ilvl="6" w:tplc="080A0001" w:tentative="1">
+      <w:start w:val="1"/>
+      <w:numFmt w:val="bullet"/>
+      <w:lvlText w:val=""/>
+      <w:lvlJc w:val="left"/>
+      <w:pPr>
+        <w:ind w:left="5040" w:hanging="360"/>
+      </w:pPr>
+      <w:rPr>
+        <w:rFonts w:ascii="Symbol" w:hAnsi="Symbol" w:hint="default"/>
+      </w:rPr>
+    </w:lvl>
+    <w:lvl w:ilvl="7" w:tplc="080A0003" w:tentative="1">
+      <w:start w:val="1"/>
+      <w:numFmt w:val="bullet"/>
+      <w:lvlText w:val="o"/>
+      <w:lvlJc w:val="left"/>
+      <w:pPr>
+        <w:ind w:left="5760" w:hanging="360"/>
+      </w:pPr>
+      <w:rPr>
+        <w:rFonts w:ascii="Courier New" w:hAnsi="Courier New" w:cs="Courier New" w:hint="default"/>
+      </w:rPr>
+    </w:lvl>
+    <w:lvl w:ilvl="8" w:tplc="080A0005" w:tentative="1">
+      <w:start w:val="1"/>
+      <w:numFmt w:val="bullet"/>
+      <w:lvlText w:val=""/>
+      <w:lvlJc w:val="left"/>
+      <w:pPr>
+        <w:ind w:left="6480" w:hanging="360"/>
+      </w:pPr>
+      <w:rPr>
+        <w:rFonts w:ascii="Wingdings" w:hAnsi="Wingdings" w:hint="default"/>
+      </w:rPr>
+    </w:lvl>
+  </w:abstractNum>
+  <w:abstractNum w:abstractNumId="3">
     <w:nsid w:val="14EC5D46"/>
     <w:multiLevelType w:val="hybridMultilevel"/>
     <w:tmpl w:val="17FEC594"/>
@@ -11446,7 +11576,7 @@
       </w:rPr>
     </w:lvl>
   </w:abstractNum>
-  <w:abstractNum w:abstractNumId="3">
+  <w:abstractNum w:abstractNumId="4">
     <w:nsid w:val="1CB03AB4"/>
     <w:multiLevelType w:val="multilevel"/>
     <w:tmpl w:val="20465EB6"/>
@@ -11567,7 +11697,7 @@
       </w:rPr>
     </w:lvl>
   </w:abstractNum>
-  <w:abstractNum w:abstractNumId="4">
+  <w:abstractNum w:abstractNumId="5">
     <w:nsid w:val="1D8944E0"/>
     <w:multiLevelType w:val="hybridMultilevel"/>
     <w:tmpl w:val="EB828C8C"/>
@@ -11680,7 +11810,7 @@
       </w:rPr>
     </w:lvl>
   </w:abstractNum>
-  <w:abstractNum w:abstractNumId="5">
+  <w:abstractNum w:abstractNumId="6">
     <w:nsid w:val="1EF258B9"/>
     <w:multiLevelType w:val="hybridMultilevel"/>
     <w:tmpl w:val="11266698"/>
@@ -11793,7 +11923,7 @@
       </w:rPr>
     </w:lvl>
   </w:abstractNum>
-  <w:abstractNum w:abstractNumId="6">
+  <w:abstractNum w:abstractNumId="7">
     <w:nsid w:val="1F500393"/>
     <w:multiLevelType w:val="hybridMultilevel"/>
     <w:tmpl w:val="AA1A3E56"/>
@@ -11906,7 +12036,7 @@
       </w:rPr>
     </w:lvl>
   </w:abstractNum>
-  <w:abstractNum w:abstractNumId="7">
+  <w:abstractNum w:abstractNumId="8">
     <w:nsid w:val="26246EF9"/>
     <w:multiLevelType w:val="hybridMultilevel"/>
     <w:tmpl w:val="EA22A500"/>
@@ -11995,7 +12125,7 @@
       </w:pPr>
     </w:lvl>
   </w:abstractNum>
-  <w:abstractNum w:abstractNumId="8">
+  <w:abstractNum w:abstractNumId="9">
     <w:nsid w:val="29EE37FC"/>
     <w:multiLevelType w:val="hybridMultilevel"/>
     <w:tmpl w:val="151A059E"/>
@@ -12108,7 +12238,7 @@
       </w:rPr>
     </w:lvl>
   </w:abstractNum>
-  <w:abstractNum w:abstractNumId="9">
+  <w:abstractNum w:abstractNumId="10">
     <w:nsid w:val="30F8452A"/>
     <w:multiLevelType w:val="hybridMultilevel"/>
     <w:tmpl w:val="2E9C5F4C"/>
@@ -12221,7 +12351,7 @@
       </w:rPr>
     </w:lvl>
   </w:abstractNum>
-  <w:abstractNum w:abstractNumId="10">
+  <w:abstractNum w:abstractNumId="11">
     <w:nsid w:val="34776D33"/>
     <w:multiLevelType w:val="hybridMultilevel"/>
     <w:tmpl w:val="3D1CE26C"/>
@@ -12334,7 +12464,120 @@
       </w:rPr>
     </w:lvl>
   </w:abstractNum>
-  <w:abstractNum w:abstractNumId="11">
+  <w:abstractNum w:abstractNumId="12">
+    <w:nsid w:val="36533F3D"/>
+    <w:multiLevelType w:val="hybridMultilevel"/>
+    <w:tmpl w:val="E5CA1032"/>
+    <w:lvl w:ilvl="0" w:tplc="080A000B">
+      <w:start w:val="1"/>
+      <w:numFmt w:val="bullet"/>
+      <w:lvlText w:val=""/>
+      <w:lvlJc w:val="left"/>
+      <w:pPr>
+        <w:ind w:left="720" w:hanging="360"/>
+      </w:pPr>
+      <w:rPr>
+        <w:rFonts w:ascii="Wingdings" w:hAnsi="Wingdings" w:hint="default"/>
+      </w:rPr>
+    </w:lvl>
+    <w:lvl w:ilvl="1" w:tplc="080A0003" w:tentative="1">
+      <w:start w:val="1"/>
+      <w:numFmt w:val="bullet"/>
+      <w:lvlText w:val="o"/>
+      <w:lvlJc w:val="left"/>
+      <w:pPr>
+        <w:ind w:left="1440" w:hanging="360"/>
+      </w:pPr>
+      <w:rPr>
+        <w:rFonts w:ascii="Courier New" w:hAnsi="Courier New" w:cs="Courier New" w:hint="default"/>
+      </w:rPr>
+    </w:lvl>
+    <w:lvl w:ilvl="2" w:tplc="080A0005" w:tentative="1">
+      <w:start w:val="1"/>
+      <w:numFmt w:val="bullet"/>
+      <w:lvlText w:val=""/>
+      <w:lvlJc w:val="left"/>
+      <w:pPr>
+        <w:ind w:left="2160" w:hanging="360"/>
+      </w:pPr>
+      <w:rPr>
+        <w:rFonts w:ascii="Wingdings" w:hAnsi="Wingdings" w:hint="default"/>
+      </w:rPr>
+    </w:lvl>
+    <w:lvl w:ilvl="3" w:tplc="080A0001" w:tentative="1">
+      <w:start w:val="1"/>
+      <w:numFmt w:val="bullet"/>
+      <w:lvlText w:val=""/>
+      <w:lvlJc w:val="left"/>
+      <w:pPr>
+        <w:ind w:left="2880" w:hanging="360"/>
+      </w:pPr>
+      <w:rPr>
+        <w:rFonts w:ascii="Symbol" w:hAnsi="Symbol" w:hint="default"/>
+      </w:rPr>
+    </w:lvl>
+    <w:lvl w:ilvl="4" w:tplc="080A0003" w:tentative="1">
+      <w:start w:val="1"/>
+      <w:numFmt w:val="bullet"/>
+      <w:lvlText w:val="o"/>
+      <w:lvlJc w:val="left"/>
+      <w:pPr>
+        <w:ind w:left="3600" w:hanging="360"/>
+      </w:pPr>
+      <w:rPr>
+        <w:rFonts w:ascii="Courier New" w:hAnsi="Courier New" w:cs="Courier New" w:hint="default"/>
+      </w:rPr>
+    </w:lvl>
+    <w:lvl w:ilvl="5" w:tplc="080A0005" w:tentative="1">
+      <w:start w:val="1"/>
+      <w:numFmt w:val="bullet"/>
+      <w:lvlText w:val=""/>
+      <w:lvlJc w:val="left"/>
+      <w:pPr>
+        <w:ind w:left="4320" w:hanging="360"/>
+      </w:pPr>
+      <w:rPr>
+        <w:rFonts w:ascii="Wingdings" w:hAnsi="Wingdings" w:hint="default"/>
+      </w:rPr>
+    </w:lvl>
+    <w:lvl w:ilvl="6" w:tplc="080A0001" w:tentative="1">
+      <w:start w:val="1"/>
+      <w:numFmt w:val="bullet"/>
+      <w:lvlText w:val=""/>
+      <w:lvlJc w:val="left"/>
+      <w:pPr>
+        <w:ind w:left="5040" w:hanging="360"/>
+      </w:pPr>
+      <w:rPr>
+        <w:rFonts w:ascii="Symbol" w:hAnsi="Symbol" w:hint="default"/>
+      </w:rPr>
+    </w:lvl>
+    <w:lvl w:ilvl="7" w:tplc="080A0003" w:tentative="1">
+      <w:start w:val="1"/>
+      <w:numFmt w:val="bullet"/>
+      <w:lvlText w:val="o"/>
+      <w:lvlJc w:val="left"/>
+      <w:pPr>
+        <w:ind w:left="5760" w:hanging="360"/>
+      </w:pPr>
+      <w:rPr>
+        <w:rFonts w:ascii="Courier New" w:hAnsi="Courier New" w:cs="Courier New" w:hint="default"/>
+      </w:rPr>
+    </w:lvl>
+    <w:lvl w:ilvl="8" w:tplc="080A0005" w:tentative="1">
+      <w:start w:val="1"/>
+      <w:numFmt w:val="bullet"/>
+      <w:lvlText w:val=""/>
+      <w:lvlJc w:val="left"/>
+      <w:pPr>
+        <w:ind w:left="6480" w:hanging="360"/>
+      </w:pPr>
+      <w:rPr>
+        <w:rFonts w:ascii="Wingdings" w:hAnsi="Wingdings" w:hint="default"/>
+      </w:rPr>
+    </w:lvl>
+  </w:abstractNum>
+  <w:abstractNum w:abstractNumId="13">
     <w:nsid w:val="4B7337C6"/>
     <w:multiLevelType w:val="hybridMultilevel"/>
     <w:tmpl w:val="B0809E5E"/>
@@ -12447,7 +12690,7 @@
       </w:rPr>
     </w:lvl>
   </w:abstractNum>
-  <w:abstractNum w:abstractNumId="12">
+  <w:abstractNum w:abstractNumId="14">
     <w:nsid w:val="575234E2"/>
     <w:multiLevelType w:val="hybridMultilevel"/>
     <w:tmpl w:val="03981810"/>
@@ -12560,7 +12803,7 @@
       </w:rPr>
     </w:lvl>
   </w:abstractNum>
-  <w:abstractNum w:abstractNumId="13">
+  <w:abstractNum w:abstractNumId="15">
     <w:nsid w:val="5C805CA4"/>
     <w:multiLevelType w:val="hybridMultilevel"/>
     <w:tmpl w:val="80FA6668"/>
@@ -12673,7 +12916,7 @@
       </w:rPr>
     </w:lvl>
   </w:abstractNum>
-  <w:abstractNum w:abstractNumId="14">
+  <w:abstractNum w:abstractNumId="16">
     <w:nsid w:val="5DCC27DA"/>
     <w:multiLevelType w:val="hybridMultilevel"/>
     <w:tmpl w:val="BBF8AADE"/>
@@ -12786,7 +13029,7 @@
       </w:rPr>
     </w:lvl>
   </w:abstractNum>
-  <w:abstractNum w:abstractNumId="15">
+  <w:abstractNum w:abstractNumId="17">
     <w:nsid w:val="5F3D6F8E"/>
     <w:multiLevelType w:val="hybridMultilevel"/>
     <w:tmpl w:val="AF3288F4"/>
@@ -12899,7 +13142,7 @@
       </w:rPr>
     </w:lvl>
   </w:abstractNum>
-  <w:abstractNum w:abstractNumId="16">
+  <w:abstractNum w:abstractNumId="18">
     <w:nsid w:val="6D022823"/>
     <w:multiLevelType w:val="hybridMultilevel"/>
     <w:tmpl w:val="FEEEA4FE"/>
@@ -13012,7 +13255,7 @@
       </w:rPr>
     </w:lvl>
   </w:abstractNum>
-  <w:abstractNum w:abstractNumId="17">
+  <w:abstractNum w:abstractNumId="19">
     <w:nsid w:val="74E11CB0"/>
     <w:multiLevelType w:val="hybridMultilevel"/>
     <w:tmpl w:val="502CF7AA"/>
@@ -13126,64 +13369,70 @@
     </w:lvl>
   </w:abstractNum>
   <w:num w:numId="1">
+    <w:abstractNumId w:val="7"/>
+  </w:num>
+  <w:num w:numId="2">
+    <w:abstractNumId w:val="14"/>
+  </w:num>
+  <w:num w:numId="3">
+    <w:abstractNumId w:val="3"/>
+  </w:num>
+  <w:num w:numId="4">
+    <w:abstractNumId w:val="13"/>
+  </w:num>
+  <w:num w:numId="5">
+    <w:abstractNumId w:val="10"/>
+  </w:num>
+  <w:num w:numId="6">
+    <w:abstractNumId w:val="4"/>
+  </w:num>
+  <w:num w:numId="7">
+    <w:abstractNumId w:val="8"/>
+  </w:num>
+  <w:num w:numId="8">
     <w:abstractNumId w:val="6"/>
   </w:num>
-  <w:num w:numId="2">
-    <w:abstractNumId w:val="12"/>
+  <w:num w:numId="9">
+    <w:abstractNumId w:val="15"/>
   </w:num>
-  <w:num w:numId="3">
-    <w:abstractNumId w:val="2"/>
+  <w:num w:numId="10">
+    <w:abstractNumId w:val="18"/>
   </w:num>
-  <w:num w:numId="4">
-    <w:abstractNumId w:val="11"/>
+  <w:num w:numId="11">
+    <w:abstractNumId w:val="17"/>
   </w:num>
-  <w:num w:numId="5">
+  <w:num w:numId="12">
+    <w:abstractNumId w:val="5"/>
+  </w:num>
+  <w:num w:numId="13">
     <w:abstractNumId w:val="9"/>
   </w:num>
-  <w:num w:numId="6">
-    <w:abstractNumId w:val="3"/>
-  </w:num>
-  <w:num w:numId="7">
-    <w:abstractNumId w:val="7"/>
-  </w:num>
-  <w:num w:numId="8">
-    <w:abstractNumId w:val="5"/>
-  </w:num>
-  <w:num w:numId="9">
-    <w:abstractNumId w:val="13"/>
-  </w:num>
-  <w:num w:numId="10">
+  <w:num w:numId="14">
     <w:abstractNumId w:val="16"/>
   </w:num>
-  <w:num w:numId="11">
-    <w:abstractNumId w:val="15"/>
-  </w:num>
-  <w:num w:numId="12">
-    <w:abstractNumId w:val="4"/>
-  </w:num>
-  <w:num w:numId="13">
-    <w:abstractNumId w:val="8"/>
-  </w:num>
-  <w:num w:numId="14">
-    <w:abstractNumId w:val="14"/>
-  </w:num>
   <w:num w:numId="15">
-    <w:abstractNumId w:val="10"/>
+    <w:abstractNumId w:val="11"/>
   </w:num>
   <w:num w:numId="16">
     <w:abstractNumId w:val="0"/>
   </w:num>
   <w:num w:numId="17">
-    <w:abstractNumId w:val="17"/>
+    <w:abstractNumId w:val="19"/>
   </w:num>
   <w:num w:numId="18">
     <w:abstractNumId w:val="1"/>
+  </w:num>
+  <w:num w:numId="19">
+    <w:abstractNumId w:val="2"/>
+  </w:num>
+  <w:num w:numId="20">
+    <w:abstractNumId w:val="12"/>
   </w:num>
 </w:numbering>
 </file>
 
 <file path=word/styles.xml><?xml version="1.0" encoding="utf-8"?>
-<w:styles xmlns:mc="http://schemas.openxmlformats.org/markup-compatibility/2006" xmlns:r="http://schemas.openxmlformats.org/officeDocument/2006/relationships" xmlns:w="http://schemas.openxmlformats.org/wordprocessingml/2006/main" xmlns:w14="http://schemas.microsoft.com/office/word/2010/wordml" mc:Ignorable="w14">
+<w:styles xmlns:mc="http://schemas.openxmlformats.org/markup-compatibility/2006" xmlns:r="http://schemas.openxmlformats.org/officeDocument/2006/relationships" xmlns:w="http://schemas.openxmlformats.org/wordprocessingml/2006/main" xmlns:w14="http://schemas.microsoft.com/office/word/2010/wordml" xmlns:w15="http://schemas.microsoft.com/office/word/2012/wordml" mc:Ignorable="w14 w15">
   <w:docDefaults>
     <w:rPrDefault>
       <w:rPr>
@@ -13199,144 +13448,378 @@
       </w:pPr>
     </w:pPrDefault>
   </w:docDefaults>
-  <w:latentStyles w:defLockedState="0" w:defUIPriority="99" w:defSemiHidden="1" w:defUnhideWhenUsed="1" w:defQFormat="0" w:count="267">
-    <w:lsdException w:name="Normal" w:semiHidden="0" w:uiPriority="0" w:unhideWhenUsed="0" w:qFormat="1"/>
-    <w:lsdException w:name="heading 1" w:semiHidden="0" w:uiPriority="9" w:unhideWhenUsed="0" w:qFormat="1"/>
-    <w:lsdException w:name="heading 2" w:uiPriority="9" w:qFormat="1"/>
-    <w:lsdException w:name="heading 3" w:uiPriority="9" w:qFormat="1"/>
-    <w:lsdException w:name="heading 4" w:uiPriority="9" w:qFormat="1"/>
-    <w:lsdException w:name="heading 5" w:uiPriority="9" w:qFormat="1"/>
-    <w:lsdException w:name="heading 6" w:uiPriority="9" w:qFormat="1"/>
-    <w:lsdException w:name="heading 7" w:uiPriority="9" w:qFormat="1"/>
-    <w:lsdException w:name="heading 8" w:uiPriority="9" w:qFormat="1"/>
-    <w:lsdException w:name="heading 9" w:uiPriority="9" w:qFormat="1"/>
-    <w:lsdException w:name="toc 1" w:uiPriority="39"/>
-    <w:lsdException w:name="toc 2" w:uiPriority="39"/>
-    <w:lsdException w:name="toc 3" w:uiPriority="39"/>
-    <w:lsdException w:name="toc 4" w:uiPriority="39"/>
-    <w:lsdException w:name="toc 5" w:uiPriority="39"/>
-    <w:lsdException w:name="toc 6" w:uiPriority="39"/>
-    <w:lsdException w:name="toc 7" w:uiPriority="39"/>
-    <w:lsdException w:name="toc 8" w:uiPriority="39"/>
-    <w:lsdException w:name="toc 9" w:uiPriority="39"/>
-    <w:lsdException w:name="caption" w:uiPriority="35" w:qFormat="1"/>
-    <w:lsdException w:name="Title" w:semiHidden="0" w:uiPriority="10" w:unhideWhenUsed="0" w:qFormat="1"/>
-    <w:lsdException w:name="Default Paragraph Font" w:uiPriority="1"/>
-    <w:lsdException w:name="Subtitle" w:semiHidden="0" w:uiPriority="11" w:unhideWhenUsed="0" w:qFormat="1"/>
-    <w:lsdException w:name="Strong" w:semiHidden="0" w:uiPriority="22" w:unhideWhenUsed="0" w:qFormat="1"/>
-    <w:lsdException w:name="Emphasis" w:semiHidden="0" w:uiPriority="20" w:unhideWhenUsed="0" w:qFormat="1"/>
-    <w:lsdException w:name="Table Grid" w:semiHidden="0" w:uiPriority="59" w:unhideWhenUsed="0"/>
-    <w:lsdException w:name="Placeholder Text" w:unhideWhenUsed="0"/>
-    <w:lsdException w:name="No Spacing" w:semiHidden="0" w:uiPriority="1" w:unhideWhenUsed="0" w:qFormat="1"/>
-    <w:lsdException w:name="Light Shading" w:semiHidden="0" w:uiPriority="60" w:unhideWhenUsed="0"/>
-    <w:lsdException w:name="Light List" w:semiHidden="0" w:uiPriority="61" w:unhideWhenUsed="0"/>
-    <w:lsdException w:name="Light Grid" w:semiHidden="0" w:uiPriority="62" w:unhideWhenUsed="0"/>
-    <w:lsdException w:name="Medium Shading 1" w:semiHidden="0" w:uiPriority="63" w:unhideWhenUsed="0"/>
-    <w:lsdException w:name="Medium Shading 2" w:semiHidden="0" w:uiPriority="64" w:unhideWhenUsed="0"/>
-    <w:lsdException w:name="Medium List 1" w:semiHidden="0" w:uiPriority="65" w:unhideWhenUsed="0"/>
-    <w:lsdException w:name="Medium List 2" w:semiHidden="0" w:uiPriority="66" w:unhideWhenUsed="0"/>
-    <w:lsdException w:name="Medium Grid 1" w:semiHidden="0" w:uiPriority="67" w:unhideWhenUsed="0"/>
-    <w:lsdException w:name="Medium Grid 2" w:semiHidden="0" w:uiPriority="68" w:unhideWhenUsed="0"/>
-    <w:lsdException w:name="Medium Grid 3" w:semiHidden="0" w:uiPriority="69" w:unhideWhenUsed="0"/>
-    <w:lsdException w:name="Dark List" w:semiHidden="0" w:uiPriority="70" w:unhideWhenUsed="0"/>
-    <w:lsdException w:name="Colorful Shading" w:semiHidden="0" w:uiPriority="71" w:unhideWhenUsed="0"/>
-    <w:lsdException w:name="Colorful List" w:semiHidden="0" w:uiPriority="72" w:unhideWhenUsed="0"/>
-    <w:lsdException w:name="Colorful Grid" w:semiHidden="0" w:uiPriority="73" w:unhideWhenUsed="0"/>
-    <w:lsdException w:name="Light Shading Accent 1" w:semiHidden="0" w:uiPriority="60" w:unhideWhenUsed="0"/>
-    <w:lsdException w:name="Light List Accent 1" w:semiHidden="0" w:uiPriority="61" w:unhideWhenUsed="0"/>
-    <w:lsdException w:name="Light Grid Accent 1" w:semiHidden="0" w:uiPriority="62" w:unhideWhenUsed="0"/>
-    <w:lsdException w:name="Medium Shading 1 Accent 1" w:semiHidden="0" w:uiPriority="63" w:unhideWhenUsed="0"/>
-    <w:lsdException w:name="Medium Shading 2 Accent 1" w:semiHidden="0" w:uiPriority="64" w:unhideWhenUsed="0"/>
-    <w:lsdException w:name="Medium List 1 Accent 1" w:semiHidden="0" w:uiPriority="65" w:unhideWhenUsed="0"/>
-    <w:lsdException w:name="Revision" w:unhideWhenUsed="0"/>
-    <w:lsdException w:name="List Paragraph" w:semiHidden="0" w:uiPriority="34" w:unhideWhenUsed="0" w:qFormat="1"/>
-    <w:lsdException w:name="Quote" w:semiHidden="0" w:uiPriority="29" w:unhideWhenUsed="0" w:qFormat="1"/>
-    <w:lsdException w:name="Intense Quote" w:semiHidden="0" w:uiPriority="30" w:unhideWhenUsed="0" w:qFormat="1"/>
-    <w:lsdException w:name="Medium List 2 Accent 1" w:semiHidden="0" w:uiPriority="66" w:unhideWhenUsed="0"/>
-    <w:lsdException w:name="Medium Grid 1 Accent 1" w:semiHidden="0" w:uiPriority="67" w:unhideWhenUsed="0"/>
-    <w:lsdException w:name="Medium Grid 2 Accent 1" w:semiHidden="0" w:uiPriority="68" w:unhideWhenUsed="0"/>
-    <w:lsdException w:name="Medium Grid 3 Accent 1" w:semiHidden="0" w:uiPriority="69" w:unhideWhenUsed="0"/>
-    <w:lsdException w:name="Dark List Accent 1" w:semiHidden="0" w:uiPriority="70" w:unhideWhenUsed="0"/>
-    <w:lsdException w:name="Colorful Shading Accent 1" w:semiHidden="0" w:uiPriority="71" w:unhideWhenUsed="0"/>
-    <w:lsdException w:name="Colorful List Accent 1" w:semiHidden="0" w:uiPriority="72" w:unhideWhenUsed="0"/>
-    <w:lsdException w:name="Colorful Grid Accent 1" w:semiHidden="0" w:uiPriority="73" w:unhideWhenUsed="0"/>
-    <w:lsdException w:name="Light Shading Accent 2" w:semiHidden="0" w:uiPriority="60" w:unhideWhenUsed="0"/>
-    <w:lsdException w:name="Light List Accent 2" w:semiHidden="0" w:uiPriority="61" w:unhideWhenUsed="0"/>
-    <w:lsdException w:name="Light Grid Accent 2" w:semiHidden="0" w:uiPriority="62" w:unhideWhenUsed="0"/>
-    <w:lsdException w:name="Medium Shading 1 Accent 2" w:semiHidden="0" w:uiPriority="63" w:unhideWhenUsed="0"/>
-    <w:lsdException w:name="Medium Shading 2 Accent 2" w:semiHidden="0" w:uiPriority="64" w:unhideWhenUsed="0"/>
-    <w:lsdException w:name="Medium List 1 Accent 2" w:semiHidden="0" w:uiPriority="65" w:unhideWhenUsed="0"/>
-    <w:lsdException w:name="Medium List 2 Accent 2" w:semiHidden="0" w:uiPriority="66" w:unhideWhenUsed="0"/>
-    <w:lsdException w:name="Medium Grid 1 Accent 2" w:semiHidden="0" w:uiPriority="67" w:unhideWhenUsed="0"/>
-    <w:lsdException w:name="Medium Grid 2 Accent 2" w:semiHidden="0" w:uiPriority="68" w:unhideWhenUsed="0"/>
-    <w:lsdException w:name="Medium Grid 3 Accent 2" w:semiHidden="0" w:uiPriority="69" w:unhideWhenUsed="0"/>
-    <w:lsdException w:name="Dark List Accent 2" w:semiHidden="0" w:uiPriority="70" w:unhideWhenUsed="0"/>
-    <w:lsdException w:name="Colorful Shading Accent 2" w:semiHidden="0" w:uiPriority="71" w:unhideWhenUsed="0"/>
-    <w:lsdException w:name="Colorful List Accent 2" w:semiHidden="0" w:uiPriority="72" w:unhideWhenUsed="0"/>
-    <w:lsdException w:name="Colorful Grid Accent 2" w:semiHidden="0" w:uiPriority="73" w:unhideWhenUsed="0"/>
-    <w:lsdException w:name="Light Shading Accent 3" w:semiHidden="0" w:uiPriority="60" w:unhideWhenUsed="0"/>
-    <w:lsdException w:name="Light List Accent 3" w:semiHidden="0" w:uiPriority="61" w:unhideWhenUsed="0"/>
-    <w:lsdException w:name="Light Grid Accent 3" w:semiHidden="0" w:uiPriority="62" w:unhideWhenUsed="0"/>
-    <w:lsdException w:name="Medium Shading 1 Accent 3" w:semiHidden="0" w:uiPriority="63" w:unhideWhenUsed="0"/>
-    <w:lsdException w:name="Medium Shading 2 Accent 3" w:semiHidden="0" w:uiPriority="64" w:unhideWhenUsed="0"/>
-    <w:lsdException w:name="Medium List 1 Accent 3" w:semiHidden="0" w:uiPriority="65" w:unhideWhenUsed="0"/>
-    <w:lsdException w:name="Medium List 2 Accent 3" w:semiHidden="0" w:uiPriority="66" w:unhideWhenUsed="0"/>
-    <w:lsdException w:name="Medium Grid 1 Accent 3" w:semiHidden="0" w:uiPriority="67" w:unhideWhenUsed="0"/>
-    <w:lsdException w:name="Medium Grid 2 Accent 3" w:semiHidden="0" w:uiPriority="68" w:unhideWhenUsed="0"/>
-    <w:lsdException w:name="Medium Grid 3 Accent 3" w:semiHidden="0" w:uiPriority="69" w:unhideWhenUsed="0"/>
-    <w:lsdException w:name="Dark List Accent 3" w:semiHidden="0" w:uiPriority="70" w:unhideWhenUsed="0"/>
-    <w:lsdException w:name="Colorful Shading Accent 3" w:semiHidden="0" w:uiPriority="71" w:unhideWhenUsed="0"/>
-    <w:lsdException w:name="Colorful List Accent 3" w:semiHidden="0" w:uiPriority="72" w:unhideWhenUsed="0"/>
-    <w:lsdException w:name="Colorful Grid Accent 3" w:semiHidden="0" w:uiPriority="73" w:unhideWhenUsed="0"/>
-    <w:lsdException w:name="Light Shading Accent 4" w:semiHidden="0" w:uiPriority="60" w:unhideWhenUsed="0"/>
-    <w:lsdException w:name="Light List Accent 4" w:semiHidden="0" w:uiPriority="61" w:unhideWhenUsed="0"/>
-    <w:lsdException w:name="Light Grid Accent 4" w:semiHidden="0" w:uiPriority="62" w:unhideWhenUsed="0"/>
-    <w:lsdException w:name="Medium Shading 1 Accent 4" w:semiHidden="0" w:uiPriority="63" w:unhideWhenUsed="0"/>
-    <w:lsdException w:name="Medium Shading 2 Accent 4" w:semiHidden="0" w:uiPriority="64" w:unhideWhenUsed="0"/>
-    <w:lsdException w:name="Medium List 1 Accent 4" w:semiHidden="0" w:uiPriority="65" w:unhideWhenUsed="0"/>
-    <w:lsdException w:name="Medium List 2 Accent 4" w:semiHidden="0" w:uiPriority="66" w:unhideWhenUsed="0"/>
-    <w:lsdException w:name="Medium Grid 1 Accent 4" w:semiHidden="0" w:uiPriority="67" w:unhideWhenUsed="0"/>
-    <w:lsdException w:name="Medium Grid 2 Accent 4" w:semiHidden="0" w:uiPriority="68" w:unhideWhenUsed="0"/>
-    <w:lsdException w:name="Medium Grid 3 Accent 4" w:semiHidden="0" w:uiPriority="69" w:unhideWhenUsed="0"/>
-    <w:lsdException w:name="Dark List Accent 4" w:semiHidden="0" w:uiPriority="70" w:unhideWhenUsed="0"/>
-    <w:lsdException w:name="Colorful Shading Accent 4" w:semiHidden="0" w:uiPriority="71" w:unhideWhenUsed="0"/>
-    <w:lsdException w:name="Colorful List Accent 4" w:semiHidden="0" w:uiPriority="72" w:unhideWhenUsed="0"/>
-    <w:lsdException w:name="Colorful Grid Accent 4" w:semiHidden="0" w:uiPriority="73" w:unhideWhenUsed="0"/>
-    <w:lsdException w:name="Light Shading Accent 5" w:semiHidden="0" w:uiPriority="60" w:unhideWhenUsed="0"/>
-    <w:lsdException w:name="Light List Accent 5" w:semiHidden="0" w:uiPriority="61" w:unhideWhenUsed="0"/>
-    <w:lsdException w:name="Light Grid Accent 5" w:semiHidden="0" w:uiPriority="62" w:unhideWhenUsed="0"/>
-    <w:lsdException w:name="Medium Shading 1 Accent 5" w:semiHidden="0" w:uiPriority="63" w:unhideWhenUsed="0"/>
-    <w:lsdException w:name="Medium Shading 2 Accent 5" w:semiHidden="0" w:uiPriority="64" w:unhideWhenUsed="0"/>
-    <w:lsdException w:name="Medium List 1 Accent 5" w:semiHidden="0" w:uiPriority="65" w:unhideWhenUsed="0"/>
-    <w:lsdException w:name="Medium List 2 Accent 5" w:semiHidden="0" w:uiPriority="66" w:unhideWhenUsed="0"/>
-    <w:lsdException w:name="Medium Grid 1 Accent 5" w:semiHidden="0" w:uiPriority="67" w:unhideWhenUsed="0"/>
-    <w:lsdException w:name="Medium Grid 2 Accent 5" w:semiHidden="0" w:uiPriority="68" w:unhideWhenUsed="0"/>
-    <w:lsdException w:name="Medium Grid 3 Accent 5" w:semiHidden="0" w:uiPriority="69" w:unhideWhenUsed="0"/>
-    <w:lsdException w:name="Dark List Accent 5" w:semiHidden="0" w:uiPriority="70" w:unhideWhenUsed="0"/>
-    <w:lsdException w:name="Colorful Shading Accent 5" w:semiHidden="0" w:uiPriority="71" w:unhideWhenUsed="0"/>
-    <w:lsdException w:name="Colorful List Accent 5" w:semiHidden="0" w:uiPriority="72" w:unhideWhenUsed="0"/>
-    <w:lsdException w:name="Colorful Grid Accent 5" w:semiHidden="0" w:uiPriority="73" w:unhideWhenUsed="0"/>
-    <w:lsdException w:name="Light Shading Accent 6" w:semiHidden="0" w:uiPriority="60" w:unhideWhenUsed="0"/>
-    <w:lsdException w:name="Light List Accent 6" w:semiHidden="0" w:uiPriority="61" w:unhideWhenUsed="0"/>
-    <w:lsdException w:name="Light Grid Accent 6" w:semiHidden="0" w:uiPriority="62" w:unhideWhenUsed="0"/>
-    <w:lsdException w:name="Medium Shading 1 Accent 6" w:semiHidden="0" w:uiPriority="63" w:unhideWhenUsed="0"/>
-    <w:lsdException w:name="Medium Shading 2 Accent 6" w:semiHidden="0" w:uiPriority="64" w:unhideWhenUsed="0"/>
-    <w:lsdException w:name="Medium List 1 Accent 6" w:semiHidden="0" w:uiPriority="65" w:unhideWhenUsed="0"/>
-    <w:lsdException w:name="Medium List 2 Accent 6" w:semiHidden="0" w:uiPriority="66" w:unhideWhenUsed="0"/>
-    <w:lsdException w:name="Medium Grid 1 Accent 6" w:semiHidden="0" w:uiPriority="67" w:unhideWhenUsed="0"/>
-    <w:lsdException w:name="Medium Grid 2 Accent 6" w:semiHidden="0" w:uiPriority="68" w:unhideWhenUsed="0"/>
-    <w:lsdException w:name="Medium Grid 3 Accent 6" w:semiHidden="0" w:uiPriority="69" w:unhideWhenUsed="0"/>
-    <w:lsdException w:name="Dark List Accent 6" w:semiHidden="0" w:uiPriority="70" w:unhideWhenUsed="0"/>
-    <w:lsdException w:name="Colorful Shading Accent 6" w:semiHidden="0" w:uiPriority="71" w:unhideWhenUsed="0"/>
-    <w:lsdException w:name="Colorful List Accent 6" w:semiHidden="0" w:uiPriority="72" w:unhideWhenUsed="0"/>
-    <w:lsdException w:name="Colorful Grid Accent 6" w:semiHidden="0" w:uiPriority="73" w:unhideWhenUsed="0"/>
-    <w:lsdException w:name="Subtle Emphasis" w:semiHidden="0" w:uiPriority="19" w:unhideWhenUsed="0" w:qFormat="1"/>
-    <w:lsdException w:name="Intense Emphasis" w:semiHidden="0" w:uiPriority="21" w:unhideWhenUsed="0" w:qFormat="1"/>
-    <w:lsdException w:name="Subtle Reference" w:semiHidden="0" w:uiPriority="31" w:unhideWhenUsed="0" w:qFormat="1"/>
-    <w:lsdException w:name="Intense Reference" w:semiHidden="0" w:uiPriority="32" w:unhideWhenUsed="0" w:qFormat="1"/>
-    <w:lsdException w:name="Book Title" w:semiHidden="0" w:uiPriority="33" w:unhideWhenUsed="0" w:qFormat="1"/>
-    <w:lsdException w:name="Bibliography" w:uiPriority="37"/>
-    <w:lsdException w:name="TOC Heading" w:uiPriority="39" w:qFormat="1"/>
+  <w:latentStyles w:defLockedState="0" w:defUIPriority="99" w:defSemiHidden="0" w:defUnhideWhenUsed="0" w:defQFormat="0" w:count="371">
+    <w:lsdException w:name="Normal" w:uiPriority="0" w:qFormat="1"/>
+    <w:lsdException w:name="heading 1" w:uiPriority="9" w:qFormat="1"/>
+    <w:lsdException w:name="heading 2" w:semiHidden="1" w:uiPriority="9" w:unhideWhenUsed="1" w:qFormat="1"/>
+    <w:lsdException w:name="heading 3" w:semiHidden="1" w:uiPriority="9" w:unhideWhenUsed="1" w:qFormat="1"/>
+    <w:lsdException w:name="heading 4" w:semiHidden="1" w:uiPriority="9" w:unhideWhenUsed="1" w:qFormat="1"/>
+    <w:lsdException w:name="heading 5" w:semiHidden="1" w:uiPriority="9" w:unhideWhenUsed="1" w:qFormat="1"/>
+    <w:lsdException w:name="heading 6" w:semiHidden="1" w:uiPriority="9" w:unhideWhenUsed="1" w:qFormat="1"/>
+    <w:lsdException w:name="heading 7" w:semiHidden="1" w:uiPriority="9" w:unhideWhenUsed="1" w:qFormat="1"/>
+    <w:lsdException w:name="heading 8" w:semiHidden="1" w:uiPriority="9" w:unhideWhenUsed="1" w:qFormat="1"/>
+    <w:lsdException w:name="heading 9" w:semiHidden="1" w:uiPriority="9" w:unhideWhenUsed="1" w:qFormat="1"/>
+    <w:lsdException w:name="index 1" w:semiHidden="1" w:unhideWhenUsed="1"/>
+    <w:lsdException w:name="index 2" w:semiHidden="1" w:unhideWhenUsed="1"/>
+    <w:lsdException w:name="index 3" w:semiHidden="1" w:unhideWhenUsed="1"/>
+    <w:lsdException w:name="index 4" w:semiHidden="1" w:unhideWhenUsed="1"/>
+    <w:lsdException w:name="index 5" w:semiHidden="1" w:unhideWhenUsed="1"/>
+    <w:lsdException w:name="index 6" w:semiHidden="1" w:unhideWhenUsed="1"/>
+    <w:lsdException w:name="index 7" w:semiHidden="1" w:unhideWhenUsed="1"/>
+    <w:lsdException w:name="index 8" w:semiHidden="1" w:unhideWhenUsed="1"/>
+    <w:lsdException w:name="index 9" w:semiHidden="1" w:unhideWhenUsed="1"/>
+    <w:lsdException w:name="toc 1" w:semiHidden="1" w:uiPriority="39" w:unhideWhenUsed="1"/>
+    <w:lsdException w:name="toc 2" w:semiHidden="1" w:uiPriority="39" w:unhideWhenUsed="1"/>
+    <w:lsdException w:name="toc 3" w:semiHidden="1" w:uiPriority="39" w:unhideWhenUsed="1"/>
+    <w:lsdException w:name="toc 4" w:semiHidden="1" w:uiPriority="39" w:unhideWhenUsed="1"/>
+    <w:lsdException w:name="toc 5" w:semiHidden="1" w:uiPriority="39" w:unhideWhenUsed="1"/>
+    <w:lsdException w:name="toc 6" w:semiHidden="1" w:uiPriority="39" w:unhideWhenUsed="1"/>
+    <w:lsdException w:name="toc 7" w:semiHidden="1" w:uiPriority="39" w:unhideWhenUsed="1"/>
+    <w:lsdException w:name="toc 8" w:semiHidden="1" w:uiPriority="39" w:unhideWhenUsed="1"/>
+    <w:lsdException w:name="toc 9" w:semiHidden="1" w:uiPriority="39" w:unhideWhenUsed="1"/>
+    <w:lsdException w:name="Normal Indent" w:semiHidden="1" w:unhideWhenUsed="1"/>
+    <w:lsdException w:name="footnote text" w:semiHidden="1" w:unhideWhenUsed="1"/>
+    <w:lsdException w:name="annotation text" w:semiHidden="1" w:unhideWhenUsed="1"/>
+    <w:lsdException w:name="header" w:semiHidden="1" w:unhideWhenUsed="1"/>
+    <w:lsdException w:name="footer" w:semiHidden="1" w:unhideWhenUsed="1"/>
+    <w:lsdException w:name="index heading" w:semiHidden="1" w:unhideWhenUsed="1"/>
+    <w:lsdException w:name="caption" w:semiHidden="1" w:uiPriority="35" w:unhideWhenUsed="1" w:qFormat="1"/>
+    <w:lsdException w:name="table of figures" w:semiHidden="1" w:unhideWhenUsed="1"/>
+    <w:lsdException w:name="envelope address" w:semiHidden="1" w:unhideWhenUsed="1"/>
+    <w:lsdException w:name="envelope return" w:semiHidden="1" w:unhideWhenUsed="1"/>
+    <w:lsdException w:name="footnote reference" w:semiHidden="1" w:unhideWhenUsed="1"/>
+    <w:lsdException w:name="annotation reference" w:semiHidden="1" w:unhideWhenUsed="1"/>
+    <w:lsdException w:name="line number" w:semiHidden="1" w:unhideWhenUsed="1"/>
+    <w:lsdException w:name="page number" w:semiHidden="1" w:unhideWhenUsed="1"/>
+    <w:lsdException w:name="endnote reference" w:semiHidden="1" w:unhideWhenUsed="1"/>
+    <w:lsdException w:name="endnote text" w:semiHidden="1" w:unhideWhenUsed="1"/>
+    <w:lsdException w:name="table of authorities" w:semiHidden="1" w:unhideWhenUsed="1"/>
+    <w:lsdException w:name="macro" w:semiHidden="1" w:unhideWhenUsed="1"/>
+    <w:lsdException w:name="toa heading" w:semiHidden="1" w:unhideWhenUsed="1"/>
+    <w:lsdException w:name="List" w:semiHidden="1" w:unhideWhenUsed="1"/>
+    <w:lsdException w:name="List Bullet" w:semiHidden="1" w:unhideWhenUsed="1"/>
+    <w:lsdException w:name="List Number" w:semiHidden="1" w:unhideWhenUsed="1"/>
+    <w:lsdException w:name="List 2" w:semiHidden="1" w:unhideWhenUsed="1"/>
+    <w:lsdException w:name="List 3" w:semiHidden="1" w:unhideWhenUsed="1"/>
+    <w:lsdException w:name="List 4" w:semiHidden="1" w:unhideWhenUsed="1"/>
+    <w:lsdException w:name="List 5" w:semiHidden="1" w:unhideWhenUsed="1"/>
+    <w:lsdException w:name="List Bullet 2" w:semiHidden="1" w:unhideWhenUsed="1"/>
+    <w:lsdException w:name="List Bullet 3" w:semiHidden="1" w:unhideWhenUsed="1"/>
+    <w:lsdException w:name="List Bullet 4" w:semiHidden="1" w:unhideWhenUsed="1"/>
+    <w:lsdException w:name="List Bullet 5" w:semiHidden="1" w:unhideWhenUsed="1"/>
+    <w:lsdException w:name="List Number 2" w:semiHidden="1" w:unhideWhenUsed="1"/>
+    <w:lsdException w:name="List Number 3" w:semiHidden="1" w:unhideWhenUsed="1"/>
+    <w:lsdException w:name="List Number 4" w:semiHidden="1" w:unhideWhenUsed="1"/>
+    <w:lsdException w:name="List Number 5" w:semiHidden="1" w:unhideWhenUsed="1"/>
+    <w:lsdException w:name="Title" w:uiPriority="10" w:qFormat="1"/>
+    <w:lsdException w:name="Closing" w:semiHidden="1" w:unhideWhenUsed="1"/>
+    <w:lsdException w:name="Signature" w:semiHidden="1" w:unhideWhenUsed="1"/>
+    <w:lsdException w:name="Default Paragraph Font" w:semiHidden="1" w:uiPriority="1" w:unhideWhenUsed="1"/>
+    <w:lsdException w:name="Body Text" w:semiHidden="1" w:unhideWhenUsed="1"/>
+    <w:lsdException w:name="Body Text Indent" w:semiHidden="1" w:unhideWhenUsed="1"/>
+    <w:lsdException w:name="List Continue" w:semiHidden="1" w:unhideWhenUsed="1"/>
+    <w:lsdException w:name="List Continue 2" w:semiHidden="1" w:unhideWhenUsed="1"/>
+    <w:lsdException w:name="List Continue 3" w:semiHidden="1" w:unhideWhenUsed="1"/>
+    <w:lsdException w:name="List Continue 4" w:semiHidden="1" w:unhideWhenUsed="1"/>
+    <w:lsdException w:name="List Continue 5" w:semiHidden="1" w:unhideWhenUsed="1"/>
+    <w:lsdException w:name="Message Header" w:semiHidden="1" w:unhideWhenUsed="1"/>
+    <w:lsdException w:name="Subtitle" w:uiPriority="11" w:qFormat="1"/>
+    <w:lsdException w:name="Salutation" w:semiHidden="1" w:unhideWhenUsed="1"/>
+    <w:lsdException w:name="Date" w:semiHidden="1" w:unhideWhenUsed="1"/>
+    <w:lsdException w:name="Body Text First Indent" w:semiHidden="1" w:unhideWhenUsed="1"/>
+    <w:lsdException w:name="Body Text First Indent 2" w:semiHidden="1" w:unhideWhenUsed="1"/>
+    <w:lsdException w:name="Note Heading" w:semiHidden="1" w:unhideWhenUsed="1"/>
+    <w:lsdException w:name="Body Text 2" w:semiHidden="1" w:unhideWhenUsed="1"/>
+    <w:lsdException w:name="Body Text 3" w:semiHidden="1" w:unhideWhenUsed="1"/>
+    <w:lsdException w:name="Body Text Indent 2" w:semiHidden="1" w:unhideWhenUsed="1"/>
+    <w:lsdException w:name="Body Text Indent 3" w:semiHidden="1" w:unhideWhenUsed="1"/>
+    <w:lsdException w:name="Block Text" w:semiHidden="1" w:unhideWhenUsed="1"/>
+    <w:lsdException w:name="Hyperlink" w:semiHidden="1" w:unhideWhenUsed="1"/>
+    <w:lsdException w:name="FollowedHyperlink" w:semiHidden="1" w:unhideWhenUsed="1"/>
+    <w:lsdException w:name="Strong" w:uiPriority="22" w:qFormat="1"/>
+    <w:lsdException w:name="Emphasis" w:uiPriority="20" w:qFormat="1"/>
+    <w:lsdException w:name="Document Map" w:semiHidden="1" w:unhideWhenUsed="1"/>
+    <w:lsdException w:name="Plain Text" w:semiHidden="1" w:unhideWhenUsed="1"/>
+    <w:lsdException w:name="E-mail Signature" w:semiHidden="1" w:unhideWhenUsed="1"/>
+    <w:lsdException w:name="HTML Top of Form" w:semiHidden="1" w:unhideWhenUsed="1"/>
+    <w:lsdException w:name="HTML Bottom of Form" w:semiHidden="1" w:unhideWhenUsed="1"/>
+    <w:lsdException w:name="Normal (Web)" w:semiHidden="1" w:unhideWhenUsed="1"/>
+    <w:lsdException w:name="HTML Acronym" w:semiHidden="1" w:unhideWhenUsed="1"/>
+    <w:lsdException w:name="HTML Address" w:semiHidden="1" w:unhideWhenUsed="1"/>
+    <w:lsdException w:name="HTML Cite" w:semiHidden="1" w:unhideWhenUsed="1"/>
+    <w:lsdException w:name="HTML Code" w:semiHidden="1" w:unhideWhenUsed="1"/>
+    <w:lsdException w:name="HTML Definition" w:semiHidden="1" w:unhideWhenUsed="1"/>
+    <w:lsdException w:name="HTML Keyboard" w:semiHidden="1" w:unhideWhenUsed="1"/>
+    <w:lsdException w:name="HTML Preformatted" w:semiHidden="1" w:unhideWhenUsed="1"/>
+    <w:lsdException w:name="HTML Sample" w:semiHidden="1" w:unhideWhenUsed="1"/>
+    <w:lsdException w:name="HTML Typewriter" w:semiHidden="1" w:unhideWhenUsed="1"/>
+    <w:lsdException w:name="HTML Variable" w:semiHidden="1" w:unhideWhenUsed="1"/>
+    <w:lsdException w:name="Normal Table" w:semiHidden="1" w:unhideWhenUsed="1"/>
+    <w:lsdException w:name="annotation subject" w:semiHidden="1" w:unhideWhenUsed="1"/>
+    <w:lsdException w:name="No List" w:semiHidden="1" w:unhideWhenUsed="1"/>
+    <w:lsdException w:name="Outline List 1" w:semiHidden="1" w:unhideWhenUsed="1"/>
+    <w:lsdException w:name="Outline List 2" w:semiHidden="1" w:unhideWhenUsed="1"/>
+    <w:lsdException w:name="Outline List 3" w:semiHidden="1" w:unhideWhenUsed="1"/>
+    <w:lsdException w:name="Table Simple 1" w:semiHidden="1" w:unhideWhenUsed="1"/>
+    <w:lsdException w:name="Table Simple 2" w:semiHidden="1" w:unhideWhenUsed="1"/>
+    <w:lsdException w:name="Table Simple 3" w:semiHidden="1" w:unhideWhenUsed="1"/>
+    <w:lsdException w:name="Table Classic 1" w:semiHidden="1" w:unhideWhenUsed="1"/>
+    <w:lsdException w:name="Table Classic 2" w:semiHidden="1" w:unhideWhenUsed="1"/>
+    <w:lsdException w:name="Table Classic 3" w:semiHidden="1" w:unhideWhenUsed="1"/>
+    <w:lsdException w:name="Table Classic 4" w:semiHidden="1" w:unhideWhenUsed="1"/>
+    <w:lsdException w:name="Table Colorful 1" w:semiHidden="1" w:unhideWhenUsed="1"/>
+    <w:lsdException w:name="Table Colorful 2" w:semiHidden="1" w:unhideWhenUsed="1"/>
+    <w:lsdException w:name="Table Colorful 3" w:semiHidden="1" w:unhideWhenUsed="1"/>
+    <w:lsdException w:name="Table Columns 1" w:semiHidden="1" w:unhideWhenUsed="1"/>
+    <w:lsdException w:name="Table Columns 2" w:semiHidden="1" w:unhideWhenUsed="1"/>
+    <w:lsdException w:name="Table Columns 3" w:semiHidden="1" w:unhideWhenUsed="1"/>
+    <w:lsdException w:name="Table Columns 4" w:semiHidden="1" w:unhideWhenUsed="1"/>
+    <w:lsdException w:name="Table Columns 5" w:semiHidden="1" w:unhideWhenUsed="1"/>
+    <w:lsdException w:name="Table Grid 1" w:semiHidden="1" w:unhideWhenUsed="1"/>
+    <w:lsdException w:name="Table Grid 2" w:semiHidden="1" w:unhideWhenUsed="1"/>
+    <w:lsdException w:name="Table Grid 3" w:semiHidden="1" w:unhideWhenUsed="1"/>
+    <w:lsdException w:name="Table Grid 4" w:semiHidden="1" w:unhideWhenUsed="1"/>
+    <w:lsdException w:name="Table Grid 5" w:semiHidden="1" w:unhideWhenUsed="1"/>
+    <w:lsdException w:name="Table Grid 6" w:semiHidden="1" w:unhideWhenUsed="1"/>
+    <w:lsdException w:name="Table Grid 7" w:semiHidden="1" w:unhideWhenUsed="1"/>
+    <w:lsdException w:name="Table Grid 8" w:semiHidden="1" w:unhideWhenUsed="1"/>
+    <w:lsdException w:name="Table List 1" w:semiHidden="1" w:unhideWhenUsed="1"/>
+    <w:lsdException w:name="Table List 2" w:semiHidden="1" w:unhideWhenUsed="1"/>
+    <w:lsdException w:name="Table List 3" w:semiHidden="1" w:unhideWhenUsed="1"/>
+    <w:lsdException w:name="Table List 4" w:semiHidden="1" w:unhideWhenUsed="1"/>
+    <w:lsdException w:name="Table List 5" w:semiHidden="1" w:unhideWhenUsed="1"/>
+    <w:lsdException w:name="Table List 6" w:semiHidden="1" w:unhideWhenUsed="1"/>
+    <w:lsdException w:name="Table List 7" w:semiHidden="1" w:unhideWhenUsed="1"/>
+    <w:lsdException w:name="Table List 8" w:semiHidden="1" w:unhideWhenUsed="1"/>
+    <w:lsdException w:name="Table 3D effects 1" w:semiHidden="1" w:unhideWhenUsed="1"/>
+    <w:lsdException w:name="Table 3D effects 2" w:semiHidden="1" w:unhideWhenUsed="1"/>
+    <w:lsdException w:name="Table 3D effects 3" w:semiHidden="1" w:unhideWhenUsed="1"/>
+    <w:lsdException w:name="Table Contemporary" w:semiHidden="1" w:unhideWhenUsed="1"/>
+    <w:lsdException w:name="Table Elegant" w:semiHidden="1" w:unhideWhenUsed="1"/>
+    <w:lsdException w:name="Table Professional" w:semiHidden="1" w:unhideWhenUsed="1"/>
+    <w:lsdException w:name="Table Subtle 1" w:semiHidden="1" w:unhideWhenUsed="1"/>
+    <w:lsdException w:name="Table Subtle 2" w:semiHidden="1" w:unhideWhenUsed="1"/>
+    <w:lsdException w:name="Table Web 1" w:semiHidden="1" w:unhideWhenUsed="1"/>
+    <w:lsdException w:name="Table Web 2" w:semiHidden="1" w:unhideWhenUsed="1"/>
+    <w:lsdException w:name="Table Web 3" w:semiHidden="1" w:unhideWhenUsed="1"/>
+    <w:lsdException w:name="Balloon Text" w:semiHidden="1" w:unhideWhenUsed="1"/>
+    <w:lsdException w:name="Table Grid" w:uiPriority="59"/>
+    <w:lsdException w:name="Table Theme" w:semiHidden="1" w:unhideWhenUsed="1"/>
+    <w:lsdException w:name="Placeholder Text" w:semiHidden="1"/>
+    <w:lsdException w:name="No Spacing" w:uiPriority="1" w:qFormat="1"/>
+    <w:lsdException w:name="Light Shading" w:uiPriority="60"/>
+    <w:lsdException w:name="Light List" w:uiPriority="61"/>
+    <w:lsdException w:name="Light Grid" w:uiPriority="62"/>
+    <w:lsdException w:name="Medium Shading 1" w:uiPriority="63"/>
+    <w:lsdException w:name="Medium Shading 2" w:uiPriority="64"/>
+    <w:lsdException w:name="Medium List 1" w:uiPriority="65"/>
+    <w:lsdException w:name="Medium List 2" w:uiPriority="66"/>
+    <w:lsdException w:name="Medium Grid 1" w:uiPriority="67"/>
+    <w:lsdException w:name="Medium Grid 2" w:uiPriority="68"/>
+    <w:lsdException w:name="Medium Grid 3" w:uiPriority="69"/>
+    <w:lsdException w:name="Dark List" w:uiPriority="70"/>
+    <w:lsdException w:name="Colorful Shading" w:uiPriority="71"/>
+    <w:lsdException w:name="Colorful List" w:uiPriority="72"/>
+    <w:lsdException w:name="Colorful Grid" w:uiPriority="73"/>
+    <w:lsdException w:name="Light Shading Accent 1" w:uiPriority="60"/>
+    <w:lsdException w:name="Light List Accent 1" w:uiPriority="61"/>
+    <w:lsdException w:name="Light Grid Accent 1" w:uiPriority="62"/>
+    <w:lsdException w:name="Medium Shading 1 Accent 1" w:uiPriority="63"/>
+    <w:lsdException w:name="Medium Shading 2 Accent 1" w:uiPriority="64"/>
+    <w:lsdException w:name="Medium List 1 Accent 1" w:uiPriority="65"/>
+    <w:lsdException w:name="Revision" w:semiHidden="1"/>
+    <w:lsdException w:name="List Paragraph" w:uiPriority="34" w:qFormat="1"/>
+    <w:lsdException w:name="Quote" w:uiPriority="29" w:qFormat="1"/>
+    <w:lsdException w:name="Intense Quote" w:uiPriority="30" w:qFormat="1"/>
+    <w:lsdException w:name="Medium List 2 Accent 1" w:uiPriority="66"/>
+    <w:lsdException w:name="Medium Grid 1 Accent 1" w:uiPriority="67"/>
+    <w:lsdException w:name="Medium Grid 2 Accent 1" w:uiPriority="68"/>
+    <w:lsdException w:name="Medium Grid 3 Accent 1" w:uiPriority="69"/>
+    <w:lsdException w:name="Dark List Accent 1" w:uiPriority="70"/>
+    <w:lsdException w:name="Colorful Shading Accent 1" w:uiPriority="71"/>
+    <w:lsdException w:name="Colorful List Accent 1" w:uiPriority="72"/>
+    <w:lsdException w:name="Colorful Grid Accent 1" w:uiPriority="73"/>
+    <w:lsdException w:name="Light Shading Accent 2" w:uiPriority="60"/>
+    <w:lsdException w:name="Light List Accent 2" w:uiPriority="61"/>
+    <w:lsdException w:name="Light Grid Accent 2" w:uiPriority="62"/>
+    <w:lsdException w:name="Medium Shading 1 Accent 2" w:uiPriority="63"/>
+    <w:lsdException w:name="Medium Shading 2 Accent 2" w:uiPriority="64"/>
+    <w:lsdException w:name="Medium List 1 Accent 2" w:uiPriority="65"/>
+    <w:lsdException w:name="Medium List 2 Accent 2" w:uiPriority="66"/>
+    <w:lsdException w:name="Medium Grid 1 Accent 2" w:uiPriority="67"/>
+    <w:lsdException w:name="Medium Grid 2 Accent 2" w:uiPriority="68"/>
+    <w:lsdException w:name="Medium Grid 3 Accent 2" w:uiPriority="69"/>
+    <w:lsdException w:name="Dark List Accent 2" w:uiPriority="70"/>
+    <w:lsdException w:name="Colorful Shading Accent 2" w:uiPriority="71"/>
+    <w:lsdException w:name="Colorful List Accent 2" w:uiPriority="72"/>
+    <w:lsdException w:name="Colorful Grid Accent 2" w:uiPriority="73"/>
+    <w:lsdException w:name="Light Shading Accent 3" w:uiPriority="60"/>
+    <w:lsdException w:name="Light List Accent 3" w:uiPriority="61"/>
+    <w:lsdException w:name="Light Grid Accent 3" w:uiPriority="62"/>
+    <w:lsdException w:name="Medium Shading 1 Accent 3" w:uiPriority="63"/>
+    <w:lsdException w:name="Medium Shading 2 Accent 3" w:uiPriority="64"/>
+    <w:lsdException w:name="Medium List 1 Accent 3" w:uiPriority="65"/>
+    <w:lsdException w:name="Medium List 2 Accent 3" w:uiPriority="66"/>
+    <w:lsdException w:name="Medium Grid 1 Accent 3" w:uiPriority="67"/>
+    <w:lsdException w:name="Medium Grid 2 Accent 3" w:uiPriority="68"/>
+    <w:lsdException w:name="Medium Grid 3 Accent 3" w:uiPriority="69"/>
+    <w:lsdException w:name="Dark List Accent 3" w:uiPriority="70"/>
+    <w:lsdException w:name="Colorful Shading Accent 3" w:uiPriority="71"/>
+    <w:lsdException w:name="Colorful List Accent 3" w:uiPriority="72"/>
+    <w:lsdException w:name="Colorful Grid Accent 3" w:uiPriority="73"/>
+    <w:lsdException w:name="Light Shading Accent 4" w:uiPriority="60"/>
+    <w:lsdException w:name="Light List Accent 4" w:uiPriority="61"/>
+    <w:lsdException w:name="Light Grid Accent 4" w:uiPriority="62"/>
+    <w:lsdException w:name="Medium Shading 1 Accent 4" w:uiPriority="63"/>
+    <w:lsdException w:name="Medium Shading 2 Accent 4" w:uiPriority="64"/>
+    <w:lsdException w:name="Medium List 1 Accent 4" w:uiPriority="65"/>
+    <w:lsdException w:name="Medium List 2 Accent 4" w:uiPriority="66"/>
+    <w:lsdException w:name="Medium Grid 1 Accent 4" w:uiPriority="67"/>
+    <w:lsdException w:name="Medium Grid 2 Accent 4" w:uiPriority="68"/>
+    <w:lsdException w:name="Medium Grid 3 Accent 4" w:uiPriority="69"/>
+    <w:lsdException w:name="Dark List Accent 4" w:uiPriority="70"/>
+    <w:lsdException w:name="Colorful Shading Accent 4" w:uiPriority="71"/>
+    <w:lsdException w:name="Colorful List Accent 4" w:uiPriority="72"/>
+    <w:lsdException w:name="Colorful Grid Accent 4" w:uiPriority="73"/>
+    <w:lsdException w:name="Light Shading Accent 5" w:uiPriority="60"/>
+    <w:lsdException w:name="Light List Accent 5" w:uiPriority="61"/>
+    <w:lsdException w:name="Light Grid Accent 5" w:uiPriority="62"/>
+    <w:lsdException w:name="Medium Shading 1 Accent 5" w:uiPriority="63"/>
+    <w:lsdException w:name="Medium Shading 2 Accent 5" w:uiPriority="64"/>
+    <w:lsdException w:name="Medium List 1 Accent 5" w:uiPriority="65"/>
+    <w:lsdException w:name="Medium List 2 Accent 5" w:uiPriority="66"/>
+    <w:lsdException w:name="Medium Grid 1 Accent 5" w:uiPriority="67"/>
+    <w:lsdException w:name="Medium Grid 2 Accent 5" w:uiPriority="68"/>
+    <w:lsdException w:name="Medium Grid 3 Accent 5" w:uiPriority="69"/>
+    <w:lsdException w:name="Dark List Accent 5" w:uiPriority="70"/>
+    <w:lsdException w:name="Colorful Shading Accent 5" w:uiPriority="71"/>
+    <w:lsdException w:name="Colorful List Accent 5" w:uiPriority="72"/>
+    <w:lsdException w:name="Colorful Grid Accent 5" w:uiPriority="73"/>
+    <w:lsdException w:name="Light Shading Accent 6" w:uiPriority="60"/>
+    <w:lsdException w:name="Light List Accent 6" w:uiPriority="61"/>
+    <w:lsdException w:name="Light Grid Accent 6" w:uiPriority="62"/>
+    <w:lsdException w:name="Medium Shading 1 Accent 6" w:uiPriority="63"/>
+    <w:lsdException w:name="Medium Shading 2 Accent 6" w:uiPriority="64"/>
+    <w:lsdException w:name="Medium List 1 Accent 6" w:uiPriority="65"/>
+    <w:lsdException w:name="Medium List 2 Accent 6" w:uiPriority="66"/>
+    <w:lsdException w:name="Medium Grid 1 Accent 6" w:uiPriority="67"/>
+    <w:lsdException w:name="Medium Grid 2 Accent 6" w:uiPriority="68"/>
+    <w:lsdException w:name="Medium Grid 3 Accent 6" w:uiPriority="69"/>
+    <w:lsdException w:name="Dark List Accent 6" w:uiPriority="70"/>
+    <w:lsdException w:name="Colorful Shading Accent 6" w:uiPriority="71"/>
+    <w:lsdException w:name="Colorful List Accent 6" w:uiPriority="72"/>
+    <w:lsdException w:name="Colorful Grid Accent 6" w:uiPriority="73"/>
+    <w:lsdException w:name="Subtle Emphasis" w:uiPriority="19" w:qFormat="1"/>
+    <w:lsdException w:name="Intense Emphasis" w:uiPriority="21" w:qFormat="1"/>
+    <w:lsdException w:name="Subtle Reference" w:uiPriority="31" w:qFormat="1"/>
+    <w:lsdException w:name="Intense Reference" w:uiPriority="32" w:qFormat="1"/>
+    <w:lsdException w:name="Book Title" w:uiPriority="33" w:qFormat="1"/>
+    <w:lsdException w:name="Bibliography" w:semiHidden="1" w:uiPriority="37" w:unhideWhenUsed="1"/>
+    <w:lsdException w:name="TOC Heading" w:semiHidden="1" w:uiPriority="39" w:unhideWhenUsed="1" w:qFormat="1"/>
+    <w:lsdException w:name="Plain Table 1" w:uiPriority="41"/>
+    <w:lsdException w:name="Plain Table 2" w:uiPriority="42"/>
+    <w:lsdException w:name="Plain Table 3" w:uiPriority="43"/>
+    <w:lsdException w:name="Plain Table 4" w:uiPriority="44"/>
+    <w:lsdException w:name="Plain Table 5" w:uiPriority="45"/>
+    <w:lsdException w:name="Grid Table Light" w:uiPriority="40"/>
+    <w:lsdException w:name="Grid Table 1 Light" w:uiPriority="46"/>
+    <w:lsdException w:name="Grid Table 2" w:uiPriority="47"/>
+    <w:lsdException w:name="Grid Table 3" w:uiPriority="48"/>
+    <w:lsdException w:name="Grid Table 4" w:uiPriority="49"/>
+    <w:lsdException w:name="Grid Table 5 Dark" w:uiPriority="50"/>
+    <w:lsdException w:name="Grid Table 6 Colorful" w:uiPriority="51"/>
+    <w:lsdException w:name="Grid Table 7 Colorful" w:uiPriority="52"/>
+    <w:lsdException w:name="Grid Table 1 Light Accent 1" w:uiPriority="46"/>
+    <w:lsdException w:name="Grid Table 2 Accent 1" w:uiPriority="47"/>
+    <w:lsdException w:name="Grid Table 3 Accent 1" w:uiPriority="48"/>
+    <w:lsdException w:name="Grid Table 4 Accent 1" w:uiPriority="49"/>
+    <w:lsdException w:name="Grid Table 5 Dark Accent 1" w:uiPriority="50"/>
+    <w:lsdException w:name="Grid Table 6 Colorful Accent 1" w:uiPriority="51"/>
+    <w:lsdException w:name="Grid Table 7 Colorful Accent 1" w:uiPriority="52"/>
+    <w:lsdException w:name="Grid Table 1 Light Accent 2" w:uiPriority="46"/>
+    <w:lsdException w:name="Grid Table 2 Accent 2" w:uiPriority="47"/>
+    <w:lsdException w:name="Grid Table 3 Accent 2" w:uiPriority="48"/>
+    <w:lsdException w:name="Grid Table 4 Accent 2" w:uiPriority="49"/>
+    <w:lsdException w:name="Grid Table 5 Dark Accent 2" w:uiPriority="50"/>
+    <w:lsdException w:name="Grid Table 6 Colorful Accent 2" w:uiPriority="51"/>
+    <w:lsdException w:name="Grid Table 7 Colorful Accent 2" w:uiPriority="52"/>
+    <w:lsdException w:name="Grid Table 1 Light Accent 3" w:uiPriority="46"/>
+    <w:lsdException w:name="Grid Table 2 Accent 3" w:uiPriority="47"/>
+    <w:lsdException w:name="Grid Table 3 Accent 3" w:uiPriority="48"/>
+    <w:lsdException w:name="Grid Table 4 Accent 3" w:uiPriority="49"/>
+    <w:lsdException w:name="Grid Table 5 Dark Accent 3" w:uiPriority="50"/>
+    <w:lsdException w:name="Grid Table 6 Colorful Accent 3" w:uiPriority="51"/>
+    <w:lsdException w:name="Grid Table 7 Colorful Accent 3" w:uiPriority="52"/>
+    <w:lsdException w:name="Grid Table 1 Light Accent 4" w:uiPriority="46"/>
+    <w:lsdException w:name="Grid Table 2 Accent 4" w:uiPriority="47"/>
+    <w:lsdException w:name="Grid Table 3 Accent 4" w:uiPriority="48"/>
+    <w:lsdException w:name="Grid Table 4 Accent 4" w:uiPriority="49"/>
+    <w:lsdException w:name="Grid Table 5 Dark Accent 4" w:uiPriority="50"/>
+    <w:lsdException w:name="Grid Table 6 Colorful Accent 4" w:uiPriority="51"/>
+    <w:lsdException w:name="Grid Table 7 Colorful Accent 4" w:uiPriority="52"/>
+    <w:lsdException w:name="Grid Table 1 Light Accent 5" w:uiPriority="46"/>
+    <w:lsdException w:name="Grid Table 2 Accent 5" w:uiPriority="47"/>
+    <w:lsdException w:name="Grid Table 3 Accent 5" w:uiPriority="48"/>
+    <w:lsdException w:name="Grid Table 4 Accent 5" w:uiPriority="49"/>
+    <w:lsdException w:name="Grid Table 5 Dark Accent 5" w:uiPriority="50"/>
+    <w:lsdException w:name="Grid Table 6 Colorful Accent 5" w:uiPriority="51"/>
+    <w:lsdException w:name="Grid Table 7 Colorful Accent 5" w:uiPriority="52"/>
+    <w:lsdException w:name="Grid Table 1 Light Accent 6" w:uiPriority="46"/>
+    <w:lsdException w:name="Grid Table 2 Accent 6" w:uiPriority="47"/>
+    <w:lsdException w:name="Grid Table 3 Accent 6" w:uiPriority="48"/>
+    <w:lsdException w:name="Grid Table 4 Accent 6" w:uiPriority="49"/>
+    <w:lsdException w:name="Grid Table 5 Dark Accent 6" w:uiPriority="50"/>
+    <w:lsdException w:name="Grid Table 6 Colorful Accent 6" w:uiPriority="51"/>
+    <w:lsdException w:name="Grid Table 7 Colorful Accent 6" w:uiPriority="52"/>
+    <w:lsdException w:name="List Table 1 Light" w:uiPriority="46"/>
+    <w:lsdException w:name="List Table 2" w:uiPriority="47"/>
+    <w:lsdException w:name="List Table 3" w:uiPriority="48"/>
+    <w:lsdException w:name="List Table 4" w:uiPriority="49"/>
+    <w:lsdException w:name="List Table 5 Dark" w:uiPriority="50"/>
+    <w:lsdException w:name="List Table 6 Colorful" w:uiPriority="51"/>
+    <w:lsdException w:name="List Table 7 Colorful" w:uiPriority="52"/>
+    <w:lsdException w:name="List Table 1 Light Accent 1" w:uiPriority="46"/>
+    <w:lsdException w:name="List Table 2 Accent 1" w:uiPriority="47"/>
+    <w:lsdException w:name="List Table 3 Accent 1" w:uiPriority="48"/>
+    <w:lsdException w:name="List Table 4 Accent 1" w:uiPriority="49"/>
+    <w:lsdException w:name="List Table 5 Dark Accent 1" w:uiPriority="50"/>
+    <w:lsdException w:name="List Table 6 Colorful Accent 1" w:uiPriority="51"/>
+    <w:lsdException w:name="List Table 7 Colorful Accent 1" w:uiPriority="52"/>
+    <w:lsdException w:name="List Table 1 Light Accent 2" w:uiPriority="46"/>
+    <w:lsdException w:name="List Table 2 Accent 2" w:uiPriority="47"/>
+    <w:lsdException w:name="List Table 3 Accent 2" w:uiPriority="48"/>
+    <w:lsdException w:name="List Table 4 Accent 2" w:uiPriority="49"/>
+    <w:lsdException w:name="List Table 5 Dark Accent 2" w:uiPriority="50"/>
+    <w:lsdException w:name="List Table 6 Colorful Accent 2" w:uiPriority="51"/>
+    <w:lsdException w:name="List Table 7 Colorful Accent 2" w:uiPriority="52"/>
+    <w:lsdException w:name="List Table 1 Light Accent 3" w:uiPriority="46"/>
+    <w:lsdException w:name="List Table 2 Accent 3" w:uiPriority="47"/>
+    <w:lsdException w:name="List Table 3 Accent 3" w:uiPriority="48"/>
+    <w:lsdException w:name="List Table 4 Accent 3" w:uiPriority="49"/>
+    <w:lsdException w:name="List Table 5 Dark Accent 3" w:uiPriority="50"/>
+    <w:lsdException w:name="List Table 6 Colorful Accent 3" w:uiPriority="51"/>
+    <w:lsdException w:name="List Table 7 Colorful Accent 3" w:uiPriority="52"/>
+    <w:lsdException w:name="List Table 1 Light Accent 4" w:uiPriority="46"/>
+    <w:lsdException w:name="List Table 2 Accent 4" w:uiPriority="47"/>
+    <w:lsdException w:name="List Table 3 Accent 4" w:uiPriority="48"/>
+    <w:lsdException w:name="List Table 4 Accent 4" w:uiPriority="49"/>
+    <w:lsdException w:name="List Table 5 Dark Accent 4" w:uiPriority="50"/>
+    <w:lsdException w:name="List Table 6 Colorful Accent 4" w:uiPriority="51"/>
+    <w:lsdException w:name="List Table 7 Colorful Accent 4" w:uiPriority="52"/>
+    <w:lsdException w:name="List Table 1 Light Accent 5" w:uiPriority="46"/>
+    <w:lsdException w:name="List Table 2 Accent 5" w:uiPriority="47"/>
+    <w:lsdException w:name="List Table 3 Accent 5" w:uiPriority="48"/>
+    <w:lsdException w:name="List Table 4 Accent 5" w:uiPriority="49"/>
+    <w:lsdException w:name="List Table 5 Dark Accent 5" w:uiPriority="50"/>
+    <w:lsdException w:name="List Table 6 Colorful Accent 5" w:uiPriority="51"/>
+    <w:lsdException w:name="List Table 7 Colorful Accent 5" w:uiPriority="52"/>
+    <w:lsdException w:name="List Table 1 Light Accent 6" w:uiPriority="46"/>
+    <w:lsdException w:name="List Table 2 Accent 6" w:uiPriority="47"/>
+    <w:lsdException w:name="List Table 3 Accent 6" w:uiPriority="48"/>
+    <w:lsdException w:name="List Table 4 Accent 6" w:uiPriority="49"/>
+    <w:lsdException w:name="List Table 5 Dark Accent 6" w:uiPriority="50"/>
+    <w:lsdException w:name="List Table 6 Colorful Accent 6" w:uiPriority="51"/>
+    <w:lsdException w:name="List Table 7 Colorful Accent 6" w:uiPriority="52"/>
   </w:latentStyles>
   <w:style w:type="paragraph" w:default="1" w:styleId="Normal">
     <w:name w:val="Normal"/>
@@ -13535,888 +14018,7 @@
       <w:vertAlign w:val="superscript"/>
     </w:rPr>
   </w:style>
-  <w:style w:type="paragraph" w:styleId="Epgrafe">
-    <w:name w:val="caption"/>
-    <w:basedOn w:val="Normal"/>
-    <w:next w:val="Normal"/>
-    <w:uiPriority w:val="35"/>
-    <w:unhideWhenUsed/>
-    <w:qFormat/>
-    <w:rsid w:val="00624ACF"/>
-    <w:pPr>
-      <w:tabs>
-        <w:tab w:val="left" w:pos="708"/>
-      </w:tabs>
-      <w:suppressAutoHyphens/>
-      <w:spacing w:beforeLines="1" w:after="0" w:line="240" w:lineRule="auto"/>
-    </w:pPr>
-    <w:rPr>
-      <w:rFonts w:ascii="Times New Roman" w:eastAsia="Times New Roman" w:hAnsi="Times New Roman" w:cs="Times New Roman"/>
-      <w:b/>
-      <w:bCs/>
-      <w:color w:val="5B9BD5" w:themeColor="accent1"/>
-      <w:sz w:val="18"/>
-      <w:szCs w:val="18"/>
-      <w:lang w:val="es-ES" w:eastAsia="es-ES"/>
-    </w:rPr>
-  </w:style>
-  <w:style w:type="table" w:styleId="Tablaconcuadrcula">
-    <w:name w:val="Table Grid"/>
-    <w:basedOn w:val="Tablanormal"/>
-    <w:uiPriority w:val="59"/>
-    <w:rsid w:val="00624ACF"/>
-    <w:pPr>
-      <w:spacing w:after="0" w:line="240" w:lineRule="auto"/>
-    </w:pPr>
-    <w:tblPr>
-      <w:tblInd w:w="0" w:type="dxa"/>
-      <w:tblBorders>
-        <w:top w:val="single" w:sz="4" w:space="0" w:color="auto"/>
-        <w:left w:val="single" w:sz="4" w:space="0" w:color="auto"/>
-        <w:bottom w:val="single" w:sz="4" w:space="0" w:color="auto"/>
-        <w:right w:val="single" w:sz="4" w:space="0" w:color="auto"/>
-        <w:insideH w:val="single" w:sz="4" w:space="0" w:color="auto"/>
-        <w:insideV w:val="single" w:sz="4" w:space="0" w:color="auto"/>
-      </w:tblBorders>
-      <w:tblCellMar>
-        <w:top w:w="0" w:type="dxa"/>
-        <w:left w:w="108" w:type="dxa"/>
-        <w:bottom w:w="0" w:type="dxa"/>
-        <w:right w:w="108" w:type="dxa"/>
-      </w:tblCellMar>
-    </w:tblPr>
-  </w:style>
-  <w:style w:type="paragraph" w:styleId="Textodeglobo">
-    <w:name w:val="Balloon Text"/>
-    <w:basedOn w:val="Normal"/>
-    <w:link w:val="TextodegloboCar"/>
-    <w:uiPriority w:val="99"/>
-    <w:semiHidden/>
-    <w:unhideWhenUsed/>
-    <w:rsid w:val="00F25F18"/>
-    <w:pPr>
-      <w:spacing w:after="0" w:line="240" w:lineRule="auto"/>
-    </w:pPr>
-    <w:rPr>
-      <w:rFonts w:ascii="Tahoma" w:hAnsi="Tahoma" w:cs="Tahoma"/>
-      <w:sz w:val="16"/>
-      <w:szCs w:val="16"/>
-    </w:rPr>
-  </w:style>
-  <w:style w:type="character" w:customStyle="1" w:styleId="TextodegloboCar">
-    <w:name w:val="Texto de globo Car"/>
-    <w:basedOn w:val="Fuentedeprrafopredeter"/>
-    <w:link w:val="Textodeglobo"/>
-    <w:uiPriority w:val="99"/>
-    <w:semiHidden/>
-    <w:rsid w:val="00F25F18"/>
-    <w:rPr>
-      <w:rFonts w:ascii="Tahoma" w:hAnsi="Tahoma" w:cs="Tahoma"/>
-      <w:sz w:val="16"/>
-      <w:szCs w:val="16"/>
-    </w:rPr>
-  </w:style>
-  <w:style w:type="character" w:customStyle="1" w:styleId="Ttulo1Car">
-    <w:name w:val="Título 1 Car"/>
-    <w:basedOn w:val="Fuentedeprrafopredeter"/>
-    <w:link w:val="Ttulo1"/>
-    <w:uiPriority w:val="9"/>
-    <w:rsid w:val="00832AEC"/>
-    <w:rPr>
-      <w:rFonts w:asciiTheme="majorHAnsi" w:eastAsiaTheme="majorEastAsia" w:hAnsiTheme="majorHAnsi" w:cstheme="majorBidi"/>
-      <w:b/>
-      <w:bCs/>
-      <w:color w:val="2E74B5" w:themeColor="accent1" w:themeShade="BF"/>
-      <w:sz w:val="28"/>
-      <w:szCs w:val="28"/>
-    </w:rPr>
-  </w:style>
-  <w:style w:type="character" w:customStyle="1" w:styleId="Ttulo2Car">
-    <w:name w:val="Título 2 Car"/>
-    <w:basedOn w:val="Fuentedeprrafopredeter"/>
-    <w:link w:val="Ttulo2"/>
-    <w:uiPriority w:val="9"/>
-    <w:rsid w:val="00832AEC"/>
-    <w:rPr>
-      <w:rFonts w:asciiTheme="majorHAnsi" w:eastAsiaTheme="majorEastAsia" w:hAnsiTheme="majorHAnsi" w:cstheme="majorBidi"/>
-      <w:b/>
-      <w:bCs/>
-      <w:color w:val="5B9BD5" w:themeColor="accent1"/>
-      <w:sz w:val="26"/>
-      <w:szCs w:val="26"/>
-    </w:rPr>
-  </w:style>
-  <w:style w:type="character" w:customStyle="1" w:styleId="Ttulo3Car">
-    <w:name w:val="Título 3 Car"/>
-    <w:basedOn w:val="Fuentedeprrafopredeter"/>
-    <w:link w:val="Ttulo3"/>
-    <w:uiPriority w:val="9"/>
-    <w:rsid w:val="00832AEC"/>
-    <w:rPr>
-      <w:rFonts w:asciiTheme="majorHAnsi" w:eastAsiaTheme="majorEastAsia" w:hAnsiTheme="majorHAnsi" w:cstheme="majorBidi"/>
-      <w:b/>
-      <w:bCs/>
-      <w:color w:val="5B9BD5" w:themeColor="accent1"/>
-    </w:rPr>
-  </w:style>
-  <w:style w:type="paragraph" w:styleId="TDC1">
-    <w:name w:val="toc 1"/>
-    <w:basedOn w:val="Normal"/>
-    <w:next w:val="Normal"/>
-    <w:autoRedefine/>
-    <w:uiPriority w:val="39"/>
-    <w:unhideWhenUsed/>
-    <w:rsid w:val="00832AEC"/>
-    <w:pPr>
-      <w:spacing w:after="100"/>
-    </w:pPr>
-  </w:style>
-  <w:style w:type="paragraph" w:styleId="TDC2">
-    <w:name w:val="toc 2"/>
-    <w:basedOn w:val="Normal"/>
-    <w:next w:val="Normal"/>
-    <w:autoRedefine/>
-    <w:uiPriority w:val="39"/>
-    <w:unhideWhenUsed/>
-    <w:rsid w:val="00832AEC"/>
-    <w:pPr>
-      <w:spacing w:after="100"/>
-      <w:ind w:left="220"/>
-    </w:pPr>
-  </w:style>
-  <w:style w:type="paragraph" w:styleId="TDC3">
-    <w:name w:val="toc 3"/>
-    <w:basedOn w:val="Normal"/>
-    <w:next w:val="Normal"/>
-    <w:autoRedefine/>
-    <w:uiPriority w:val="39"/>
-    <w:unhideWhenUsed/>
-    <w:rsid w:val="00832AEC"/>
-    <w:pPr>
-      <w:spacing w:after="100"/>
-      <w:ind w:left="440"/>
-    </w:pPr>
-  </w:style>
-  <w:style w:type="character" w:customStyle="1" w:styleId="Ttulo4Car">
-    <w:name w:val="Título 4 Car"/>
-    <w:basedOn w:val="Fuentedeprrafopredeter"/>
-    <w:link w:val="Ttulo4"/>
-    <w:uiPriority w:val="9"/>
-    <w:rsid w:val="003B2557"/>
-    <w:rPr>
-      <w:rFonts w:asciiTheme="majorHAnsi" w:eastAsiaTheme="majorEastAsia" w:hAnsiTheme="majorHAnsi" w:cstheme="majorBidi"/>
-      <w:b/>
-      <w:bCs/>
-      <w:i/>
-      <w:iCs/>
-      <w:color w:val="5B9BD5" w:themeColor="accent1"/>
-    </w:rPr>
-  </w:style>
-  <w:style w:type="paragraph" w:styleId="Tabladeilustraciones">
-    <w:name w:val="table of figures"/>
-    <w:basedOn w:val="Normal"/>
-    <w:next w:val="Normal"/>
-    <w:uiPriority w:val="99"/>
-    <w:unhideWhenUsed/>
-    <w:rsid w:val="003B2557"/>
-    <w:pPr>
-      <w:spacing w:after="0"/>
-    </w:pPr>
-  </w:style>
-  <w:style w:type="paragraph" w:styleId="Bibliografa">
-    <w:name w:val="Bibliography"/>
-    <w:basedOn w:val="Normal"/>
-    <w:next w:val="Normal"/>
-    <w:uiPriority w:val="37"/>
-    <w:unhideWhenUsed/>
-    <w:rsid w:val="00985C69"/>
-  </w:style>
-  <w:style w:type="paragraph" w:styleId="Sinespaciado">
-    <w:name w:val="No Spacing"/>
-    <w:link w:val="SinespaciadoCar"/>
-    <w:uiPriority w:val="1"/>
-    <w:qFormat/>
-    <w:rsid w:val="00EC3402"/>
-    <w:pPr>
-      <w:spacing w:after="0" w:line="240" w:lineRule="auto"/>
-    </w:pPr>
-    <w:rPr>
-      <w:rFonts w:eastAsiaTheme="minorEastAsia"/>
-      <w:lang w:eastAsia="es-MX"/>
-    </w:rPr>
-  </w:style>
-  <w:style w:type="character" w:customStyle="1" w:styleId="SinespaciadoCar">
-    <w:name w:val="Sin espaciado Car"/>
-    <w:basedOn w:val="Fuentedeprrafopredeter"/>
-    <w:link w:val="Sinespaciado"/>
-    <w:uiPriority w:val="1"/>
-    <w:rsid w:val="00EC3402"/>
-    <w:rPr>
-      <w:rFonts w:eastAsiaTheme="minorEastAsia"/>
-      <w:lang w:eastAsia="es-MX"/>
-    </w:rPr>
-  </w:style>
-  <w:style w:type="paragraph" w:styleId="Encabezado">
-    <w:name w:val="header"/>
-    <w:basedOn w:val="Normal"/>
-    <w:link w:val="EncabezadoCar"/>
-    <w:uiPriority w:val="99"/>
-    <w:unhideWhenUsed/>
-    <w:rsid w:val="00F245C7"/>
-    <w:pPr>
-      <w:tabs>
-        <w:tab w:val="center" w:pos="4419"/>
-        <w:tab w:val="right" w:pos="8838"/>
-      </w:tabs>
-      <w:spacing w:after="0" w:line="240" w:lineRule="auto"/>
-    </w:pPr>
-  </w:style>
-  <w:style w:type="character" w:customStyle="1" w:styleId="EncabezadoCar">
-    <w:name w:val="Encabezado Car"/>
-    <w:basedOn w:val="Fuentedeprrafopredeter"/>
-    <w:link w:val="Encabezado"/>
-    <w:uiPriority w:val="99"/>
-    <w:rsid w:val="00F245C7"/>
-  </w:style>
-  <w:style w:type="paragraph" w:styleId="Piedepgina">
-    <w:name w:val="footer"/>
-    <w:basedOn w:val="Normal"/>
-    <w:link w:val="PiedepginaCar"/>
-    <w:uiPriority w:val="99"/>
-    <w:unhideWhenUsed/>
-    <w:rsid w:val="00F245C7"/>
-    <w:pPr>
-      <w:tabs>
-        <w:tab w:val="center" w:pos="4419"/>
-        <w:tab w:val="right" w:pos="8838"/>
-      </w:tabs>
-      <w:spacing w:after="0" w:line="240" w:lineRule="auto"/>
-    </w:pPr>
-  </w:style>
-  <w:style w:type="character" w:customStyle="1" w:styleId="PiedepginaCar">
-    <w:name w:val="Pie de página Car"/>
-    <w:basedOn w:val="Fuentedeprrafopredeter"/>
-    <w:link w:val="Piedepgina"/>
-    <w:uiPriority w:val="99"/>
-    <w:rsid w:val="00F245C7"/>
-  </w:style>
-  <w:style w:type="table" w:styleId="Cuadrculaclara-nfasis1">
-    <w:name w:val="Light Grid Accent 1"/>
-    <w:basedOn w:val="Tablanormal"/>
-    <w:uiPriority w:val="62"/>
-    <w:rsid w:val="00002980"/>
-    <w:pPr>
-      <w:spacing w:after="0" w:line="240" w:lineRule="auto"/>
-    </w:pPr>
-    <w:tblPr>
-      <w:tblStyleRowBandSize w:val="1"/>
-      <w:tblStyleColBandSize w:val="1"/>
-      <w:tblInd w:w="0" w:type="dxa"/>
-      <w:tblBorders>
-        <w:top w:val="single" w:sz="8" w:space="0" w:color="5B9BD5" w:themeColor="accent1"/>
-        <w:left w:val="single" w:sz="8" w:space="0" w:color="5B9BD5" w:themeColor="accent1"/>
-        <w:bottom w:val="single" w:sz="8" w:space="0" w:color="5B9BD5" w:themeColor="accent1"/>
-        <w:right w:val="single" w:sz="8" w:space="0" w:color="5B9BD5" w:themeColor="accent1"/>
-        <w:insideH w:val="single" w:sz="8" w:space="0" w:color="5B9BD5" w:themeColor="accent1"/>
-        <w:insideV w:val="single" w:sz="8" w:space="0" w:color="5B9BD5" w:themeColor="accent1"/>
-      </w:tblBorders>
-      <w:tblCellMar>
-        <w:top w:w="0" w:type="dxa"/>
-        <w:left w:w="108" w:type="dxa"/>
-        <w:bottom w:w="0" w:type="dxa"/>
-        <w:right w:w="108" w:type="dxa"/>
-      </w:tblCellMar>
-    </w:tblPr>
-    <w:tblStylePr w:type="firstRow">
-      <w:pPr>
-        <w:spacing w:before="0" w:after="0" w:line="240" w:lineRule="auto"/>
-      </w:pPr>
-      <w:rPr>
-        <w:rFonts w:asciiTheme="majorHAnsi" w:eastAsiaTheme="majorEastAsia" w:hAnsiTheme="majorHAnsi" w:cstheme="majorBidi"/>
-        <w:b/>
-        <w:bCs/>
-      </w:rPr>
-      <w:tblPr/>
-      <w:tcPr>
-        <w:tcBorders>
-          <w:top w:val="single" w:sz="8" w:space="0" w:color="5B9BD5" w:themeColor="accent1"/>
-          <w:left w:val="single" w:sz="8" w:space="0" w:color="5B9BD5" w:themeColor="accent1"/>
-          <w:bottom w:val="single" w:sz="18" w:space="0" w:color="5B9BD5" w:themeColor="accent1"/>
-          <w:right w:val="single" w:sz="8" w:space="0" w:color="5B9BD5" w:themeColor="accent1"/>
-          <w:insideH w:val="nil"/>
-          <w:insideV w:val="single" w:sz="8" w:space="0" w:color="5B9BD5" w:themeColor="accent1"/>
-        </w:tcBorders>
-      </w:tcPr>
-    </w:tblStylePr>
-    <w:tblStylePr w:type="lastRow">
-      <w:pPr>
-        <w:spacing w:before="0" w:after="0" w:line="240" w:lineRule="auto"/>
-      </w:pPr>
-      <w:rPr>
-        <w:rFonts w:asciiTheme="majorHAnsi" w:eastAsiaTheme="majorEastAsia" w:hAnsiTheme="majorHAnsi" w:cstheme="majorBidi"/>
-        <w:b/>
-        <w:bCs/>
-      </w:rPr>
-      <w:tblPr/>
-      <w:tcPr>
-        <w:tcBorders>
-          <w:top w:val="double" w:sz="6" w:space="0" w:color="5B9BD5" w:themeColor="accent1"/>
-          <w:left w:val="single" w:sz="8" w:space="0" w:color="5B9BD5" w:themeColor="accent1"/>
-          <w:bottom w:val="single" w:sz="8" w:space="0" w:color="5B9BD5" w:themeColor="accent1"/>
-          <w:right w:val="single" w:sz="8" w:space="0" w:color="5B9BD5" w:themeColor="accent1"/>
-          <w:insideH w:val="nil"/>
-          <w:insideV w:val="single" w:sz="8" w:space="0" w:color="5B9BD5" w:themeColor="accent1"/>
-        </w:tcBorders>
-      </w:tcPr>
-    </w:tblStylePr>
-    <w:tblStylePr w:type="firstCol">
-      <w:rPr>
-        <w:rFonts w:asciiTheme="majorHAnsi" w:eastAsiaTheme="majorEastAsia" w:hAnsiTheme="majorHAnsi" w:cstheme="majorBidi"/>
-        <w:b/>
-        <w:bCs/>
-      </w:rPr>
-    </w:tblStylePr>
-    <w:tblStylePr w:type="lastCol">
-      <w:rPr>
-        <w:rFonts w:asciiTheme="majorHAnsi" w:eastAsiaTheme="majorEastAsia" w:hAnsiTheme="majorHAnsi" w:cstheme="majorBidi"/>
-        <w:b/>
-        <w:bCs/>
-      </w:rPr>
-      <w:tblPr/>
-      <w:tcPr>
-        <w:tcBorders>
-          <w:top w:val="single" w:sz="8" w:space="0" w:color="5B9BD5" w:themeColor="accent1"/>
-          <w:left w:val="single" w:sz="8" w:space="0" w:color="5B9BD5" w:themeColor="accent1"/>
-          <w:bottom w:val="single" w:sz="8" w:space="0" w:color="5B9BD5" w:themeColor="accent1"/>
-          <w:right w:val="single" w:sz="8" w:space="0" w:color="5B9BD5" w:themeColor="accent1"/>
-        </w:tcBorders>
-      </w:tcPr>
-    </w:tblStylePr>
-    <w:tblStylePr w:type="band1Vert">
-      <w:tblPr/>
-      <w:tcPr>
-        <w:tcBorders>
-          <w:top w:val="single" w:sz="8" w:space="0" w:color="5B9BD5" w:themeColor="accent1"/>
-          <w:left w:val="single" w:sz="8" w:space="0" w:color="5B9BD5" w:themeColor="accent1"/>
-          <w:bottom w:val="single" w:sz="8" w:space="0" w:color="5B9BD5" w:themeColor="accent1"/>
-          <w:right w:val="single" w:sz="8" w:space="0" w:color="5B9BD5" w:themeColor="accent1"/>
-        </w:tcBorders>
-        <w:shd w:val="clear" w:color="auto" w:fill="D6E6F4" w:themeFill="accent1" w:themeFillTint="3F"/>
-      </w:tcPr>
-    </w:tblStylePr>
-    <w:tblStylePr w:type="band1Horz">
-      <w:tblPr/>
-      <w:tcPr>
-        <w:tcBorders>
-          <w:top w:val="single" w:sz="8" w:space="0" w:color="5B9BD5" w:themeColor="accent1"/>
-          <w:left w:val="single" w:sz="8" w:space="0" w:color="5B9BD5" w:themeColor="accent1"/>
-          <w:bottom w:val="single" w:sz="8" w:space="0" w:color="5B9BD5" w:themeColor="accent1"/>
-          <w:right w:val="single" w:sz="8" w:space="0" w:color="5B9BD5" w:themeColor="accent1"/>
-          <w:insideV w:val="single" w:sz="8" w:space="0" w:color="5B9BD5" w:themeColor="accent1"/>
-        </w:tcBorders>
-        <w:shd w:val="clear" w:color="auto" w:fill="D6E6F4" w:themeFill="accent1" w:themeFillTint="3F"/>
-      </w:tcPr>
-    </w:tblStylePr>
-    <w:tblStylePr w:type="band2Horz">
-      <w:tblPr/>
-      <w:tcPr>
-        <w:tcBorders>
-          <w:top w:val="single" w:sz="8" w:space="0" w:color="5B9BD5" w:themeColor="accent1"/>
-          <w:left w:val="single" w:sz="8" w:space="0" w:color="5B9BD5" w:themeColor="accent1"/>
-          <w:bottom w:val="single" w:sz="8" w:space="0" w:color="5B9BD5" w:themeColor="accent1"/>
-          <w:right w:val="single" w:sz="8" w:space="0" w:color="5B9BD5" w:themeColor="accent1"/>
-          <w:insideV w:val="single" w:sz="8" w:space="0" w:color="5B9BD5" w:themeColor="accent1"/>
-        </w:tcBorders>
-      </w:tcPr>
-    </w:tblStylePr>
-  </w:style>
-  <w:style w:type="table" w:styleId="Cuadrculaclara-nfasis5">
-    <w:name w:val="Light Grid Accent 5"/>
-    <w:basedOn w:val="Tablanormal"/>
-    <w:uiPriority w:val="62"/>
-    <w:rsid w:val="00B32591"/>
-    <w:pPr>
-      <w:spacing w:after="0" w:line="240" w:lineRule="auto"/>
-    </w:pPr>
-    <w:tblPr>
-      <w:tblStyleRowBandSize w:val="1"/>
-      <w:tblStyleColBandSize w:val="1"/>
-      <w:tblInd w:w="0" w:type="dxa"/>
-      <w:tblBorders>
-        <w:top w:val="single" w:sz="8" w:space="0" w:color="4472C4" w:themeColor="accent5"/>
-        <w:left w:val="single" w:sz="8" w:space="0" w:color="4472C4" w:themeColor="accent5"/>
-        <w:bottom w:val="single" w:sz="8" w:space="0" w:color="4472C4" w:themeColor="accent5"/>
-        <w:right w:val="single" w:sz="8" w:space="0" w:color="4472C4" w:themeColor="accent5"/>
-        <w:insideH w:val="single" w:sz="8" w:space="0" w:color="4472C4" w:themeColor="accent5"/>
-        <w:insideV w:val="single" w:sz="8" w:space="0" w:color="4472C4" w:themeColor="accent5"/>
-      </w:tblBorders>
-      <w:tblCellMar>
-        <w:top w:w="0" w:type="dxa"/>
-        <w:left w:w="108" w:type="dxa"/>
-        <w:bottom w:w="0" w:type="dxa"/>
-        <w:right w:w="108" w:type="dxa"/>
-      </w:tblCellMar>
-    </w:tblPr>
-    <w:tblStylePr w:type="firstRow">
-      <w:pPr>
-        <w:spacing w:before="0" w:after="0" w:line="240" w:lineRule="auto"/>
-      </w:pPr>
-      <w:rPr>
-        <w:rFonts w:asciiTheme="majorHAnsi" w:eastAsiaTheme="majorEastAsia" w:hAnsiTheme="majorHAnsi" w:cstheme="majorBidi"/>
-        <w:b/>
-        <w:bCs/>
-      </w:rPr>
-      <w:tblPr/>
-      <w:tcPr>
-        <w:tcBorders>
-          <w:top w:val="single" w:sz="8" w:space="0" w:color="4472C4" w:themeColor="accent5"/>
-          <w:left w:val="single" w:sz="8" w:space="0" w:color="4472C4" w:themeColor="accent5"/>
-          <w:bottom w:val="single" w:sz="18" w:space="0" w:color="4472C4" w:themeColor="accent5"/>
-          <w:right w:val="single" w:sz="8" w:space="0" w:color="4472C4" w:themeColor="accent5"/>
-          <w:insideH w:val="nil"/>
-          <w:insideV w:val="single" w:sz="8" w:space="0" w:color="4472C4" w:themeColor="accent5"/>
-        </w:tcBorders>
-      </w:tcPr>
-    </w:tblStylePr>
-    <w:tblStylePr w:type="lastRow">
-      <w:pPr>
-        <w:spacing w:before="0" w:after="0" w:line="240" w:lineRule="auto"/>
-      </w:pPr>
-      <w:rPr>
-        <w:rFonts w:asciiTheme="majorHAnsi" w:eastAsiaTheme="majorEastAsia" w:hAnsiTheme="majorHAnsi" w:cstheme="majorBidi"/>
-        <w:b/>
-        <w:bCs/>
-      </w:rPr>
-      <w:tblPr/>
-      <w:tcPr>
-        <w:tcBorders>
-          <w:top w:val="double" w:sz="6" w:space="0" w:color="4472C4" w:themeColor="accent5"/>
-          <w:left w:val="single" w:sz="8" w:space="0" w:color="4472C4" w:themeColor="accent5"/>
-          <w:bottom w:val="single" w:sz="8" w:space="0" w:color="4472C4" w:themeColor="accent5"/>
-          <w:right w:val="single" w:sz="8" w:space="0" w:color="4472C4" w:themeColor="accent5"/>
-          <w:insideH w:val="nil"/>
-          <w:insideV w:val="single" w:sz="8" w:space="0" w:color="4472C4" w:themeColor="accent5"/>
-        </w:tcBorders>
-      </w:tcPr>
-    </w:tblStylePr>
-    <w:tblStylePr w:type="firstCol">
-      <w:rPr>
-        <w:rFonts w:asciiTheme="majorHAnsi" w:eastAsiaTheme="majorEastAsia" w:hAnsiTheme="majorHAnsi" w:cstheme="majorBidi"/>
-        <w:b/>
-        <w:bCs/>
-      </w:rPr>
-    </w:tblStylePr>
-    <w:tblStylePr w:type="lastCol">
-      <w:rPr>
-        <w:rFonts w:asciiTheme="majorHAnsi" w:eastAsiaTheme="majorEastAsia" w:hAnsiTheme="majorHAnsi" w:cstheme="majorBidi"/>
-        <w:b/>
-        <w:bCs/>
-      </w:rPr>
-      <w:tblPr/>
-      <w:tcPr>
-        <w:tcBorders>
-          <w:top w:val="single" w:sz="8" w:space="0" w:color="4472C4" w:themeColor="accent5"/>
-          <w:left w:val="single" w:sz="8" w:space="0" w:color="4472C4" w:themeColor="accent5"/>
-          <w:bottom w:val="single" w:sz="8" w:space="0" w:color="4472C4" w:themeColor="accent5"/>
-          <w:right w:val="single" w:sz="8" w:space="0" w:color="4472C4" w:themeColor="accent5"/>
-        </w:tcBorders>
-      </w:tcPr>
-    </w:tblStylePr>
-    <w:tblStylePr w:type="band1Vert">
-      <w:tblPr/>
-      <w:tcPr>
-        <w:tcBorders>
-          <w:top w:val="single" w:sz="8" w:space="0" w:color="4472C4" w:themeColor="accent5"/>
-          <w:left w:val="single" w:sz="8" w:space="0" w:color="4472C4" w:themeColor="accent5"/>
-          <w:bottom w:val="single" w:sz="8" w:space="0" w:color="4472C4" w:themeColor="accent5"/>
-          <w:right w:val="single" w:sz="8" w:space="0" w:color="4472C4" w:themeColor="accent5"/>
-        </w:tcBorders>
-        <w:shd w:val="clear" w:color="auto" w:fill="D0DBF0" w:themeFill="accent5" w:themeFillTint="3F"/>
-      </w:tcPr>
-    </w:tblStylePr>
-    <w:tblStylePr w:type="band1Horz">
-      <w:tblPr/>
-      <w:tcPr>
-        <w:tcBorders>
-          <w:top w:val="single" w:sz="8" w:space="0" w:color="4472C4" w:themeColor="accent5"/>
-          <w:left w:val="single" w:sz="8" w:space="0" w:color="4472C4" w:themeColor="accent5"/>
-          <w:bottom w:val="single" w:sz="8" w:space="0" w:color="4472C4" w:themeColor="accent5"/>
-          <w:right w:val="single" w:sz="8" w:space="0" w:color="4472C4" w:themeColor="accent5"/>
-          <w:insideV w:val="single" w:sz="8" w:space="0" w:color="4472C4" w:themeColor="accent5"/>
-        </w:tcBorders>
-        <w:shd w:val="clear" w:color="auto" w:fill="D0DBF0" w:themeFill="accent5" w:themeFillTint="3F"/>
-      </w:tcPr>
-    </w:tblStylePr>
-    <w:tblStylePr w:type="band2Horz">
-      <w:tblPr/>
-      <w:tcPr>
-        <w:tcBorders>
-          <w:top w:val="single" w:sz="8" w:space="0" w:color="4472C4" w:themeColor="accent5"/>
-          <w:left w:val="single" w:sz="8" w:space="0" w:color="4472C4" w:themeColor="accent5"/>
-          <w:bottom w:val="single" w:sz="8" w:space="0" w:color="4472C4" w:themeColor="accent5"/>
-          <w:right w:val="single" w:sz="8" w:space="0" w:color="4472C4" w:themeColor="accent5"/>
-          <w:insideV w:val="single" w:sz="8" w:space="0" w:color="4472C4" w:themeColor="accent5"/>
-        </w:tcBorders>
-      </w:tcPr>
-    </w:tblStylePr>
-  </w:style>
-</w:styles>
-</file>
-
-<file path=word/stylesWithEffects.xml><?xml version="1.0" encoding="utf-8"?>
-<w:styles xmlns:wpc="http://schemas.microsoft.com/office/word/2010/wordprocessingCanvas" xmlns:mc="http://schemas.openxmlformats.org/markup-compatibility/2006" xmlns:o="urn:schemas-microsoft-com:office:office" xmlns:r="http://schemas.openxmlformats.org/officeDocument/2006/relationships" xmlns:m="http://schemas.openxmlformats.org/officeDocument/2006/math" xmlns:v="urn:schemas-microsoft-com:vml" xmlns:wp14="http://schemas.microsoft.com/office/word/2010/wordprocessingDrawing" xmlns:wp="http://schemas.openxmlformats.org/drawingml/2006/wordprocessingDrawing" xmlns:w10="urn:schemas-microsoft-com:office:word" xmlns:w="http://schemas.openxmlformats.org/wordprocessingml/2006/main" xmlns:w14="http://schemas.microsoft.com/office/word/2010/wordml" xmlns:wpg="http://schemas.microsoft.com/office/word/2010/wordprocessingGroup" xmlns:wpi="http://schemas.microsoft.com/office/word/2010/wordprocessingInk" xmlns:wne="http://schemas.microsoft.com/office/word/2006/wordml" xmlns:wps="http://schemas.microsoft.com/office/word/2010/wordprocessingShape" mc:Ignorable="w14 wp14">
-  <w:docDefaults>
-    <w:rPrDefault>
-      <w:rPr>
-        <w:rFonts w:asciiTheme="minorHAnsi" w:eastAsiaTheme="minorHAnsi" w:hAnsiTheme="minorHAnsi" w:cstheme="minorBidi"/>
-        <w:sz w:val="22"/>
-        <w:szCs w:val="22"/>
-        <w:lang w:val="es-MX" w:eastAsia="en-US" w:bidi="ar-SA"/>
-      </w:rPr>
-    </w:rPrDefault>
-    <w:pPrDefault>
-      <w:pPr>
-        <w:spacing w:after="160" w:line="259" w:lineRule="auto"/>
-      </w:pPr>
-    </w:pPrDefault>
-  </w:docDefaults>
-  <w:latentStyles w:defLockedState="0" w:defUIPriority="99" w:defSemiHidden="1" w:defUnhideWhenUsed="1" w:defQFormat="0" w:count="267">
-    <w:lsdException w:name="Normal" w:semiHidden="0" w:uiPriority="0" w:unhideWhenUsed="0" w:qFormat="1"/>
-    <w:lsdException w:name="heading 1" w:semiHidden="0" w:uiPriority="9" w:unhideWhenUsed="0" w:qFormat="1"/>
-    <w:lsdException w:name="heading 2" w:uiPriority="9" w:qFormat="1"/>
-    <w:lsdException w:name="heading 3" w:uiPriority="9" w:qFormat="1"/>
-    <w:lsdException w:name="heading 4" w:uiPriority="9" w:qFormat="1"/>
-    <w:lsdException w:name="heading 5" w:uiPriority="9" w:qFormat="1"/>
-    <w:lsdException w:name="heading 6" w:uiPriority="9" w:qFormat="1"/>
-    <w:lsdException w:name="heading 7" w:uiPriority="9" w:qFormat="1"/>
-    <w:lsdException w:name="heading 8" w:uiPriority="9" w:qFormat="1"/>
-    <w:lsdException w:name="heading 9" w:uiPriority="9" w:qFormat="1"/>
-    <w:lsdException w:name="toc 1" w:uiPriority="39"/>
-    <w:lsdException w:name="toc 2" w:uiPriority="39"/>
-    <w:lsdException w:name="toc 3" w:uiPriority="39"/>
-    <w:lsdException w:name="toc 4" w:uiPriority="39"/>
-    <w:lsdException w:name="toc 5" w:uiPriority="39"/>
-    <w:lsdException w:name="toc 6" w:uiPriority="39"/>
-    <w:lsdException w:name="toc 7" w:uiPriority="39"/>
-    <w:lsdException w:name="toc 8" w:uiPriority="39"/>
-    <w:lsdException w:name="toc 9" w:uiPriority="39"/>
-    <w:lsdException w:name="caption" w:uiPriority="35" w:qFormat="1"/>
-    <w:lsdException w:name="Title" w:semiHidden="0" w:uiPriority="10" w:unhideWhenUsed="0" w:qFormat="1"/>
-    <w:lsdException w:name="Default Paragraph Font" w:uiPriority="1"/>
-    <w:lsdException w:name="Subtitle" w:semiHidden="0" w:uiPriority="11" w:unhideWhenUsed="0" w:qFormat="1"/>
-    <w:lsdException w:name="Strong" w:semiHidden="0" w:uiPriority="22" w:unhideWhenUsed="0" w:qFormat="1"/>
-    <w:lsdException w:name="Emphasis" w:semiHidden="0" w:uiPriority="20" w:unhideWhenUsed="0" w:qFormat="1"/>
-    <w:lsdException w:name="Table Grid" w:semiHidden="0" w:uiPriority="59" w:unhideWhenUsed="0"/>
-    <w:lsdException w:name="Placeholder Text" w:unhideWhenUsed="0"/>
-    <w:lsdException w:name="No Spacing" w:semiHidden="0" w:uiPriority="1" w:unhideWhenUsed="0" w:qFormat="1"/>
-    <w:lsdException w:name="Light Shading" w:semiHidden="0" w:uiPriority="60" w:unhideWhenUsed="0"/>
-    <w:lsdException w:name="Light List" w:semiHidden="0" w:uiPriority="61" w:unhideWhenUsed="0"/>
-    <w:lsdException w:name="Light Grid" w:semiHidden="0" w:uiPriority="62" w:unhideWhenUsed="0"/>
-    <w:lsdException w:name="Medium Shading 1" w:semiHidden="0" w:uiPriority="63" w:unhideWhenUsed="0"/>
-    <w:lsdException w:name="Medium Shading 2" w:semiHidden="0" w:uiPriority="64" w:unhideWhenUsed="0"/>
-    <w:lsdException w:name="Medium List 1" w:semiHidden="0" w:uiPriority="65" w:unhideWhenUsed="0"/>
-    <w:lsdException w:name="Medium List 2" w:semiHidden="0" w:uiPriority="66" w:unhideWhenUsed="0"/>
-    <w:lsdException w:name="Medium Grid 1" w:semiHidden="0" w:uiPriority="67" w:unhideWhenUsed="0"/>
-    <w:lsdException w:name="Medium Grid 2" w:semiHidden="0" w:uiPriority="68" w:unhideWhenUsed="0"/>
-    <w:lsdException w:name="Medium Grid 3" w:semiHidden="0" w:uiPriority="69" w:unhideWhenUsed="0"/>
-    <w:lsdException w:name="Dark List" w:semiHidden="0" w:uiPriority="70" w:unhideWhenUsed="0"/>
-    <w:lsdException w:name="Colorful Shading" w:semiHidden="0" w:uiPriority="71" w:unhideWhenUsed="0"/>
-    <w:lsdException w:name="Colorful List" w:semiHidden="0" w:uiPriority="72" w:unhideWhenUsed="0"/>
-    <w:lsdException w:name="Colorful Grid" w:semiHidden="0" w:uiPriority="73" w:unhideWhenUsed="0"/>
-    <w:lsdException w:name="Light Shading Accent 1" w:semiHidden="0" w:uiPriority="60" w:unhideWhenUsed="0"/>
-    <w:lsdException w:name="Light List Accent 1" w:semiHidden="0" w:uiPriority="61" w:unhideWhenUsed="0"/>
-    <w:lsdException w:name="Light Grid Accent 1" w:semiHidden="0" w:uiPriority="62" w:unhideWhenUsed="0"/>
-    <w:lsdException w:name="Medium Shading 1 Accent 1" w:semiHidden="0" w:uiPriority="63" w:unhideWhenUsed="0"/>
-    <w:lsdException w:name="Medium Shading 2 Accent 1" w:semiHidden="0" w:uiPriority="64" w:unhideWhenUsed="0"/>
-    <w:lsdException w:name="Medium List 1 Accent 1" w:semiHidden="0" w:uiPriority="65" w:unhideWhenUsed="0"/>
-    <w:lsdException w:name="Revision" w:unhideWhenUsed="0"/>
-    <w:lsdException w:name="List Paragraph" w:semiHidden="0" w:uiPriority="34" w:unhideWhenUsed="0" w:qFormat="1"/>
-    <w:lsdException w:name="Quote" w:semiHidden="0" w:uiPriority="29" w:unhideWhenUsed="0" w:qFormat="1"/>
-    <w:lsdException w:name="Intense Quote" w:semiHidden="0" w:uiPriority="30" w:unhideWhenUsed="0" w:qFormat="1"/>
-    <w:lsdException w:name="Medium List 2 Accent 1" w:semiHidden="0" w:uiPriority="66" w:unhideWhenUsed="0"/>
-    <w:lsdException w:name="Medium Grid 1 Accent 1" w:semiHidden="0" w:uiPriority="67" w:unhideWhenUsed="0"/>
-    <w:lsdException w:name="Medium Grid 2 Accent 1" w:semiHidden="0" w:uiPriority="68" w:unhideWhenUsed="0"/>
-    <w:lsdException w:name="Medium Grid 3 Accent 1" w:semiHidden="0" w:uiPriority="69" w:unhideWhenUsed="0"/>
-    <w:lsdException w:name="Dark List Accent 1" w:semiHidden="0" w:uiPriority="70" w:unhideWhenUsed="0"/>
-    <w:lsdException w:name="Colorful Shading Accent 1" w:semiHidden="0" w:uiPriority="71" w:unhideWhenUsed="0"/>
-    <w:lsdException w:name="Colorful List Accent 1" w:semiHidden="0" w:uiPriority="72" w:unhideWhenUsed="0"/>
-    <w:lsdException w:name="Colorful Grid Accent 1" w:semiHidden="0" w:uiPriority="73" w:unhideWhenUsed="0"/>
-    <w:lsdException w:name="Light Shading Accent 2" w:semiHidden="0" w:uiPriority="60" w:unhideWhenUsed="0"/>
-    <w:lsdException w:name="Light List Accent 2" w:semiHidden="0" w:uiPriority="61" w:unhideWhenUsed="0"/>
-    <w:lsdException w:name="Light Grid Accent 2" w:semiHidden="0" w:uiPriority="62" w:unhideWhenUsed="0"/>
-    <w:lsdException w:name="Medium Shading 1 Accent 2" w:semiHidden="0" w:uiPriority="63" w:unhideWhenUsed="0"/>
-    <w:lsdException w:name="Medium Shading 2 Accent 2" w:semiHidden="0" w:uiPriority="64" w:unhideWhenUsed="0"/>
-    <w:lsdException w:name="Medium List 1 Accent 2" w:semiHidden="0" w:uiPriority="65" w:unhideWhenUsed="0"/>
-    <w:lsdException w:name="Medium List 2 Accent 2" w:semiHidden="0" w:uiPriority="66" w:unhideWhenUsed="0"/>
-    <w:lsdException w:name="Medium Grid 1 Accent 2" w:semiHidden="0" w:uiPriority="67" w:unhideWhenUsed="0"/>
-    <w:lsdException w:name="Medium Grid 2 Accent 2" w:semiHidden="0" w:uiPriority="68" w:unhideWhenUsed="0"/>
-    <w:lsdException w:name="Medium Grid 3 Accent 2" w:semiHidden="0" w:uiPriority="69" w:unhideWhenUsed="0"/>
-    <w:lsdException w:name="Dark List Accent 2" w:semiHidden="0" w:uiPriority="70" w:unhideWhenUsed="0"/>
-    <w:lsdException w:name="Colorful Shading Accent 2" w:semiHidden="0" w:uiPriority="71" w:unhideWhenUsed="0"/>
-    <w:lsdException w:name="Colorful List Accent 2" w:semiHidden="0" w:uiPriority="72" w:unhideWhenUsed="0"/>
-    <w:lsdException w:name="Colorful Grid Accent 2" w:semiHidden="0" w:uiPriority="73" w:unhideWhenUsed="0"/>
-    <w:lsdException w:name="Light Shading Accent 3" w:semiHidden="0" w:uiPriority="60" w:unhideWhenUsed="0"/>
-    <w:lsdException w:name="Light List Accent 3" w:semiHidden="0" w:uiPriority="61" w:unhideWhenUsed="0"/>
-    <w:lsdException w:name="Light Grid Accent 3" w:semiHidden="0" w:uiPriority="62" w:unhideWhenUsed="0"/>
-    <w:lsdException w:name="Medium Shading 1 Accent 3" w:semiHidden="0" w:uiPriority="63" w:unhideWhenUsed="0"/>
-    <w:lsdException w:name="Medium Shading 2 Accent 3" w:semiHidden="0" w:uiPriority="64" w:unhideWhenUsed="0"/>
-    <w:lsdException w:name="Medium List 1 Accent 3" w:semiHidden="0" w:uiPriority="65" w:unhideWhenUsed="0"/>
-    <w:lsdException w:name="Medium List 2 Accent 3" w:semiHidden="0" w:uiPriority="66" w:unhideWhenUsed="0"/>
-    <w:lsdException w:name="Medium Grid 1 Accent 3" w:semiHidden="0" w:uiPriority="67" w:unhideWhenUsed="0"/>
-    <w:lsdException w:name="Medium Grid 2 Accent 3" w:semiHidden="0" w:uiPriority="68" w:unhideWhenUsed="0"/>
-    <w:lsdException w:name="Medium Grid 3 Accent 3" w:semiHidden="0" w:uiPriority="69" w:unhideWhenUsed="0"/>
-    <w:lsdException w:name="Dark List Accent 3" w:semiHidden="0" w:uiPriority="70" w:unhideWhenUsed="0"/>
-    <w:lsdException w:name="Colorful Shading Accent 3" w:semiHidden="0" w:uiPriority="71" w:unhideWhenUsed="0"/>
-    <w:lsdException w:name="Colorful List Accent 3" w:semiHidden="0" w:uiPriority="72" w:unhideWhenUsed="0"/>
-    <w:lsdException w:name="Colorful Grid Accent 3" w:semiHidden="0" w:uiPriority="73" w:unhideWhenUsed="0"/>
-    <w:lsdException w:name="Light Shading Accent 4" w:semiHidden="0" w:uiPriority="60" w:unhideWhenUsed="0"/>
-    <w:lsdException w:name="Light List Accent 4" w:semiHidden="0" w:uiPriority="61" w:unhideWhenUsed="0"/>
-    <w:lsdException w:name="Light Grid Accent 4" w:semiHidden="0" w:uiPriority="62" w:unhideWhenUsed="0"/>
-    <w:lsdException w:name="Medium Shading 1 Accent 4" w:semiHidden="0" w:uiPriority="63" w:unhideWhenUsed="0"/>
-    <w:lsdException w:name="Medium Shading 2 Accent 4" w:semiHidden="0" w:uiPriority="64" w:unhideWhenUsed="0"/>
-    <w:lsdException w:name="Medium List 1 Accent 4" w:semiHidden="0" w:uiPriority="65" w:unhideWhenUsed="0"/>
-    <w:lsdException w:name="Medium List 2 Accent 4" w:semiHidden="0" w:uiPriority="66" w:unhideWhenUsed="0"/>
-    <w:lsdException w:name="Medium Grid 1 Accent 4" w:semiHidden="0" w:uiPriority="67" w:unhideWhenUsed="0"/>
-    <w:lsdException w:name="Medium Grid 2 Accent 4" w:semiHidden="0" w:uiPriority="68" w:unhideWhenUsed="0"/>
-    <w:lsdException w:name="Medium Grid 3 Accent 4" w:semiHidden="0" w:uiPriority="69" w:unhideWhenUsed="0"/>
-    <w:lsdException w:name="Dark List Accent 4" w:semiHidden="0" w:uiPriority="70" w:unhideWhenUsed="0"/>
-    <w:lsdException w:name="Colorful Shading Accent 4" w:semiHidden="0" w:uiPriority="71" w:unhideWhenUsed="0"/>
-    <w:lsdException w:name="Colorful List Accent 4" w:semiHidden="0" w:uiPriority="72" w:unhideWhenUsed="0"/>
-    <w:lsdException w:name="Colorful Grid Accent 4" w:semiHidden="0" w:uiPriority="73" w:unhideWhenUsed="0"/>
-    <w:lsdException w:name="Light Shading Accent 5" w:semiHidden="0" w:uiPriority="60" w:unhideWhenUsed="0"/>
-    <w:lsdException w:name="Light List Accent 5" w:semiHidden="0" w:uiPriority="61" w:unhideWhenUsed="0"/>
-    <w:lsdException w:name="Light Grid Accent 5" w:semiHidden="0" w:uiPriority="62" w:unhideWhenUsed="0"/>
-    <w:lsdException w:name="Medium Shading 1 Accent 5" w:semiHidden="0" w:uiPriority="63" w:unhideWhenUsed="0"/>
-    <w:lsdException w:name="Medium Shading 2 Accent 5" w:semiHidden="0" w:uiPriority="64" w:unhideWhenUsed="0"/>
-    <w:lsdException w:name="Medium List 1 Accent 5" w:semiHidden="0" w:uiPriority="65" w:unhideWhenUsed="0"/>
-    <w:lsdException w:name="Medium List 2 Accent 5" w:semiHidden="0" w:uiPriority="66" w:unhideWhenUsed="0"/>
-    <w:lsdException w:name="Medium Grid 1 Accent 5" w:semiHidden="0" w:uiPriority="67" w:unhideWhenUsed="0"/>
-    <w:lsdException w:name="Medium Grid 2 Accent 5" w:semiHidden="0" w:uiPriority="68" w:unhideWhenUsed="0"/>
-    <w:lsdException w:name="Medium Grid 3 Accent 5" w:semiHidden="0" w:uiPriority="69" w:unhideWhenUsed="0"/>
-    <w:lsdException w:name="Dark List Accent 5" w:semiHidden="0" w:uiPriority="70" w:unhideWhenUsed="0"/>
-    <w:lsdException w:name="Colorful Shading Accent 5" w:semiHidden="0" w:uiPriority="71" w:unhideWhenUsed="0"/>
-    <w:lsdException w:name="Colorful List Accent 5" w:semiHidden="0" w:uiPriority="72" w:unhideWhenUsed="0"/>
-    <w:lsdException w:name="Colorful Grid Accent 5" w:semiHidden="0" w:uiPriority="73" w:unhideWhenUsed="0"/>
-    <w:lsdException w:name="Light Shading Accent 6" w:semiHidden="0" w:uiPriority="60" w:unhideWhenUsed="0"/>
-    <w:lsdException w:name="Light List Accent 6" w:semiHidden="0" w:uiPriority="61" w:unhideWhenUsed="0"/>
-    <w:lsdException w:name="Light Grid Accent 6" w:semiHidden="0" w:uiPriority="62" w:unhideWhenUsed="0"/>
-    <w:lsdException w:name="Medium Shading 1 Accent 6" w:semiHidden="0" w:uiPriority="63" w:unhideWhenUsed="0"/>
-    <w:lsdException w:name="Medium Shading 2 Accent 6" w:semiHidden="0" w:uiPriority="64" w:unhideWhenUsed="0"/>
-    <w:lsdException w:name="Medium List 1 Accent 6" w:semiHidden="0" w:uiPriority="65" w:unhideWhenUsed="0"/>
-    <w:lsdException w:name="Medium List 2 Accent 6" w:semiHidden="0" w:uiPriority="66" w:unhideWhenUsed="0"/>
-    <w:lsdException w:name="Medium Grid 1 Accent 6" w:semiHidden="0" w:uiPriority="67" w:unhideWhenUsed="0"/>
-    <w:lsdException w:name="Medium Grid 2 Accent 6" w:semiHidden="0" w:uiPriority="68" w:unhideWhenUsed="0"/>
-    <w:lsdException w:name="Medium Grid 3 Accent 6" w:semiHidden="0" w:uiPriority="69" w:unhideWhenUsed="0"/>
-    <w:lsdException w:name="Dark List Accent 6" w:semiHidden="0" w:uiPriority="70" w:unhideWhenUsed="0"/>
-    <w:lsdException w:name="Colorful Shading Accent 6" w:semiHidden="0" w:uiPriority="71" w:unhideWhenUsed="0"/>
-    <w:lsdException w:name="Colorful List Accent 6" w:semiHidden="0" w:uiPriority="72" w:unhideWhenUsed="0"/>
-    <w:lsdException w:name="Colorful Grid Accent 6" w:semiHidden="0" w:uiPriority="73" w:unhideWhenUsed="0"/>
-    <w:lsdException w:name="Subtle Emphasis" w:semiHidden="0" w:uiPriority="19" w:unhideWhenUsed="0" w:qFormat="1"/>
-    <w:lsdException w:name="Intense Emphasis" w:semiHidden="0" w:uiPriority="21" w:unhideWhenUsed="0" w:qFormat="1"/>
-    <w:lsdException w:name="Subtle Reference" w:semiHidden="0" w:uiPriority="31" w:unhideWhenUsed="0" w:qFormat="1"/>
-    <w:lsdException w:name="Intense Reference" w:semiHidden="0" w:uiPriority="32" w:unhideWhenUsed="0" w:qFormat="1"/>
-    <w:lsdException w:name="Book Title" w:semiHidden="0" w:uiPriority="33" w:unhideWhenUsed="0" w:qFormat="1"/>
-    <w:lsdException w:name="Bibliography" w:uiPriority="37"/>
-    <w:lsdException w:name="TOC Heading" w:uiPriority="39" w:qFormat="1"/>
-  </w:latentStyles>
-  <w:style w:type="paragraph" w:default="1" w:styleId="Normal">
-    <w:name w:val="Normal"/>
-    <w:qFormat/>
-  </w:style>
-  <w:style w:type="paragraph" w:styleId="Ttulo1">
-    <w:name w:val="heading 1"/>
-    <w:basedOn w:val="Normal"/>
-    <w:next w:val="Normal"/>
-    <w:link w:val="Ttulo1Car"/>
-    <w:uiPriority w:val="9"/>
-    <w:qFormat/>
-    <w:rsid w:val="00832AEC"/>
-    <w:pPr>
-      <w:keepNext/>
-      <w:keepLines/>
-      <w:spacing w:before="480" w:after="0"/>
-      <w:outlineLvl w:val="0"/>
-    </w:pPr>
-    <w:rPr>
-      <w:rFonts w:asciiTheme="majorHAnsi" w:eastAsiaTheme="majorEastAsia" w:hAnsiTheme="majorHAnsi" w:cstheme="majorBidi"/>
-      <w:b/>
-      <w:bCs/>
-      <w:color w:val="2E74B5" w:themeColor="accent1" w:themeShade="BF"/>
-      <w:sz w:val="28"/>
-      <w:szCs w:val="28"/>
-    </w:rPr>
-  </w:style>
-  <w:style w:type="paragraph" w:styleId="Ttulo2">
-    <w:name w:val="heading 2"/>
-    <w:basedOn w:val="Normal"/>
-    <w:next w:val="Normal"/>
-    <w:link w:val="Ttulo2Car"/>
-    <w:uiPriority w:val="9"/>
-    <w:unhideWhenUsed/>
-    <w:qFormat/>
-    <w:rsid w:val="00832AEC"/>
-    <w:pPr>
-      <w:keepNext/>
-      <w:keepLines/>
-      <w:spacing w:before="200" w:after="0"/>
-      <w:outlineLvl w:val="1"/>
-    </w:pPr>
-    <w:rPr>
-      <w:rFonts w:asciiTheme="majorHAnsi" w:eastAsiaTheme="majorEastAsia" w:hAnsiTheme="majorHAnsi" w:cstheme="majorBidi"/>
-      <w:b/>
-      <w:bCs/>
-      <w:color w:val="5B9BD5" w:themeColor="accent1"/>
-      <w:sz w:val="26"/>
-      <w:szCs w:val="26"/>
-    </w:rPr>
-  </w:style>
-  <w:style w:type="paragraph" w:styleId="Ttulo3">
-    <w:name w:val="heading 3"/>
-    <w:basedOn w:val="Normal"/>
-    <w:next w:val="Normal"/>
-    <w:link w:val="Ttulo3Car"/>
-    <w:uiPriority w:val="9"/>
-    <w:unhideWhenUsed/>
-    <w:qFormat/>
-    <w:rsid w:val="00832AEC"/>
-    <w:pPr>
-      <w:keepNext/>
-      <w:keepLines/>
-      <w:spacing w:before="200" w:after="0"/>
-      <w:outlineLvl w:val="2"/>
-    </w:pPr>
-    <w:rPr>
-      <w:rFonts w:asciiTheme="majorHAnsi" w:eastAsiaTheme="majorEastAsia" w:hAnsiTheme="majorHAnsi" w:cstheme="majorBidi"/>
-      <w:b/>
-      <w:bCs/>
-      <w:color w:val="5B9BD5" w:themeColor="accent1"/>
-    </w:rPr>
-  </w:style>
-  <w:style w:type="paragraph" w:styleId="Ttulo4">
-    <w:name w:val="heading 4"/>
-    <w:basedOn w:val="Normal"/>
-    <w:next w:val="Normal"/>
-    <w:link w:val="Ttulo4Car"/>
-    <w:uiPriority w:val="9"/>
-    <w:unhideWhenUsed/>
-    <w:qFormat/>
-    <w:rsid w:val="003B2557"/>
-    <w:pPr>
-      <w:keepNext/>
-      <w:keepLines/>
-      <w:spacing w:before="200" w:after="0"/>
-      <w:outlineLvl w:val="3"/>
-    </w:pPr>
-    <w:rPr>
-      <w:rFonts w:asciiTheme="majorHAnsi" w:eastAsiaTheme="majorEastAsia" w:hAnsiTheme="majorHAnsi" w:cstheme="majorBidi"/>
-      <w:b/>
-      <w:bCs/>
-      <w:i/>
-      <w:iCs/>
-      <w:color w:val="5B9BD5" w:themeColor="accent1"/>
-    </w:rPr>
-  </w:style>
-  <w:style w:type="character" w:default="1" w:styleId="Fuentedeprrafopredeter">
-    <w:name w:val="Default Paragraph Font"/>
-    <w:uiPriority w:val="1"/>
-    <w:semiHidden/>
-    <w:unhideWhenUsed/>
-  </w:style>
-  <w:style w:type="table" w:default="1" w:styleId="Tablanormal">
-    <w:name w:val="Normal Table"/>
-    <w:uiPriority w:val="99"/>
-    <w:semiHidden/>
-    <w:unhideWhenUsed/>
-    <w:tblPr>
-      <w:tblInd w:w="0" w:type="dxa"/>
-      <w:tblCellMar>
-        <w:top w:w="0" w:type="dxa"/>
-        <w:left w:w="108" w:type="dxa"/>
-        <w:bottom w:w="0" w:type="dxa"/>
-        <w:right w:w="108" w:type="dxa"/>
-      </w:tblCellMar>
-    </w:tblPr>
-  </w:style>
-  <w:style w:type="numbering" w:default="1" w:styleId="Sinlista">
-    <w:name w:val="No List"/>
-    <w:uiPriority w:val="99"/>
-    <w:semiHidden/>
-    <w:unhideWhenUsed/>
-  </w:style>
-  <w:style w:type="paragraph" w:styleId="Prrafodelista">
-    <w:name w:val="List Paragraph"/>
-    <w:basedOn w:val="Normal"/>
-    <w:uiPriority w:val="34"/>
-    <w:qFormat/>
-    <w:rsid w:val="00B32F75"/>
-    <w:pPr>
-      <w:ind w:left="720"/>
-      <w:contextualSpacing/>
-    </w:pPr>
-  </w:style>
-  <w:style w:type="character" w:styleId="Hipervnculo">
-    <w:name w:val="Hyperlink"/>
-    <w:basedOn w:val="Fuentedeprrafopredeter"/>
-    <w:uiPriority w:val="99"/>
-    <w:unhideWhenUsed/>
-    <w:rsid w:val="00742D7E"/>
-    <w:rPr>
-      <w:color w:val="0563C1" w:themeColor="hyperlink"/>
-      <w:u w:val="single"/>
-    </w:rPr>
-  </w:style>
-  <w:style w:type="character" w:styleId="Hipervnculovisitado">
-    <w:name w:val="FollowedHyperlink"/>
-    <w:basedOn w:val="Fuentedeprrafopredeter"/>
-    <w:uiPriority w:val="99"/>
-    <w:semiHidden/>
-    <w:unhideWhenUsed/>
-    <w:rsid w:val="00B443CC"/>
-    <w:rPr>
-      <w:color w:val="954F72" w:themeColor="followedHyperlink"/>
-      <w:u w:val="single"/>
-    </w:rPr>
-  </w:style>
-  <w:style w:type="paragraph" w:styleId="Textonotaalfinal">
-    <w:name w:val="endnote text"/>
-    <w:basedOn w:val="Normal"/>
-    <w:link w:val="TextonotaalfinalCar"/>
-    <w:uiPriority w:val="99"/>
-    <w:semiHidden/>
-    <w:unhideWhenUsed/>
-    <w:rsid w:val="002F73DF"/>
-    <w:pPr>
-      <w:spacing w:after="0" w:line="240" w:lineRule="auto"/>
-    </w:pPr>
-    <w:rPr>
-      <w:sz w:val="20"/>
-      <w:szCs w:val="20"/>
-    </w:rPr>
-  </w:style>
-  <w:style w:type="character" w:customStyle="1" w:styleId="TextonotaalfinalCar">
-    <w:name w:val="Texto nota al final Car"/>
-    <w:basedOn w:val="Fuentedeprrafopredeter"/>
-    <w:link w:val="Textonotaalfinal"/>
-    <w:uiPriority w:val="99"/>
-    <w:semiHidden/>
-    <w:rsid w:val="002F73DF"/>
-    <w:rPr>
-      <w:sz w:val="20"/>
-      <w:szCs w:val="20"/>
-    </w:rPr>
-  </w:style>
-  <w:style w:type="character" w:styleId="Refdenotaalfinal">
-    <w:name w:val="endnote reference"/>
-    <w:basedOn w:val="Fuentedeprrafopredeter"/>
-    <w:uiPriority w:val="99"/>
-    <w:semiHidden/>
-    <w:unhideWhenUsed/>
-    <w:rsid w:val="002F73DF"/>
-    <w:rPr>
-      <w:vertAlign w:val="superscript"/>
-    </w:rPr>
-  </w:style>
-  <w:style w:type="paragraph" w:styleId="Epgrafe">
+  <w:style w:type="paragraph" w:styleId="Descripcin">
     <w:name w:val="caption"/>
     <w:basedOn w:val="Normal"/>
     <w:next w:val="Normal"/>
@@ -15199,7 +14801,7 @@
   <a:extraClrSchemeLst/>
   <a:extLst>
     <a:ext uri="{05A4C25C-085E-4340-85A3-A5531E510DB2}">
-      <thm15:themeFamily xmlns:thm15="http://schemas.microsoft.com/office/thememl/2012/main" xmlns="" name="Office Theme" id="{62F939B6-93AF-4DB8-9C6B-D6C7DFDC589F}" vid="{4A3C46E8-61CC-4603-A589-7422A47A8E4A}"/>
+      <thm15:themeFamily xmlns:thm15="http://schemas.microsoft.com/office/thememl/2012/main" name="Office Theme" id="{62F939B6-93AF-4DB8-9C6B-D6C7DFDC589F}" vid="{4A3C46E8-61CC-4603-A589-7422A47A8E4A}"/>
     </a:ext>
   </a:extLst>
 </a:theme>
@@ -15527,7 +15129,7 @@
 </file>
 
 <file path=customXml/itemProps2.xml><?xml version="1.0" encoding="utf-8"?>
-<ds:datastoreItem xmlns:ds="http://schemas.openxmlformats.org/officeDocument/2006/customXml" ds:itemID="{F6D6B93F-C626-4257-BBD4-44DB29ECE778}">
+<ds:datastoreItem xmlns:ds="http://schemas.openxmlformats.org/officeDocument/2006/customXml" ds:itemID="{5D9F3EA7-D6BF-490D-82ED-6B7D0E9430C9}">
   <ds:schemaRefs>
     <ds:schemaRef ds:uri="http://schemas.openxmlformats.org/officeDocument/2006/bibliography"/>
   </ds:schemaRefs>

</xml_diff>

<commit_message>
Correccion D ER restaurante
</commit_message>
<xml_diff>
--- a/Documentacion/VFM_DocumentoTT1_V2.docx
+++ b/Documentacion/VFM_DocumentoTT1_V2.docx
@@ -5944,7 +5944,7 @@
           </mc:Choice>
           <mc:Fallback>
             <w:pict>
-              <v:group w14:anchorId="2E8E56A8" id="Lienzo 12" o:spid="_x0000_s1026" editas="canvas" style="width:252.3pt;height:82.85pt;mso-position-horizontal-relative:char;mso-position-vertical-relative:line" coordsize="32042,10515" o:gfxdata="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">
+              <v:group w14:anchorId="2F33772C" id="Lienzo 12" o:spid="_x0000_s1026" editas="canvas" style="width:252.3pt;height:82.85pt;mso-position-horizontal-relative:char;mso-position-vertical-relative:line" coordsize="32042,10515" o:gfxdata="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">
                 <v:shapetype id="_x0000_t75" coordsize="21600,21600" o:spt="75" o:preferrelative="t" path="m@4@5l@4@11@9@11@9@5xe" filled="f" stroked="f">
                   <v:stroke joinstyle="miter"/>
                   <v:formulas>
@@ -6480,7 +6480,7 @@
           </mc:Choice>
           <mc:Fallback>
             <w:pict>
-              <v:group w14:anchorId="264B99F4" id="Lienzo 13" o:spid="_x0000_s1026" editas="canvas" style="width:231.05pt;height:85.75pt;mso-position-horizontal-relative:char;mso-position-vertical-relative:line" coordsize="29337,10890" o:gfxdata="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">
+              <v:group w14:anchorId="7CA852FB" id="Lienzo 13" o:spid="_x0000_s1026" editas="canvas" style="width:231.05pt;height:85.75pt;mso-position-horizontal-relative:char;mso-position-vertical-relative:line" coordsize="29337,10890" o:gfxdata="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">
                 <v:shape id="_x0000_s1027" type="#_x0000_t75" style="position:absolute;width:29337;height:10890;visibility:visible;mso-wrap-style:square">
                   <v:fill o:detectmouseclick="t"/>
                   <v:path o:connecttype="none"/>
@@ -10385,29 +10385,30 @@
     <w:p/>
     <w:p/>
     <w:p/>
+    <w:p>
+      <w:pPr>
+        <w:pStyle w:val="Ttulo2"/>
+      </w:pPr>
+      <w:bookmarkStart w:id="19" w:name="_Toc382951678"/>
+      <w:r>
+        <w:lastRenderedPageBreak/>
+        <w:t>4.8 Diagrama Entidad-Relación</w:t>
+      </w:r>
+      <w:r>
+        <w:t>:</w:t>
+      </w:r>
+      <w:bookmarkEnd w:id="19"/>
+    </w:p>
     <w:p/>
-    <w:p/>
-    <w:p>
-      <w:pPr>
-        <w:pStyle w:val="Ttulo2"/>
-      </w:pPr>
-      <w:bookmarkStart w:id="19" w:name="_Toc382951678"/>
-      <w:r>
-        <w:t>4.8 Diagrama Entidad-Relación</w:t>
-      </w:r>
-      <w:r>
-        <w:t>:</w:t>
-      </w:r>
-      <w:bookmarkEnd w:id="19"/>
-    </w:p>
-    <w:p/>
-    <w:p/>
+    <w:p>
+      <w:bookmarkStart w:id="20" w:name="_GoBack"/>
+      <w:bookmarkEnd w:id="20"/>
+    </w:p>
     <w:p>
       <w:pPr>
         <w:ind w:left="708" w:hanging="708"/>
         <w:jc w:val="center"/>
       </w:pPr>
-      <w:bookmarkStart w:id="20" w:name="_GoBack"/>
       <w:r>
         <w:rPr>
           <w:noProof/>
@@ -10415,9 +10416,9 @@
         </w:rPr>
         <w:drawing>
           <wp:inline distT="0" distB="0" distL="0" distR="0">
-            <wp:extent cx="4842344" cy="3765416"/>
-            <wp:effectExtent l="0" t="0" r="0" b="6985"/>
-            <wp:docPr id="1" name="Imagen 1" descr="C:\Users\Angie\Desktop\capture-20140323-191704.png"/>
+            <wp:extent cx="5612130" cy="3011744"/>
+            <wp:effectExtent l="0" t="0" r="7620" b="0"/>
+            <wp:docPr id="7" name="Imagen 7" descr="C:\Users\Angie\Desktop\capture-20140323-194928.png"/>
             <wp:cNvGraphicFramePr>
               <a:graphicFrameLocks xmlns:a="http://schemas.openxmlformats.org/drawingml/2006/main" noChangeAspect="1"/>
             </wp:cNvGraphicFramePr>
@@ -10425,7 +10426,7 @@
               <a:graphicData uri="http://schemas.openxmlformats.org/drawingml/2006/picture">
                 <pic:pic xmlns:pic="http://schemas.openxmlformats.org/drawingml/2006/picture">
                   <pic:nvPicPr>
-                    <pic:cNvPr id="0" name="Picture 1" descr="C:\Users\Angie\Desktop\capture-20140323-191704.png"/>
+                    <pic:cNvPr id="0" name="Picture 1" descr="C:\Users\Angie\Desktop\capture-20140323-194928.png"/>
                     <pic:cNvPicPr>
                       <a:picLocks noChangeAspect="1" noChangeArrowheads="1"/>
                     </pic:cNvPicPr>
@@ -10446,7 +10447,7 @@
                   <pic:spPr bwMode="auto">
                     <a:xfrm>
                       <a:off x="0" y="0"/>
-                      <a:ext cx="4847572" cy="3769482"/>
+                      <a:ext cx="5612130" cy="3011744"/>
                     </a:xfrm>
                     <a:prstGeom prst="rect">
                       <a:avLst/>
@@ -10462,7 +10463,6 @@
           </wp:inline>
         </w:drawing>
       </w:r>
-      <w:bookmarkEnd w:id="20"/>
     </w:p>
     <w:p>
       <w:pPr>
@@ -11667,7 +11667,7 @@
             </mc:Choice>
             <mc:Fallback>
               <w:pict>
-                <v:shapetype w14:anchorId="0444C560" id="_x0000_t110" coordsize="21600,21600" o:spt="110" path="m10800,l,10800,10800,21600,21600,10800xe">
+                <v:shapetype w14:anchorId="2C8876FF" id="_x0000_t110" coordsize="21600,21600" o:spt="110" path="m10800,l,10800,10800,21600,21600,10800xe">
                   <v:stroke joinstyle="miter"/>
                   <v:path gradientshapeok="t" o:connecttype="rect" textboxrect="5400,5400,16200,16200"/>
                 </v:shapetype>
@@ -15748,7 +15748,7 @@
 </file>
 
 <file path=customXml/itemProps2.xml><?xml version="1.0" encoding="utf-8"?>
-<ds:datastoreItem xmlns:ds="http://schemas.openxmlformats.org/officeDocument/2006/customXml" ds:itemID="{31E7F9B0-C3A4-41A3-8A87-77E632014EBC}">
+<ds:datastoreItem xmlns:ds="http://schemas.openxmlformats.org/officeDocument/2006/customXml" ds:itemID="{8875677F-5043-4EC6-B652-8D61629C3664}">
   <ds:schemaRefs>
     <ds:schemaRef ds:uri="http://schemas.openxmlformats.org/officeDocument/2006/bibliography"/>
   </ds:schemaRefs>

</xml_diff>

<commit_message>
Correcciones Estado del Arte
</commit_message>
<xml_diff>
--- a/Documentacion/VFM_DocumentoTT1_V2.docx
+++ b/Documentacion/VFM_DocumentoTT1_V2.docx
@@ -4,6 +4,7 @@
   <w:body>
     <w:p>
       <w:pPr>
+        <w:ind w:left="708" w:hanging="708"/>
         <w:rPr>
           <w:b/>
         </w:rPr>
@@ -25,7 +26,6 @@
             <w:docPartUnique/>
           </w:docPartObj>
         </w:sdtPr>
-        <w:sdtEndPr/>
         <w:sdtContent>
           <w:r>
             <w:rPr>
@@ -106,21 +106,7 @@
                                   <w:rPr>
                                     <w:sz w:val="24"/>
                                   </w:rPr>
-                                  <w:t xml:space="preserve">Juárez </w:t>
-                                </w:r>
-                                <w:proofErr w:type="spellStart"/>
-                                <w:r>
-                                  <w:rPr>
-                                    <w:sz w:val="24"/>
-                                  </w:rPr>
-                                  <w:t>Gambino</w:t>
-                                </w:r>
-                                <w:proofErr w:type="spellEnd"/>
-                                <w:r>
-                                  <w:rPr>
-                                    <w:sz w:val="24"/>
-                                  </w:rPr>
-                                  <w:t xml:space="preserve"> Joel Omar</w:t>
+                                  <w:t>Juárez Gambino Joel Omar</w:t>
                                 </w:r>
                               </w:p>
                               <w:p>
@@ -133,16 +119,8 @@
                                   <w:rPr>
                                     <w:sz w:val="24"/>
                                   </w:rPr>
-                                  <w:t xml:space="preserve">García Mendoza Consuelo </w:t>
+                                  <w:t>García Mendoza Consuelo Varinia</w:t>
                                 </w:r>
-                                <w:proofErr w:type="spellStart"/>
-                                <w:r>
-                                  <w:rPr>
-                                    <w:sz w:val="24"/>
-                                  </w:rPr>
-                                  <w:t>Varinia</w:t>
-                                </w:r>
-                                <w:proofErr w:type="spellEnd"/>
                               </w:p>
                               <w:p>
                                 <w:pPr>
@@ -174,7 +152,7 @@
                     <v:stroke joinstyle="miter"/>
                     <v:path gradientshapeok="t" o:connecttype="rect"/>
                   </v:shapetype>
-                  <v:shape id="4 Cuadro de texto" o:spid="_x0000_s1026" type="#_x0000_t202" style="position:absolute;margin-left:66pt;margin-top:488.65pt;width:1in;height:81.2pt;z-index:251670528;visibility:visible;mso-wrap-style:none;mso-height-percent:0;mso-wrap-distance-left:9pt;mso-wrap-distance-top:0;mso-wrap-distance-right:9pt;mso-wrap-distance-bottom:0;mso-position-horizontal:absolute;mso-position-horizontal-relative:text;mso-position-vertical:absolute;mso-position-vertical-relative:text;mso-height-percent:0;mso-height-relative:margin;v-text-anchor:top" o:gfxdata="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" filled="f" stroked="f" strokeweight=".5pt">
+                  <v:shape id="4 Cuadro de texto" o:spid="_x0000_s1026" type="#_x0000_t202" style="position:absolute;left:0;text-align:left;margin-left:66pt;margin-top:488.65pt;width:1in;height:81.2pt;z-index:251670528;visibility:visible;mso-wrap-style:none;mso-height-percent:0;mso-wrap-distance-left:9pt;mso-wrap-distance-top:0;mso-wrap-distance-right:9pt;mso-wrap-distance-bottom:0;mso-position-horizontal:absolute;mso-position-horizontal-relative:text;mso-position-vertical:absolute;mso-position-vertical-relative:text;mso-height-percent:0;mso-height-relative:margin;v-text-anchor:top" o:gfxdata="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" filled="f" stroked="f" strokeweight=".5pt">
                     <v:textbox>
                       <w:txbxContent>
                         <w:p>
@@ -200,21 +178,7 @@
                             <w:rPr>
                               <w:sz w:val="24"/>
                             </w:rPr>
-                            <w:t xml:space="preserve">Juárez </w:t>
-                          </w:r>
-                          <w:proofErr w:type="spellStart"/>
-                          <w:r>
-                            <w:rPr>
-                              <w:sz w:val="24"/>
-                            </w:rPr>
-                            <w:t>Gambino</w:t>
-                          </w:r>
-                          <w:proofErr w:type="spellEnd"/>
-                          <w:r>
-                            <w:rPr>
-                              <w:sz w:val="24"/>
-                            </w:rPr>
-                            <w:t xml:space="preserve"> Joel Omar</w:t>
+                            <w:t>Juárez Gambino Joel Omar</w:t>
                           </w:r>
                         </w:p>
                         <w:p>
@@ -227,16 +191,8 @@
                             <w:rPr>
                               <w:sz w:val="24"/>
                             </w:rPr>
-                            <w:t xml:space="preserve">García Mendoza Consuelo </w:t>
+                            <w:t>García Mendoza Consuelo Varinia</w:t>
                           </w:r>
-                          <w:proofErr w:type="spellStart"/>
-                          <w:r>
-                            <w:rPr>
-                              <w:sz w:val="24"/>
-                            </w:rPr>
-                            <w:t>Varinia</w:t>
-                          </w:r>
-                          <w:proofErr w:type="spellEnd"/>
                         </w:p>
                         <w:p>
                           <w:pPr>
@@ -1306,7 +1262,6 @@
                                     <w:dataBinding w:prefixMappings="xmlns:ns0='http://schemas.openxmlformats.org/officeDocument/2006/extended-properties'" w:xpath="/ns0:Properties[1]/ns0:Company[1]" w:storeItemID="{6668398D-A668-4E3E-A5EB-62B293D839F1}"/>
                                     <w:text/>
                                   </w:sdtPr>
-                                  <w:sdtEndPr/>
                                   <w:sdtContent>
                                     <w:p>
                                       <w:pPr>
@@ -1418,7 +1373,6 @@
                                       <w:calendar w:val="gregorian"/>
                                     </w:date>
                                   </w:sdtPr>
-                                  <w:sdtEndPr/>
                                   <w:sdtContent>
                                     <w:p>
                                       <w:pPr>
@@ -1499,7 +1453,6 @@
                                     <w:dataBinding w:prefixMappings="xmlns:ns0='http://schemas.openxmlformats.org/package/2006/metadata/core-properties' xmlns:ns1='http://purl.org/dc/elements/1.1/'" w:xpath="/ns0:coreProperties[1]/ns1:title[1]" w:storeItemID="{6C3C8BC8-F283-45AE-878A-BAB7291924A1}"/>
                                     <w:text/>
                                   </w:sdtPr>
-                                  <w:sdtEndPr/>
                                   <w:sdtContent>
                                     <w:p>
                                       <w:pPr>
@@ -1544,42 +1497,8 @@
                                       <w:sz w:val="40"/>
                                       <w:szCs w:val="40"/>
                                     </w:rPr>
-                                    <w:t xml:space="preserve">Visual </w:t>
+                                    <w:t>Visual Food Maker</w:t>
                                   </w:r>
-                                  <w:proofErr w:type="spellStart"/>
-                                  <w:r>
-                                    <w:rPr>
-                                      <w:b/>
-                                      <w:bCs/>
-                                      <w:color w:val="5B9BD5" w:themeColor="accent1"/>
-                                      <w:sz w:val="40"/>
-                                      <w:szCs w:val="40"/>
-                                    </w:rPr>
-                                    <w:t>Food</w:t>
-                                  </w:r>
-                                  <w:proofErr w:type="spellEnd"/>
-                                  <w:r>
-                                    <w:rPr>
-                                      <w:b/>
-                                      <w:bCs/>
-                                      <w:color w:val="5B9BD5" w:themeColor="accent1"/>
-                                      <w:sz w:val="40"/>
-                                      <w:szCs w:val="40"/>
-                                    </w:rPr>
-                                    <w:t xml:space="preserve"> </w:t>
-                                  </w:r>
-                                  <w:proofErr w:type="spellStart"/>
-                                  <w:r>
-                                    <w:rPr>
-                                      <w:b/>
-                                      <w:bCs/>
-                                      <w:color w:val="5B9BD5" w:themeColor="accent1"/>
-                                      <w:sz w:val="40"/>
-                                      <w:szCs w:val="40"/>
-                                    </w:rPr>
-                                    <w:t>Maker</w:t>
-                                  </w:r>
-                                  <w:proofErr w:type="spellEnd"/>
                                   <w:r>
                                     <w:rPr>
                                       <w:b/>
@@ -1726,7 +1645,7 @@
               </mc:Choice>
               <mc:Fallback>
                 <w:pict>
-                  <v:group w14:anchorId="6F0A6C94" id="Grupo 3" o:spid="_x0000_s1027" style="position:absolute;margin-left:0;margin-top:0;width:612pt;height:647.95pt;z-index:251669504;mso-width-percent:1000;mso-height-percent:1000;mso-position-horizontal:center;mso-position-horizontal-relative:page;mso-position-vertical:center;mso-position-vertical-relative:margin;mso-width-percent:1000;mso-height-percent:1000;mso-height-relative:margin" coordorigin=",1440" coordsize="12240,12959" o:gfxdata="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" o:allowincell="f">
+                  <v:group w14:anchorId="6F0A6C94" id="Grupo 3" o:spid="_x0000_s1027" style="position:absolute;left:0;text-align:left;margin-left:0;margin-top:0;width:612pt;height:647.95pt;z-index:251669504;mso-width-percent:1000;mso-height-percent:1000;mso-position-horizontal:center;mso-position-horizontal-relative:page;mso-position-vertical:center;mso-position-vertical-relative:margin;mso-width-percent:1000;mso-height-percent:1000;mso-height-relative:margin" coordorigin=",1440" coordsize="12240,12959" o:gfxdata="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" o:allowincell="f">
                     <v:group id="Group 4" o:spid="_x0000_s1028" style="position:absolute;top:9661;width:12240;height:4738" coordorigin="-6,3399" coordsize="12197,4253" o:gfxdata="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">
                       <v:group id="Group 5" o:spid="_x0000_s1029" style="position:absolute;left:-6;top:3717;width:12189;height:3550" coordorigin="18,7468" coordsize="12189,3550" o:gfxdata="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">
                         <v:shape id="Freeform 6" o:spid="_x0000_s1030" style="position:absolute;left:18;top:7837;width:7132;height:2863;visibility:visible;mso-wrap-style:square;v-text-anchor:top" coordsize="7132,2863" o:gfxdata="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" path="m,l17,2863,7132,2578r,-2378l,xe" fillcolor="#a7bfde" stroked="f">
@@ -1801,7 +1720,6 @@
                               <w:dataBinding w:prefixMappings="xmlns:ns0='http://schemas.openxmlformats.org/officeDocument/2006/extended-properties'" w:xpath="/ns0:Properties[1]/ns0:Company[1]" w:storeItemID="{6668398D-A668-4E3E-A5EB-62B293D839F1}"/>
                               <w:text/>
                             </w:sdtPr>
-                            <w:sdtEndPr/>
                             <w:sdtContent>
                               <w:p>
                                 <w:pPr>
@@ -1874,7 +1792,6 @@
                                 <w:calendar w:val="gregorian"/>
                               </w:date>
                             </w:sdtPr>
-                            <w:sdtEndPr/>
                             <w:sdtContent>
                               <w:p>
                                 <w:pPr>
@@ -1916,7 +1833,6 @@
                               <w:dataBinding w:prefixMappings="xmlns:ns0='http://schemas.openxmlformats.org/package/2006/metadata/core-properties' xmlns:ns1='http://purl.org/dc/elements/1.1/'" w:xpath="/ns0:coreProperties[1]/ns1:title[1]" w:storeItemID="{6C3C8BC8-F283-45AE-878A-BAB7291924A1}"/>
                               <w:text/>
                             </w:sdtPr>
-                            <w:sdtEndPr/>
                             <w:sdtContent>
                               <w:p>
                                 <w:pPr>
@@ -1961,42 +1877,8 @@
                                 <w:sz w:val="40"/>
                                 <w:szCs w:val="40"/>
                               </w:rPr>
-                              <w:t xml:space="preserve">Visual </w:t>
+                              <w:t>Visual Food Maker</w:t>
                             </w:r>
-                            <w:proofErr w:type="spellStart"/>
-                            <w:r>
-                              <w:rPr>
-                                <w:b/>
-                                <w:bCs/>
-                                <w:color w:val="5B9BD5" w:themeColor="accent1"/>
-                                <w:sz w:val="40"/>
-                                <w:szCs w:val="40"/>
-                              </w:rPr>
-                              <w:t>Food</w:t>
-                            </w:r>
-                            <w:proofErr w:type="spellEnd"/>
-                            <w:r>
-                              <w:rPr>
-                                <w:b/>
-                                <w:bCs/>
-                                <w:color w:val="5B9BD5" w:themeColor="accent1"/>
-                                <w:sz w:val="40"/>
-                                <w:szCs w:val="40"/>
-                              </w:rPr>
-                              <w:t xml:space="preserve"> </w:t>
-                            </w:r>
-                            <w:proofErr w:type="spellStart"/>
-                            <w:r>
-                              <w:rPr>
-                                <w:b/>
-                                <w:bCs/>
-                                <w:color w:val="5B9BD5" w:themeColor="accent1"/>
-                                <w:sz w:val="40"/>
-                                <w:szCs w:val="40"/>
-                              </w:rPr>
-                              <w:t>Maker</w:t>
-                            </w:r>
-                            <w:proofErr w:type="spellEnd"/>
                             <w:r>
                               <w:rPr>
                                 <w:b/>
@@ -3788,7 +3670,6 @@
           <w:id w:val="-134808133"/>
           <w:citation/>
         </w:sdtPr>
-        <w:sdtEndPr/>
         <w:sdtContent>
           <w:r>
             <w:rPr>
@@ -3891,7 +3772,6 @@
           <w:id w:val="795568160"/>
           <w:citation/>
         </w:sdtPr>
-        <w:sdtEndPr/>
         <w:sdtContent>
           <w:r>
             <w:rPr>
@@ -4691,7 +4571,6 @@
           <w:id w:val="668684488"/>
           <w:citation/>
         </w:sdtPr>
-        <w:sdtEndPr/>
         <w:sdtContent>
           <w:r>
             <w:rPr>
@@ -5436,14 +5315,14 @@
           <w:sz w:val="20"/>
           <w:szCs w:val="20"/>
         </w:rPr>
-        <w:t>Información nutricion</w:t>
-      </w:r>
-      <w:r>
-        <w:rPr>
-          <w:sz w:val="20"/>
-          <w:szCs w:val="20"/>
-        </w:rPr>
-        <w:t xml:space="preserve">al: se </w:t>
+        <w:t>Información nutrimental</w:t>
+      </w:r>
+      <w:r>
+        <w:rPr>
+          <w:sz w:val="20"/>
+          <w:szCs w:val="20"/>
+        </w:rPr>
+        <w:t xml:space="preserve">: se </w:t>
       </w:r>
       <w:r>
         <w:rPr>
@@ -5805,7 +5684,6 @@
           <w:id w:val="-1251579598"/>
           <w:citation/>
         </w:sdtPr>
-        <w:sdtEndPr/>
         <w:sdtContent>
           <w:r>
             <w:rPr>
@@ -5944,7 +5822,7 @@
           </mc:Choice>
           <mc:Fallback>
             <w:pict>
-              <v:group w14:anchorId="2F33772C" id="Lienzo 12" o:spid="_x0000_s1026" editas="canvas" style="width:252.3pt;height:82.85pt;mso-position-horizontal-relative:char;mso-position-vertical-relative:line" coordsize="32042,10515" o:gfxdata="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">
+              <v:group w14:anchorId="5D6523E5" id="Lienzo 12" o:spid="_x0000_s1026" editas="canvas" style="width:252.3pt;height:82.85pt;mso-position-horizontal-relative:char;mso-position-vertical-relative:line" coordsize="32042,10515" o:gfxdata="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">
                 <v:shapetype id="_x0000_t75" coordsize="21600,21600" o:spt="75" o:preferrelative="t" path="m@4@5l@4@11@9@11@9@5xe" filled="f" stroked="f">
                   <v:stroke joinstyle="miter"/>
                   <v:formulas>
@@ -6073,7 +5951,6 @@
           <w:id w:val="-1060553025"/>
           <w:citation/>
         </w:sdtPr>
-        <w:sdtEndPr/>
         <w:sdtContent>
           <w:r>
             <w:rPr>
@@ -6120,30 +5997,8 @@
         <w:rPr>
           <w:sz w:val="20"/>
         </w:rPr>
-        <w:t xml:space="preserve">En 1995, </w:t>
-      </w:r>
-      <w:proofErr w:type="spellStart"/>
-      <w:r>
-        <w:rPr>
-          <w:sz w:val="20"/>
-        </w:rPr>
-        <w:t>Bareld</w:t>
-      </w:r>
-      <w:proofErr w:type="spellEnd"/>
-      <w:r>
-        <w:rPr>
-          <w:sz w:val="20"/>
-        </w:rPr>
-        <w:t xml:space="preserve"> y </w:t>
-      </w:r>
-      <w:proofErr w:type="spellStart"/>
-      <w:r>
-        <w:rPr>
-          <w:sz w:val="20"/>
-        </w:rPr>
-        <w:t>Hendrix</w:t>
-      </w:r>
-      <w:proofErr w:type="spellEnd"/>
+        <w:t>En 1995, Bareld y Hendrix</w:t>
+      </w:r>
       <w:sdt>
         <w:sdtPr>
           <w:rPr>
@@ -6152,7 +6007,6 @@
           <w:id w:val="380990992"/>
           <w:citation/>
         </w:sdtPr>
-        <w:sdtEndPr/>
         <w:sdtContent>
           <w:r>
             <w:rPr>
@@ -6223,30 +6077,8 @@
         <w:rPr>
           <w:sz w:val="20"/>
         </w:rPr>
-        <w:t xml:space="preserve">Por último, </w:t>
-      </w:r>
-      <w:proofErr w:type="spellStart"/>
-      <w:r>
-        <w:rPr>
-          <w:sz w:val="20"/>
-        </w:rPr>
-        <w:t>Bimber</w:t>
-      </w:r>
-      <w:proofErr w:type="spellEnd"/>
-      <w:r>
-        <w:rPr>
-          <w:sz w:val="20"/>
-        </w:rPr>
-        <w:t xml:space="preserve"> y </w:t>
-      </w:r>
-      <w:proofErr w:type="spellStart"/>
-      <w:r>
-        <w:rPr>
-          <w:sz w:val="20"/>
-        </w:rPr>
-        <w:t>Raskar</w:t>
-      </w:r>
-      <w:proofErr w:type="spellEnd"/>
+        <w:t>Por último, Bimber y Raskar</w:t>
+      </w:r>
       <w:sdt>
         <w:sdtPr>
           <w:rPr>
@@ -6255,7 +6087,6 @@
           <w:id w:val="-397055980"/>
           <w:citation/>
         </w:sdtPr>
-        <w:sdtEndPr/>
         <w:sdtContent>
           <w:r>
             <w:rPr>
@@ -6480,7 +6311,7 @@
           </mc:Choice>
           <mc:Fallback>
             <w:pict>
-              <v:group w14:anchorId="7CA852FB" id="Lienzo 13" o:spid="_x0000_s1026" editas="canvas" style="width:231.05pt;height:85.75pt;mso-position-horizontal-relative:char;mso-position-vertical-relative:line" coordsize="29337,10890" o:gfxdata="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">
+              <v:group w14:anchorId="1D7F0BE8" id="Lienzo 13" o:spid="_x0000_s1026" editas="canvas" style="width:231.05pt;height:85.75pt;mso-position-horizontal-relative:char;mso-position-vertical-relative:line" coordsize="29337,10890" o:gfxdata="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">
                 <v:shape id="_x0000_s1027" type="#_x0000_t75" style="position:absolute;width:29337;height:10890;visibility:visible;mso-wrap-style:square">
                   <v:fill o:detectmouseclick="t"/>
                   <v:path o:connecttype="none"/>
@@ -6681,13 +6512,8 @@
         <w:fldChar w:fldCharType="end"/>
       </w:r>
       <w:r>
-        <w:t xml:space="preserve">: Visualización de la diferencia entre realidad aumentada y realidad </w:t>
-      </w:r>
-      <w:proofErr w:type="spellStart"/>
-      <w:r>
-        <w:t>virutal</w:t>
-      </w:r>
-      <w:proofErr w:type="spellEnd"/>
+        <w:t>: Visualización de la diferencia entre realidad aumentada y realidad virutal</w:t>
+      </w:r>
     </w:p>
     <w:p>
       <w:pPr>
@@ -6723,7 +6549,6 @@
           <w:id w:val="1732342718"/>
           <w:citation/>
         </w:sdtPr>
-        <w:sdtEndPr/>
         <w:sdtContent>
           <w:r>
             <w:rPr>
@@ -7048,7 +6873,6 @@
           <w:id w:val="1306664162"/>
           <w:citation/>
         </w:sdtPr>
-        <w:sdtEndPr/>
         <w:sdtContent>
           <w:r>
             <w:rPr>
@@ -7410,7 +7234,6 @@
           <w:id w:val="1440564252"/>
           <w:citation/>
         </w:sdtPr>
-        <w:sdtEndPr/>
         <w:sdtContent>
           <w:r>
             <w:rPr>
@@ -7503,7 +7326,6 @@
           <w:id w:val="495150741"/>
           <w:citation/>
         </w:sdtPr>
-        <w:sdtEndPr/>
         <w:sdtContent>
           <w:r>
             <w:rPr>
@@ -7621,14 +7443,12 @@
                 <w:sz w:val="18"/>
               </w:rPr>
             </w:pPr>
-            <w:proofErr w:type="spellStart"/>
             <w:r>
               <w:rPr>
                 <w:sz w:val="18"/>
               </w:rPr>
               <w:t>iOS</w:t>
             </w:r>
-            <w:proofErr w:type="spellEnd"/>
           </w:p>
         </w:tc>
         <w:tc>
@@ -7669,19 +7489,11 @@
                 <w:sz w:val="18"/>
               </w:rPr>
             </w:pPr>
-            <w:proofErr w:type="spellStart"/>
             <w:r>
               <w:rPr>
                 <w:sz w:val="18"/>
               </w:rPr>
-              <w:t>Blackberry</w:t>
-            </w:r>
-            <w:proofErr w:type="spellEnd"/>
-            <w:r>
-              <w:rPr>
-                <w:sz w:val="18"/>
-              </w:rPr>
-              <w:t xml:space="preserve"> OS</w:t>
+              <w:t>Blackberry OS</w:t>
             </w:r>
           </w:p>
         </w:tc>
@@ -7704,16 +7516,8 @@
               <w:rPr>
                 <w:sz w:val="18"/>
               </w:rPr>
-              <w:t xml:space="preserve">Windows </w:t>
+              <w:t>Windows Phone</w:t>
             </w:r>
-            <w:proofErr w:type="spellStart"/>
-            <w:r>
-              <w:rPr>
-                <w:sz w:val="18"/>
-              </w:rPr>
-              <w:t>Phone</w:t>
-            </w:r>
-            <w:proofErr w:type="spellEnd"/>
           </w:p>
         </w:tc>
       </w:tr>
@@ -7760,19 +7564,11 @@
                 <w:sz w:val="18"/>
               </w:rPr>
             </w:pPr>
-            <w:proofErr w:type="spellStart"/>
             <w:r>
               <w:rPr>
                 <w:sz w:val="18"/>
               </w:rPr>
-              <w:t>Obj</w:t>
-            </w:r>
-            <w:proofErr w:type="spellEnd"/>
-            <w:r>
-              <w:rPr>
-                <w:sz w:val="18"/>
-              </w:rPr>
-              <w:t>-C, C, C++</w:t>
+              <w:t>Obj-C, C, C++</w:t>
             </w:r>
           </w:p>
         </w:tc>
@@ -7802,21 +7598,7 @@
                 <w:sz w:val="18"/>
               </w:rPr>
               <w:br/>
-              <w:t>(</w:t>
-            </w:r>
-            <w:proofErr w:type="spellStart"/>
-            <w:r>
-              <w:rPr>
-                <w:sz w:val="18"/>
-              </w:rPr>
-              <w:t>Some</w:t>
-            </w:r>
-            <w:proofErr w:type="spellEnd"/>
-            <w:r>
-              <w:rPr>
-                <w:sz w:val="18"/>
-              </w:rPr>
-              <w:t xml:space="preserve"> C, C++)</w:t>
+              <w:t>(Some C, C++)</w:t>
             </w:r>
           </w:p>
         </w:tc>
@@ -7910,14 +7692,12 @@
                 <w:sz w:val="18"/>
               </w:rPr>
             </w:pPr>
-            <w:proofErr w:type="spellStart"/>
             <w:r>
               <w:rPr>
                 <w:sz w:val="18"/>
               </w:rPr>
               <w:t>Xcode</w:t>
             </w:r>
-            <w:proofErr w:type="spellEnd"/>
           </w:p>
         </w:tc>
         <w:tc>
@@ -8064,16 +7844,8 @@
               <w:rPr>
                 <w:sz w:val="18"/>
               </w:rPr>
-              <w:t>.</w:t>
+              <w:t>.apk</w:t>
             </w:r>
-            <w:proofErr w:type="spellStart"/>
-            <w:r>
-              <w:rPr>
-                <w:sz w:val="18"/>
-              </w:rPr>
-              <w:t>apk</w:t>
-            </w:r>
-            <w:proofErr w:type="spellEnd"/>
           </w:p>
         </w:tc>
         <w:tc>
@@ -8095,16 +7867,8 @@
               <w:rPr>
                 <w:sz w:val="18"/>
               </w:rPr>
-              <w:t>.</w:t>
+              <w:t>.cod</w:t>
             </w:r>
-            <w:proofErr w:type="spellStart"/>
-            <w:r>
-              <w:rPr>
-                <w:sz w:val="18"/>
-              </w:rPr>
-              <w:t>cod</w:t>
-            </w:r>
-            <w:proofErr w:type="spellEnd"/>
           </w:p>
         </w:tc>
         <w:tc>
@@ -8126,16 +7890,8 @@
               <w:rPr>
                 <w:sz w:val="18"/>
               </w:rPr>
-              <w:t>.</w:t>
+              <w:t>.xap</w:t>
             </w:r>
-            <w:proofErr w:type="spellStart"/>
-            <w:r>
-              <w:rPr>
-                <w:sz w:val="18"/>
-              </w:rPr>
-              <w:t>xap</w:t>
-            </w:r>
-            <w:proofErr w:type="spellEnd"/>
           </w:p>
         </w:tc>
       </w:tr>
@@ -8232,16 +7988,8 @@
               <w:rPr>
                 <w:sz w:val="18"/>
               </w:rPr>
-              <w:t xml:space="preserve">BlackBerry App </w:t>
+              <w:t>BlackBerry App World</w:t>
             </w:r>
-            <w:proofErr w:type="spellStart"/>
-            <w:r>
-              <w:rPr>
-                <w:sz w:val="18"/>
-              </w:rPr>
-              <w:t>World</w:t>
-            </w:r>
-            <w:proofErr w:type="spellEnd"/>
           </w:p>
         </w:tc>
         <w:tc>
@@ -8263,16 +8011,8 @@
               <w:rPr>
                 <w:sz w:val="18"/>
               </w:rPr>
-              <w:t xml:space="preserve">Tienda de Windows </w:t>
+              <w:t>Tienda de Windows Phone</w:t>
             </w:r>
-            <w:proofErr w:type="spellStart"/>
-            <w:r>
-              <w:rPr>
-                <w:sz w:val="18"/>
-              </w:rPr>
-              <w:t>Phone</w:t>
-            </w:r>
-            <w:proofErr w:type="spellEnd"/>
           </w:p>
         </w:tc>
       </w:tr>
@@ -8462,35 +8202,7 @@
         <w:rPr>
           <w:sz w:val="20"/>
         </w:rPr>
-        <w:t xml:space="preserve">: Las aplicaciones híbridas aúnan lo mejor de los dos anteriores modelos. Este tipo de aplicaciones permite el uso de tecnologías multiplataforma como HTML, </w:t>
-      </w:r>
-      <w:proofErr w:type="spellStart"/>
-      <w:r>
-        <w:rPr>
-          <w:sz w:val="20"/>
-        </w:rPr>
-        <w:t>Javascript</w:t>
-      </w:r>
-      <w:proofErr w:type="spellEnd"/>
-      <w:r>
-        <w:rPr>
-          <w:sz w:val="20"/>
-        </w:rPr>
-        <w:t xml:space="preserve"> y CSS pero permiten acceder a buena parte de los dispositivos y sensores del teléfono. Buena parte de la infraestructura es tipo web y la comunicación con los elementos del teléfono se hace mediante comunicadores. El proceso de desarrollo para este tipo de aplicaciones es algo más complicado. Al igual que para las aplicaciones nativas, el código una vez creado se compila a un ejecutable. Además, también como en las aplicaciones Web se genera código HTML, CSS y </w:t>
-      </w:r>
-      <w:proofErr w:type="spellStart"/>
-      <w:r>
-        <w:rPr>
-          <w:sz w:val="20"/>
-        </w:rPr>
-        <w:t>Javascript</w:t>
-      </w:r>
-      <w:proofErr w:type="spellEnd"/>
-      <w:r>
-        <w:rPr>
-          <w:sz w:val="20"/>
-        </w:rPr>
-        <w:t xml:space="preserve"> a ejecutar en un navegador. Ambos códigos se compilan para ser subidos mediante un paquete distribuible a la app store.</w:t>
+        <w:t>: Las aplicaciones híbridas aúnan lo mejor de los dos anteriores modelos. Este tipo de aplicaciones permite el uso de tecnologías multiplataforma como HTML, Javascript y CSS pero permiten acceder a buena parte de los dispositivos y sensores del teléfono. Buena parte de la infraestructura es tipo web y la comunicación con los elementos del teléfono se hace mediante comunicadores. El proceso de desarrollo para este tipo de aplicaciones es algo más complicado. Al igual que para las aplicaciones nativas, el código una vez creado se compila a un ejecutable. Además, también como en las aplicaciones Web se genera código HTML, CSS y Javascript a ejecutar en un navegador. Ambos códigos se compilan para ser subidos mediante un paquete distribuible a la app store.</w:t>
       </w:r>
     </w:p>
     <w:p>
@@ -8653,35 +8365,7 @@
         <w:rPr>
           <w:sz w:val="20"/>
         </w:rPr>
-        <w:t xml:space="preserve"> las que tienen un funcionamiento similar al de Visual </w:t>
-      </w:r>
-      <w:proofErr w:type="spellStart"/>
-      <w:r>
-        <w:rPr>
-          <w:sz w:val="20"/>
-        </w:rPr>
-        <w:t>Food</w:t>
-      </w:r>
-      <w:proofErr w:type="spellEnd"/>
-      <w:r>
-        <w:rPr>
-          <w:sz w:val="20"/>
-        </w:rPr>
-        <w:t xml:space="preserve"> </w:t>
-      </w:r>
-      <w:proofErr w:type="spellStart"/>
-      <w:r>
-        <w:rPr>
-          <w:sz w:val="20"/>
-        </w:rPr>
-        <w:t>Maker</w:t>
-      </w:r>
-      <w:proofErr w:type="spellEnd"/>
-      <w:r>
-        <w:rPr>
-          <w:sz w:val="20"/>
-        </w:rPr>
-        <w:t>.</w:t>
+        <w:t xml:space="preserve"> las que tienen un funcionamiento similar al de Visual Food Maker.</w:t>
       </w:r>
     </w:p>
     <w:p>
@@ -8695,91 +8379,7 @@
         <w:rPr>
           <w:sz w:val="20"/>
         </w:rPr>
-        <w:t xml:space="preserve">El equipo de Georgia </w:t>
-      </w:r>
-      <w:proofErr w:type="spellStart"/>
-      <w:r>
-        <w:rPr>
-          <w:sz w:val="20"/>
-        </w:rPr>
-        <w:t>Tech</w:t>
-      </w:r>
-      <w:proofErr w:type="spellEnd"/>
-      <w:r>
-        <w:rPr>
-          <w:sz w:val="20"/>
-        </w:rPr>
-        <w:t xml:space="preserve"> IEEE </w:t>
-      </w:r>
-      <w:proofErr w:type="spellStart"/>
-      <w:r>
-        <w:rPr>
-          <w:sz w:val="20"/>
-        </w:rPr>
-        <w:t>Innovation</w:t>
-      </w:r>
-      <w:proofErr w:type="spellEnd"/>
-      <w:r>
-        <w:rPr>
-          <w:sz w:val="20"/>
-        </w:rPr>
-        <w:t xml:space="preserve"> desarrolló </w:t>
-      </w:r>
-      <w:proofErr w:type="spellStart"/>
-      <w:r>
-        <w:rPr>
-          <w:sz w:val="20"/>
-        </w:rPr>
-        <w:t>Auggy</w:t>
-      </w:r>
-      <w:proofErr w:type="spellEnd"/>
-      <w:r>
-        <w:rPr>
-          <w:sz w:val="20"/>
-        </w:rPr>
-        <w:t xml:space="preserve"> - </w:t>
-      </w:r>
-      <w:proofErr w:type="spellStart"/>
-      <w:r>
-        <w:rPr>
-          <w:sz w:val="20"/>
-        </w:rPr>
-        <w:t>Augmented</w:t>
-      </w:r>
-      <w:proofErr w:type="spellEnd"/>
-      <w:r>
-        <w:rPr>
-          <w:sz w:val="20"/>
-        </w:rPr>
-        <w:t xml:space="preserve"> </w:t>
-      </w:r>
-      <w:proofErr w:type="spellStart"/>
-      <w:r>
-        <w:rPr>
-          <w:sz w:val="20"/>
-        </w:rPr>
-        <w:t>Reality</w:t>
-      </w:r>
-      <w:proofErr w:type="spellEnd"/>
-      <w:r>
-        <w:rPr>
-          <w:sz w:val="20"/>
-        </w:rPr>
-        <w:t xml:space="preserve"> Smart </w:t>
-      </w:r>
-      <w:proofErr w:type="spellStart"/>
-      <w:r>
-        <w:rPr>
-          <w:sz w:val="20"/>
-        </w:rPr>
-        <w:t>Menu</w:t>
-      </w:r>
-      <w:proofErr w:type="spellEnd"/>
-      <w:r>
-        <w:rPr>
-          <w:sz w:val="20"/>
-        </w:rPr>
-        <w:t xml:space="preserve"> esta  aplicación</w:t>
+        <w:t>El equipo de Georgia Tech IEEE Innovation desarrolló Auggy - Augmented Reality Smart Menu esta  aplicación</w:t>
       </w:r>
       <w:sdt>
         <w:sdtPr>
@@ -8789,7 +8389,6 @@
           <w:id w:val="-1987849099"/>
           <w:citation/>
         </w:sdtPr>
-        <w:sdtEndPr/>
         <w:sdtContent>
           <w:r>
             <w:rPr>
@@ -8828,7 +8427,31 @@
         <w:rPr>
           <w:sz w:val="20"/>
         </w:rPr>
-        <w:t xml:space="preserve"> proporciona imágenes del platillo en 3-D a través de realidad aumentada, también tiene el potencial de reducir el número de reacciones alérgicas relacionadas con los alimentos, ya que los comensales obtienen un desglose completo de todos los ingredientes de los platillos. También los comensales pueden votar y escribir comentarios sobre el platillo.</w:t>
+        <w:t xml:space="preserve"> proporciona imágenes del platillo en 3-D a través de realidad aumentada, también tiene el potencial de reducir el número de reacciones alérgicas relacionadas con los alimentos, ya que los comensales obtienen un desglose completo de todos los ingredientes </w:t>
+      </w:r>
+      <w:r>
+        <w:rPr>
+          <w:sz w:val="20"/>
+        </w:rPr>
+        <w:t>de los platillos. L</w:t>
+      </w:r>
+      <w:r>
+        <w:rPr>
+          <w:sz w:val="20"/>
+        </w:rPr>
+        <w:t>os comensales pueden votar y escribir comentarios sobre el platillo</w:t>
+      </w:r>
+      <w:r>
+        <w:rPr>
+          <w:sz w:val="20"/>
+        </w:rPr>
+        <w:t xml:space="preserve"> de su agrado</w:t>
+      </w:r>
+      <w:r>
+        <w:rPr>
+          <w:sz w:val="20"/>
+        </w:rPr>
+        <w:t>.</w:t>
       </w:r>
     </w:p>
     <w:p>
@@ -8854,7 +8477,6 @@
           <w:id w:val="-406616550"/>
           <w:citation/>
         </w:sdtPr>
-        <w:sdtEndPr/>
         <w:sdtContent>
           <w:r>
             <w:rPr>
@@ -8920,6 +8542,426 @@
         <w:t>s  de cada día. Se pueden visualizar fotos de los platos, su preparación, las posibilidades nutricionales para combinar con el resto de platos de la carta e incluso vídeos de los cocineros preparándolos.</w:t>
       </w:r>
     </w:p>
+    <w:p>
+      <w:pPr>
+        <w:jc w:val="both"/>
+        <w:rPr>
+          <w:color w:val="000000" w:themeColor="text1"/>
+          <w:sz w:val="20"/>
+          <w:shd w:val="clear" w:color="auto" w:fill="FFFFFF"/>
+        </w:rPr>
+      </w:pPr>
+      <w:r>
+        <w:rPr>
+          <w:color w:val="000000" w:themeColor="text1"/>
+          <w:sz w:val="20"/>
+          <w:shd w:val="clear" w:color="auto" w:fill="FFFFFF"/>
+        </w:rPr>
+        <w:t>AR Cocktailas es una a</w:t>
+      </w:r>
+      <w:r>
+        <w:rPr>
+          <w:color w:val="000000" w:themeColor="text1"/>
+          <w:sz w:val="20"/>
+          <w:shd w:val="clear" w:color="auto" w:fill="FFFFFF"/>
+        </w:rPr>
+        <w:t xml:space="preserve">plicación de Realidad Aumentada basada en la carta de cócteles del gastrobar Gintapas. Reproduce tres de sus cócteles más destacados y muestra información sobre sus ingredientes. Además, el sistema puede obtener fotografías de los usuarios para publicarlas en tiempo </w:t>
+      </w:r>
+      <w:r>
+        <w:rPr>
+          <w:color w:val="000000" w:themeColor="text1"/>
+          <w:sz w:val="20"/>
+          <w:shd w:val="clear" w:color="auto" w:fill="FFFFFF"/>
+        </w:rPr>
+        <w:t xml:space="preserve">real en la plataforma facebook. </w:t>
+      </w:r>
+      <w:r>
+        <w:rPr>
+          <w:color w:val="000000" w:themeColor="text1"/>
+          <w:sz w:val="20"/>
+          <w:shd w:val="clear" w:color="auto" w:fill="FFFFFF"/>
+        </w:rPr>
+        <w:t>La aplicación está basada en la tecnología Classic AR propia de Paradox D&amp;D, que utiliza un novedoso marcador ID para gar</w:t>
+      </w:r>
+      <w:r>
+        <w:rPr>
+          <w:color w:val="000000" w:themeColor="text1"/>
+          <w:sz w:val="20"/>
+          <w:shd w:val="clear" w:color="auto" w:fill="FFFFFF"/>
+        </w:rPr>
+        <w:t xml:space="preserve">antizar un seguimiento robusto. </w:t>
+      </w:r>
+      <w:r>
+        <w:rPr>
+          <w:color w:val="000000" w:themeColor="text1"/>
+          <w:sz w:val="20"/>
+          <w:shd w:val="clear" w:color="auto" w:fill="FFFFFF"/>
+        </w:rPr>
+        <w:t xml:space="preserve">Esta aplicación </w:t>
+      </w:r>
+      <w:r>
+        <w:rPr>
+          <w:color w:val="000000" w:themeColor="text1"/>
+          <w:sz w:val="20"/>
+          <w:shd w:val="clear" w:color="auto" w:fill="FFFFFF"/>
+        </w:rPr>
+        <w:t xml:space="preserve">permite visualizar </w:t>
+      </w:r>
+      <w:r>
+        <w:rPr>
+          <w:color w:val="000000" w:themeColor="text1"/>
+          <w:sz w:val="20"/>
+          <w:shd w:val="clear" w:color="auto" w:fill="FFFFFF"/>
+        </w:rPr>
+        <w:t xml:space="preserve"> cocktails en 3D para una mejor percepción de los productos en un restaurante o local de copas</w:t>
+      </w:r>
+      <w:proofErr w:type="gramStart"/>
+      <w:r>
+        <w:rPr>
+          <w:color w:val="000000" w:themeColor="text1"/>
+          <w:sz w:val="20"/>
+          <w:shd w:val="clear" w:color="auto" w:fill="FFFFFF"/>
+        </w:rPr>
+        <w:t>.</w:t>
+      </w:r>
+      <w:r>
+        <w:rPr>
+          <w:color w:val="000000" w:themeColor="text1"/>
+          <w:sz w:val="20"/>
+          <w:shd w:val="clear" w:color="auto" w:fill="FFFFFF"/>
+        </w:rPr>
+        <w:t>[</w:t>
+      </w:r>
+      <w:proofErr w:type="gramEnd"/>
+      <w:r>
+        <w:rPr>
+          <w:color w:val="000000" w:themeColor="text1"/>
+          <w:sz w:val="20"/>
+          <w:shd w:val="clear" w:color="auto" w:fill="FFFFFF"/>
+        </w:rPr>
+        <w:t>AR Cocktails]</w:t>
+      </w:r>
+    </w:p>
+    <w:p>
+      <w:pPr>
+        <w:jc w:val="both"/>
+        <w:rPr>
+          <w:color w:val="000000" w:themeColor="text1"/>
+          <w:sz w:val="20"/>
+          <w:shd w:val="clear" w:color="auto" w:fill="FFFFFF"/>
+        </w:rPr>
+      </w:pPr>
+      <w:r>
+        <w:rPr>
+          <w:color w:val="000000" w:themeColor="text1"/>
+          <w:sz w:val="20"/>
+          <w:shd w:val="clear" w:color="auto" w:fill="FFFFFF"/>
+        </w:rPr>
+        <w:t xml:space="preserve">El Restaurante Inamo ofrece comida oriental </w:t>
+      </w:r>
+      <w:r>
+        <w:rPr>
+          <w:color w:val="000000" w:themeColor="text1"/>
+          <w:sz w:val="20"/>
+          <w:shd w:val="clear" w:color="auto" w:fill="FFFFFF"/>
+        </w:rPr>
+        <w:t>con una variada carta que i</w:t>
+      </w:r>
+      <w:r>
+        <w:rPr>
+          <w:color w:val="000000" w:themeColor="text1"/>
+          <w:sz w:val="20"/>
+          <w:shd w:val="clear" w:color="auto" w:fill="FFFFFF"/>
+        </w:rPr>
+        <w:t xml:space="preserve">ncluye comida para vegetarianos, </w:t>
+      </w:r>
+      <w:r>
+        <w:rPr>
+          <w:color w:val="000000" w:themeColor="text1"/>
+          <w:sz w:val="20"/>
+          <w:shd w:val="clear" w:color="auto" w:fill="FFFFFF"/>
+        </w:rPr>
+        <w:t>se encuentra ubicado en pleno</w:t>
+      </w:r>
+      <w:r>
+        <w:rPr>
+          <w:color w:val="000000" w:themeColor="text1"/>
+          <w:sz w:val="20"/>
+          <w:shd w:val="clear" w:color="auto" w:fill="FFFFFF"/>
+        </w:rPr>
+        <w:t xml:space="preserve"> centro londinense, Reino Unido. </w:t>
+      </w:r>
+      <w:r>
+        <w:rPr>
+          <w:color w:val="000000" w:themeColor="text1"/>
+          <w:sz w:val="20"/>
+          <w:shd w:val="clear" w:color="auto" w:fill="FFFFFF"/>
+        </w:rPr>
+        <w:t xml:space="preserve">Sobre cada una de las mesas </w:t>
+      </w:r>
+      <w:r>
+        <w:rPr>
+          <w:color w:val="000000" w:themeColor="text1"/>
+          <w:sz w:val="20"/>
+          <w:shd w:val="clear" w:color="auto" w:fill="FFFFFF"/>
+        </w:rPr>
+        <w:t xml:space="preserve">se encuentra un proyector que </w:t>
+      </w:r>
+      <w:r>
+        <w:rPr>
+          <w:color w:val="000000" w:themeColor="text1"/>
+          <w:sz w:val="20"/>
+          <w:shd w:val="clear" w:color="auto" w:fill="FFFFFF"/>
+        </w:rPr>
+        <w:t xml:space="preserve"> muestra el panel de control de acceso al menú de la carta, haciendo de la mesa una pantalla </w:t>
+      </w:r>
+      <w:r>
+        <w:rPr>
+          <w:color w:val="000000" w:themeColor="text1"/>
+          <w:sz w:val="20"/>
+          <w:shd w:val="clear" w:color="auto" w:fill="FFFFFF"/>
+        </w:rPr>
+        <w:t xml:space="preserve">táctil donde hacer los pedidos. También se pueden </w:t>
+      </w:r>
+      <w:r>
+        <w:rPr>
+          <w:color w:val="000000" w:themeColor="text1"/>
+          <w:sz w:val="20"/>
+          <w:shd w:val="clear" w:color="auto" w:fill="FFFFFF"/>
+        </w:rPr>
+        <w:t>visualizar fotos aportando una breve descripción de la comida, pedir un taxi, ver la cocina mediante una webcam, avisarnos cuando el camarero se disponga a traernos nuestro pedido, e incluso cambiar la decoración de la mesa si así lo deseamos</w:t>
+      </w:r>
+      <w:proofErr w:type="gramStart"/>
+      <w:r>
+        <w:rPr>
+          <w:color w:val="000000" w:themeColor="text1"/>
+          <w:sz w:val="20"/>
+          <w:shd w:val="clear" w:color="auto" w:fill="FFFFFF"/>
+        </w:rPr>
+        <w:t>.</w:t>
+      </w:r>
+      <w:r>
+        <w:rPr>
+          <w:color w:val="000000" w:themeColor="text1"/>
+          <w:sz w:val="20"/>
+          <w:shd w:val="clear" w:color="auto" w:fill="FFFFFF"/>
+        </w:rPr>
+        <w:t>[</w:t>
+      </w:r>
+      <w:proofErr w:type="gramEnd"/>
+      <w:r>
+        <w:rPr>
+          <w:color w:val="000000" w:themeColor="text1"/>
+          <w:sz w:val="20"/>
+          <w:shd w:val="clear" w:color="auto" w:fill="FFFFFF"/>
+        </w:rPr>
+        <w:t>INAMO]</w:t>
+      </w:r>
+    </w:p>
+    <w:p>
+      <w:pPr>
+        <w:jc w:val="both"/>
+        <w:rPr>
+          <w:color w:val="000000" w:themeColor="text1"/>
+          <w:sz w:val="20"/>
+          <w:shd w:val="clear" w:color="auto" w:fill="FFFFFF"/>
+        </w:rPr>
+      </w:pPr>
+      <w:r>
+        <w:rPr>
+          <w:color w:val="000000" w:themeColor="text1"/>
+          <w:sz w:val="20"/>
+          <w:shd w:val="clear" w:color="auto" w:fill="FFFFFF"/>
+        </w:rPr>
+        <w:t>El proyec</w:t>
+      </w:r>
+      <w:r>
+        <w:rPr>
+          <w:color w:val="000000" w:themeColor="text1"/>
+          <w:sz w:val="20"/>
+          <w:shd w:val="clear" w:color="auto" w:fill="FFFFFF"/>
+        </w:rPr>
+        <w:t>to "O</w:t>
+      </w:r>
+      <w:r>
+        <w:rPr>
+          <w:color w:val="000000" w:themeColor="text1"/>
+          <w:sz w:val="20"/>
+          <w:shd w:val="clear" w:color="auto" w:fill="FFFFFF"/>
+        </w:rPr>
+        <w:t>n appetit" es desarrollado</w:t>
+      </w:r>
+      <w:r>
+        <w:rPr>
+          <w:color w:val="000000" w:themeColor="text1"/>
+          <w:sz w:val="20"/>
+          <w:shd w:val="clear" w:color="auto" w:fill="FFFFFF"/>
+        </w:rPr>
+        <w:t xml:space="preserve"> dentro de la unidad "Sistemas de Información e interacción" d</w:t>
+      </w:r>
+      <w:r>
+        <w:rPr>
+          <w:color w:val="000000" w:themeColor="text1"/>
+          <w:sz w:val="20"/>
+          <w:shd w:val="clear" w:color="auto" w:fill="FFFFFF"/>
+        </w:rPr>
+        <w:t>e TECNALIA.</w:t>
+      </w:r>
+      <w:r>
+        <w:rPr>
+          <w:color w:val="000000" w:themeColor="text1"/>
+          <w:sz w:val="20"/>
+          <w:shd w:val="clear" w:color="auto" w:fill="FFFFFF"/>
+        </w:rPr>
+        <w:t xml:space="preserve"> </w:t>
+      </w:r>
+      <w:r>
+        <w:rPr>
+          <w:color w:val="000000" w:themeColor="text1"/>
+          <w:sz w:val="20"/>
+          <w:shd w:val="clear" w:color="auto" w:fill="FFFFFF"/>
+        </w:rPr>
+        <w:t xml:space="preserve">On appetit </w:t>
+      </w:r>
+      <w:r>
+        <w:rPr>
+          <w:color w:val="000000" w:themeColor="text1"/>
+          <w:sz w:val="20"/>
+          <w:shd w:val="clear" w:color="auto" w:fill="FFFFFF"/>
+        </w:rPr>
+        <w:t xml:space="preserve">permite </w:t>
+      </w:r>
+      <w:r>
+        <w:rPr>
+          <w:color w:val="000000" w:themeColor="text1"/>
+          <w:sz w:val="20"/>
+          <w:shd w:val="clear" w:color="auto" w:fill="FFFFFF"/>
+        </w:rPr>
+        <w:t>al comensal seleccionar los platillo</w:t>
+      </w:r>
+      <w:r>
+        <w:rPr>
+          <w:color w:val="000000" w:themeColor="text1"/>
+          <w:sz w:val="20"/>
+          <w:shd w:val="clear" w:color="auto" w:fill="FFFFFF"/>
+        </w:rPr>
+        <w:t>s de la carta, de forma visual, proyectando la comida en su propio plato</w:t>
+      </w:r>
+      <w:r>
+        <w:rPr>
+          <w:color w:val="000000" w:themeColor="text1"/>
+          <w:sz w:val="20"/>
+          <w:shd w:val="clear" w:color="auto" w:fill="FFFFFF"/>
+        </w:rPr>
+        <w:t xml:space="preserve">, los nombres de los platillos se muestran en el idioma que el comensal elija. </w:t>
+      </w:r>
+      <w:r>
+        <w:rPr>
+          <w:color w:val="000000" w:themeColor="text1"/>
+          <w:sz w:val="20"/>
+          <w:shd w:val="clear" w:color="auto" w:fill="FFFFFF"/>
+        </w:rPr>
+        <w:t xml:space="preserve">La principal característica es el sistema de visión artificial que permite reconocer la posición del plato y hacer que la comida siempre se proyecte dentro del mismo. </w:t>
+      </w:r>
+      <w:r>
+        <w:rPr>
+          <w:color w:val="000000" w:themeColor="text1"/>
+          <w:sz w:val="20"/>
+          <w:shd w:val="clear" w:color="auto" w:fill="FFFFFF"/>
+        </w:rPr>
+        <w:t>[On appetit]</w:t>
+      </w:r>
+    </w:p>
+    <w:p>
+      <w:pPr>
+        <w:jc w:val="both"/>
+        <w:rPr>
+          <w:color w:val="000000" w:themeColor="text1"/>
+          <w:sz w:val="20"/>
+          <w:shd w:val="clear" w:color="auto" w:fill="FFFFFF"/>
+        </w:rPr>
+      </w:pPr>
+    </w:p>
+    <w:p>
+      <w:pPr>
+        <w:jc w:val="both"/>
+        <w:rPr>
+          <w:color w:val="000000" w:themeColor="text1"/>
+          <w:sz w:val="20"/>
+          <w:shd w:val="clear" w:color="auto" w:fill="FFFFFF"/>
+        </w:rPr>
+      </w:pPr>
+    </w:p>
+    <w:p>
+      <w:pPr>
+        <w:jc w:val="both"/>
+        <w:rPr>
+          <w:color w:val="000000" w:themeColor="text1"/>
+          <w:sz w:val="20"/>
+          <w:shd w:val="clear" w:color="auto" w:fill="FFFFFF"/>
+        </w:rPr>
+      </w:pPr>
+    </w:p>
+    <w:p>
+      <w:pPr>
+        <w:jc w:val="both"/>
+        <w:rPr>
+          <w:color w:val="000000" w:themeColor="text1"/>
+          <w:sz w:val="20"/>
+          <w:shd w:val="clear" w:color="auto" w:fill="FFFFFF"/>
+        </w:rPr>
+      </w:pPr>
+    </w:p>
+    <w:p>
+      <w:pPr>
+        <w:jc w:val="both"/>
+        <w:rPr>
+          <w:color w:val="000000" w:themeColor="text1"/>
+          <w:sz w:val="20"/>
+          <w:shd w:val="clear" w:color="auto" w:fill="FFFFFF"/>
+        </w:rPr>
+      </w:pPr>
+    </w:p>
+    <w:p>
+      <w:pPr>
+        <w:jc w:val="both"/>
+        <w:rPr>
+          <w:color w:val="000000" w:themeColor="text1"/>
+          <w:sz w:val="20"/>
+          <w:shd w:val="clear" w:color="auto" w:fill="FFFFFF"/>
+        </w:rPr>
+      </w:pPr>
+    </w:p>
+    <w:p>
+      <w:pPr>
+        <w:jc w:val="both"/>
+        <w:rPr>
+          <w:color w:val="000000" w:themeColor="text1"/>
+          <w:sz w:val="20"/>
+          <w:shd w:val="clear" w:color="auto" w:fill="FFFFFF"/>
+        </w:rPr>
+      </w:pPr>
+    </w:p>
+    <w:p>
+      <w:pPr>
+        <w:jc w:val="both"/>
+        <w:rPr>
+          <w:color w:val="000000" w:themeColor="text1"/>
+          <w:sz w:val="20"/>
+          <w:shd w:val="clear" w:color="auto" w:fill="FFFFFF"/>
+        </w:rPr>
+      </w:pPr>
+    </w:p>
+    <w:p>
+      <w:pPr>
+        <w:jc w:val="both"/>
+        <w:rPr>
+          <w:color w:val="000000" w:themeColor="text1"/>
+          <w:sz w:val="20"/>
+          <w:shd w:val="clear" w:color="auto" w:fill="FFFFFF"/>
+        </w:rPr>
+      </w:pPr>
+    </w:p>
     <w:tbl>
       <w:tblPr>
         <w:tblStyle w:val="Cuadrculaclara-nfasis1"/>
@@ -8947,6 +8989,7 @@
           <w:p>
             <w:pPr>
               <w:spacing w:before="2"/>
+              <w:jc w:val="center"/>
               <w:rPr>
                 <w:sz w:val="20"/>
               </w:rPr>
@@ -8955,6 +8998,7 @@
               <w:rPr>
                 <w:sz w:val="20"/>
               </w:rPr>
+              <w:lastRenderedPageBreak/>
               <w:t>Aplicación</w:t>
             </w:r>
           </w:p>
@@ -8966,6 +9010,7 @@
           <w:p>
             <w:pPr>
               <w:spacing w:before="2"/>
+              <w:jc w:val="center"/>
               <w:cnfStyle w:val="100000000000" w:firstRow="1" w:lastRow="0" w:firstColumn="0" w:lastColumn="0" w:oddVBand="0" w:evenVBand="0" w:oddHBand="0" w:evenHBand="0" w:firstRowFirstColumn="0" w:firstRowLastColumn="0" w:lastRowFirstColumn="0" w:lastRowLastColumn="0"/>
               <w:rPr>
                 <w:sz w:val="20"/>
@@ -8986,6 +9031,7 @@
           <w:p>
             <w:pPr>
               <w:spacing w:before="2"/>
+              <w:jc w:val="center"/>
               <w:cnfStyle w:val="100000000000" w:firstRow="1" w:lastRow="0" w:firstColumn="0" w:lastColumn="0" w:oddVBand="0" w:evenVBand="0" w:oddHBand="0" w:evenHBand="0" w:firstRowFirstColumn="0" w:firstRowLastColumn="0" w:lastRowFirstColumn="0" w:lastRowLastColumn="0"/>
               <w:rPr>
                 <w:sz w:val="20"/>
@@ -9006,6 +9052,7 @@
           <w:p>
             <w:pPr>
               <w:spacing w:before="2"/>
+              <w:jc w:val="center"/>
               <w:cnfStyle w:val="100000000000" w:firstRow="1" w:lastRow="0" w:firstColumn="0" w:lastColumn="0" w:oddVBand="0" w:evenVBand="0" w:oddHBand="0" w:evenHBand="0" w:firstRowFirstColumn="0" w:firstRowLastColumn="0" w:lastRowFirstColumn="0" w:lastRowLastColumn="0"/>
               <w:rPr>
                 <w:sz w:val="20"/>
@@ -9026,11 +9073,18 @@
           <w:p>
             <w:pPr>
               <w:spacing w:before="2"/>
+              <w:jc w:val="center"/>
               <w:cnfStyle w:val="100000000000" w:firstRow="1" w:lastRow="0" w:firstColumn="0" w:lastColumn="0" w:oddVBand="0" w:evenVBand="0" w:oddHBand="0" w:evenHBand="0" w:firstRowFirstColumn="0" w:firstRowLastColumn="0" w:lastRowFirstColumn="0" w:lastRowLastColumn="0"/>
               <w:rPr>
                 <w:sz w:val="20"/>
               </w:rPr>
             </w:pPr>
+            <w:r>
+              <w:rPr>
+                <w:sz w:val="20"/>
+              </w:rPr>
+              <w:t>Herramienta de desarrollo</w:t>
+            </w:r>
           </w:p>
         </w:tc>
       </w:tr>
@@ -9051,21 +9105,26 @@
                 <w:lang w:val="en-US"/>
               </w:rPr>
             </w:pPr>
-            <w:proofErr w:type="spellStart"/>
             <w:r>
               <w:rPr>
                 <w:sz w:val="20"/>
                 <w:lang w:val="en-US"/>
               </w:rPr>
-              <w:t>Auggy</w:t>
+              <w:t xml:space="preserve">Auggy </w:t>
             </w:r>
-            <w:proofErr w:type="spellEnd"/>
             <w:r>
               <w:rPr>
                 <w:sz w:val="20"/>
                 <w:lang w:val="en-US"/>
               </w:rPr>
-              <w:t xml:space="preserve"> - Augmented Reality Smart Menu</w:t>
+              <w:t>–</w:t>
+            </w:r>
+            <w:r>
+              <w:rPr>
+                <w:sz w:val="20"/>
+                <w:lang w:val="en-US"/>
+              </w:rPr>
+              <w:t xml:space="preserve"> Augmented Reality Smart Menu</w:t>
             </w:r>
           </w:p>
         </w:tc>
@@ -9199,33 +9258,11 @@
                 <w:sz w:val="20"/>
               </w:rPr>
             </w:pPr>
-            <w:proofErr w:type="spellStart"/>
             <w:r>
               <w:rPr>
                 <w:sz w:val="20"/>
               </w:rPr>
-              <w:t>Vuforia</w:t>
-            </w:r>
-            <w:proofErr w:type="spellEnd"/>
-            <w:r>
-              <w:rPr>
-                <w:sz w:val="20"/>
-              </w:rPr>
-              <w:t xml:space="preserve"> </w:t>
-            </w:r>
-            <w:proofErr w:type="spellStart"/>
-            <w:r>
-              <w:rPr>
-                <w:sz w:val="20"/>
-              </w:rPr>
-              <w:t>Unity</w:t>
-            </w:r>
-            <w:proofErr w:type="spellEnd"/>
-            <w:r>
-              <w:rPr>
-                <w:sz w:val="20"/>
-              </w:rPr>
-              <w:t xml:space="preserve"> SDK</w:t>
+              <w:t>Vuforia Unity SDK</w:t>
             </w:r>
           </w:p>
         </w:tc>
@@ -9286,28 +9323,12 @@
                 <w:sz w:val="20"/>
               </w:rPr>
             </w:pPr>
-            <w:proofErr w:type="spellStart"/>
             <w:r>
               <w:rPr>
                 <w:sz w:val="20"/>
               </w:rPr>
-              <w:t>iOS</w:t>
+              <w:t>iOS / Android</w:t>
             </w:r>
-            <w:proofErr w:type="spellEnd"/>
-            <w:r>
-              <w:rPr>
-                <w:sz w:val="20"/>
-              </w:rPr>
-              <w:t xml:space="preserve"> / </w:t>
-            </w:r>
-            <w:proofErr w:type="spellStart"/>
-            <w:r>
-              <w:rPr>
-                <w:sz w:val="20"/>
-              </w:rPr>
-              <w:t>Android</w:t>
-            </w:r>
-            <w:proofErr w:type="spellEnd"/>
           </w:p>
         </w:tc>
         <w:tc>
@@ -9452,30 +9473,506 @@
               <w:rPr>
                 <w:sz w:val="20"/>
               </w:rPr>
-              <w:t xml:space="preserve">Visual </w:t>
+              <w:t>AR Cocktails</w:t>
             </w:r>
-            <w:proofErr w:type="spellStart"/>
+          </w:p>
+        </w:tc>
+        <w:tc>
+          <w:tcPr>
+            <w:tcW w:w="1985" w:type="dxa"/>
+          </w:tcPr>
+          <w:p>
+            <w:pPr>
+              <w:spacing w:before="2"/>
+              <w:cnfStyle w:val="000000100000" w:firstRow="0" w:lastRow="0" w:firstColumn="0" w:lastColumn="0" w:oddVBand="0" w:evenVBand="0" w:oddHBand="1" w:evenHBand="0" w:firstRowFirstColumn="0" w:firstRowLastColumn="0" w:lastRowFirstColumn="0" w:lastRowLastColumn="0"/>
+              <w:rPr>
+                <w:sz w:val="20"/>
+              </w:rPr>
+            </w:pPr>
             <w:r>
               <w:rPr>
                 <w:sz w:val="20"/>
               </w:rPr>
-              <w:t>Food</w:t>
+              <w:t>Paradox D&amp;D</w:t>
             </w:r>
-            <w:proofErr w:type="spellEnd"/>
+          </w:p>
+        </w:tc>
+        <w:tc>
+          <w:tcPr>
+            <w:tcW w:w="1417" w:type="dxa"/>
+          </w:tcPr>
+          <w:p>
+            <w:pPr>
+              <w:spacing w:before="2"/>
+              <w:cnfStyle w:val="000000100000" w:firstRow="0" w:lastRow="0" w:firstColumn="0" w:lastColumn="0" w:oddVBand="0" w:evenVBand="0" w:oddHBand="1" w:evenHBand="0" w:firstRowFirstColumn="0" w:firstRowLastColumn="0" w:lastRowFirstColumn="0" w:lastRowLastColumn="0"/>
+              <w:rPr>
+                <w:sz w:val="20"/>
+              </w:rPr>
+            </w:pPr>
             <w:r>
               <w:rPr>
                 <w:sz w:val="20"/>
               </w:rPr>
-              <w:t xml:space="preserve"> </w:t>
+              <w:t>-</w:t>
             </w:r>
-            <w:proofErr w:type="spellStart"/>
+          </w:p>
+        </w:tc>
+        <w:tc>
+          <w:tcPr>
+            <w:tcW w:w="3544" w:type="dxa"/>
+          </w:tcPr>
+          <w:p>
+            <w:pPr>
+              <w:pStyle w:val="Prrafodelista"/>
+              <w:numPr>
+                <w:ilvl w:val="0"/>
+                <w:numId w:val="17"/>
+              </w:numPr>
+              <w:tabs>
+                <w:tab w:val="left" w:pos="708"/>
+              </w:tabs>
+              <w:suppressAutoHyphens/>
+              <w:spacing w:beforeLines="1" w:before="2" w:line="100" w:lineRule="atLeast"/>
+              <w:cnfStyle w:val="000000100000" w:firstRow="0" w:lastRow="0" w:firstColumn="0" w:lastColumn="0" w:oddVBand="0" w:evenVBand="0" w:oddHBand="1" w:evenHBand="0" w:firstRowFirstColumn="0" w:firstRowLastColumn="0" w:lastRowFirstColumn="0" w:lastRowLastColumn="0"/>
+              <w:rPr>
+                <w:sz w:val="20"/>
+              </w:rPr>
+            </w:pPr>
             <w:r>
               <w:rPr>
                 <w:sz w:val="20"/>
               </w:rPr>
-              <w:t>Maker</w:t>
+              <w:t>Imágenes de cocteles en 3D.</w:t>
             </w:r>
-            <w:proofErr w:type="spellEnd"/>
+          </w:p>
+          <w:p>
+            <w:pPr>
+              <w:pStyle w:val="Prrafodelista"/>
+              <w:numPr>
+                <w:ilvl w:val="0"/>
+                <w:numId w:val="17"/>
+              </w:numPr>
+              <w:tabs>
+                <w:tab w:val="left" w:pos="708"/>
+              </w:tabs>
+              <w:suppressAutoHyphens/>
+              <w:spacing w:beforeLines="1" w:before="2" w:line="100" w:lineRule="atLeast"/>
+              <w:cnfStyle w:val="000000100000" w:firstRow="0" w:lastRow="0" w:firstColumn="0" w:lastColumn="0" w:oddVBand="0" w:evenVBand="0" w:oddHBand="1" w:evenHBand="0" w:firstRowFirstColumn="0" w:firstRowLastColumn="0" w:lastRowFirstColumn="0" w:lastRowLastColumn="0"/>
+              <w:rPr>
+                <w:sz w:val="20"/>
+              </w:rPr>
+            </w:pPr>
+            <w:r>
+              <w:rPr>
+                <w:sz w:val="20"/>
+              </w:rPr>
+              <w:t>Información sobre los ingredientes de los cocteles.</w:t>
+            </w:r>
+          </w:p>
+          <w:p>
+            <w:pPr>
+              <w:pStyle w:val="Prrafodelista"/>
+              <w:numPr>
+                <w:ilvl w:val="0"/>
+                <w:numId w:val="17"/>
+              </w:numPr>
+              <w:tabs>
+                <w:tab w:val="left" w:pos="708"/>
+              </w:tabs>
+              <w:suppressAutoHyphens/>
+              <w:spacing w:beforeLines="1" w:before="2" w:line="100" w:lineRule="atLeast"/>
+              <w:cnfStyle w:val="000000100000" w:firstRow="0" w:lastRow="0" w:firstColumn="0" w:lastColumn="0" w:oddVBand="0" w:evenVBand="0" w:oddHBand="1" w:evenHBand="0" w:firstRowFirstColumn="0" w:firstRowLastColumn="0" w:lastRowFirstColumn="0" w:lastRowLastColumn="0"/>
+              <w:rPr>
+                <w:sz w:val="20"/>
+              </w:rPr>
+            </w:pPr>
+            <w:r>
+              <w:rPr>
+                <w:sz w:val="20"/>
+              </w:rPr>
+              <w:t>Publicación de fotografías en Facebook.</w:t>
+            </w:r>
+          </w:p>
+        </w:tc>
+        <w:tc>
+          <w:tcPr>
+            <w:tcW w:w="2234" w:type="dxa"/>
+          </w:tcPr>
+          <w:p>
+            <w:pPr>
+              <w:spacing w:before="2"/>
+              <w:cnfStyle w:val="000000100000" w:firstRow="0" w:lastRow="0" w:firstColumn="0" w:lastColumn="0" w:oddVBand="0" w:evenVBand="0" w:oddHBand="1" w:evenHBand="0" w:firstRowFirstColumn="0" w:firstRowLastColumn="0" w:lastRowFirstColumn="0" w:lastRowLastColumn="0"/>
+              <w:rPr>
+                <w:sz w:val="20"/>
+              </w:rPr>
+            </w:pPr>
+            <w:r>
+              <w:rPr>
+                <w:sz w:val="20"/>
+              </w:rPr>
+              <w:t>-</w:t>
+            </w:r>
+          </w:p>
+        </w:tc>
+      </w:tr>
+      <w:tr>
+        <w:trPr>
+          <w:cnfStyle w:val="000000010000" w:firstRow="0" w:lastRow="0" w:firstColumn="0" w:lastColumn="0" w:oddVBand="0" w:evenVBand="0" w:oddHBand="0" w:evenHBand="1" w:firstRowFirstColumn="0" w:firstRowLastColumn="0" w:lastRowFirstColumn="0" w:lastRowLastColumn="0"/>
+        </w:trPr>
+        <w:tc>
+          <w:tcPr>
+            <w:cnfStyle w:val="001000000000" w:firstRow="0" w:lastRow="0" w:firstColumn="1" w:lastColumn="0" w:oddVBand="0" w:evenVBand="0" w:oddHBand="0" w:evenHBand="0" w:firstRowFirstColumn="0" w:firstRowLastColumn="0" w:lastRowFirstColumn="0" w:lastRowLastColumn="0"/>
+            <w:tcW w:w="1843" w:type="dxa"/>
+          </w:tcPr>
+          <w:p>
+            <w:pPr>
+              <w:spacing w:before="2"/>
+              <w:rPr>
+                <w:sz w:val="20"/>
+              </w:rPr>
+            </w:pPr>
+            <w:r>
+              <w:rPr>
+                <w:sz w:val="20"/>
+              </w:rPr>
+              <w:t>Inamo</w:t>
+            </w:r>
+          </w:p>
+        </w:tc>
+        <w:tc>
+          <w:tcPr>
+            <w:tcW w:w="1985" w:type="dxa"/>
+          </w:tcPr>
+          <w:p>
+            <w:pPr>
+              <w:spacing w:before="2"/>
+              <w:cnfStyle w:val="000000010000" w:firstRow="0" w:lastRow="0" w:firstColumn="0" w:lastColumn="0" w:oddVBand="0" w:evenVBand="0" w:oddHBand="0" w:evenHBand="1" w:firstRowFirstColumn="0" w:firstRowLastColumn="0" w:lastRowFirstColumn="0" w:lastRowLastColumn="0"/>
+              <w:rPr>
+                <w:sz w:val="20"/>
+              </w:rPr>
+            </w:pPr>
+            <w:r>
+              <w:rPr>
+                <w:sz w:val="20"/>
+              </w:rPr>
+              <w:t>Restaurante Inamo</w:t>
+            </w:r>
+          </w:p>
+        </w:tc>
+        <w:tc>
+          <w:tcPr>
+            <w:tcW w:w="1417" w:type="dxa"/>
+          </w:tcPr>
+          <w:p>
+            <w:pPr>
+              <w:spacing w:before="2"/>
+              <w:cnfStyle w:val="000000010000" w:firstRow="0" w:lastRow="0" w:firstColumn="0" w:lastColumn="0" w:oddVBand="0" w:evenVBand="0" w:oddHBand="0" w:evenHBand="1" w:firstRowFirstColumn="0" w:firstRowLastColumn="0" w:lastRowFirstColumn="0" w:lastRowLastColumn="0"/>
+              <w:rPr>
+                <w:sz w:val="20"/>
+              </w:rPr>
+            </w:pPr>
+            <w:r>
+              <w:rPr>
+                <w:sz w:val="20"/>
+              </w:rPr>
+              <w:t>-</w:t>
+            </w:r>
+          </w:p>
+        </w:tc>
+        <w:tc>
+          <w:tcPr>
+            <w:tcW w:w="3544" w:type="dxa"/>
+          </w:tcPr>
+          <w:p>
+            <w:pPr>
+              <w:pStyle w:val="Prrafodelista"/>
+              <w:numPr>
+                <w:ilvl w:val="0"/>
+                <w:numId w:val="17"/>
+              </w:numPr>
+              <w:tabs>
+                <w:tab w:val="left" w:pos="708"/>
+              </w:tabs>
+              <w:suppressAutoHyphens/>
+              <w:spacing w:beforeLines="1" w:before="2" w:line="100" w:lineRule="atLeast"/>
+              <w:cnfStyle w:val="000000010000" w:firstRow="0" w:lastRow="0" w:firstColumn="0" w:lastColumn="0" w:oddVBand="0" w:evenVBand="0" w:oddHBand="0" w:evenHBand="1" w:firstRowFirstColumn="0" w:firstRowLastColumn="0" w:lastRowFirstColumn="0" w:lastRowLastColumn="0"/>
+              <w:rPr>
+                <w:sz w:val="20"/>
+              </w:rPr>
+            </w:pPr>
+            <w:r>
+              <w:rPr>
+                <w:sz w:val="20"/>
+              </w:rPr>
+              <w:t>Proyecta los platillos en la mesa.</w:t>
+            </w:r>
+          </w:p>
+          <w:p>
+            <w:pPr>
+              <w:pStyle w:val="Prrafodelista"/>
+              <w:numPr>
+                <w:ilvl w:val="0"/>
+                <w:numId w:val="17"/>
+              </w:numPr>
+              <w:tabs>
+                <w:tab w:val="left" w:pos="708"/>
+              </w:tabs>
+              <w:suppressAutoHyphens/>
+              <w:spacing w:beforeLines="1" w:before="2" w:line="100" w:lineRule="atLeast"/>
+              <w:cnfStyle w:val="000000010000" w:firstRow="0" w:lastRow="0" w:firstColumn="0" w:lastColumn="0" w:oddVBand="0" w:evenVBand="0" w:oddHBand="0" w:evenHBand="1" w:firstRowFirstColumn="0" w:firstRowLastColumn="0" w:lastRowFirstColumn="0" w:lastRowLastColumn="0"/>
+              <w:rPr>
+                <w:sz w:val="20"/>
+              </w:rPr>
+            </w:pPr>
+            <w:r>
+              <w:rPr>
+                <w:sz w:val="20"/>
+              </w:rPr>
+              <w:t>Imágenes del platillo.</w:t>
+            </w:r>
+          </w:p>
+          <w:p>
+            <w:pPr>
+              <w:pStyle w:val="Prrafodelista"/>
+              <w:numPr>
+                <w:ilvl w:val="0"/>
+                <w:numId w:val="17"/>
+              </w:numPr>
+              <w:tabs>
+                <w:tab w:val="left" w:pos="708"/>
+              </w:tabs>
+              <w:suppressAutoHyphens/>
+              <w:spacing w:beforeLines="1" w:before="2" w:line="100" w:lineRule="atLeast"/>
+              <w:cnfStyle w:val="000000010000" w:firstRow="0" w:lastRow="0" w:firstColumn="0" w:lastColumn="0" w:oddVBand="0" w:evenVBand="0" w:oddHBand="0" w:evenHBand="1" w:firstRowFirstColumn="0" w:firstRowLastColumn="0" w:lastRowFirstColumn="0" w:lastRowLastColumn="0"/>
+              <w:rPr>
+                <w:sz w:val="20"/>
+              </w:rPr>
+            </w:pPr>
+            <w:r>
+              <w:rPr>
+                <w:sz w:val="20"/>
+              </w:rPr>
+              <w:t>Información del platillo.</w:t>
+            </w:r>
+          </w:p>
+          <w:p>
+            <w:pPr>
+              <w:pStyle w:val="Prrafodelista"/>
+              <w:numPr>
+                <w:ilvl w:val="0"/>
+                <w:numId w:val="17"/>
+              </w:numPr>
+              <w:tabs>
+                <w:tab w:val="left" w:pos="708"/>
+              </w:tabs>
+              <w:suppressAutoHyphens/>
+              <w:spacing w:beforeLines="1" w:before="2" w:line="100" w:lineRule="atLeast"/>
+              <w:cnfStyle w:val="000000010000" w:firstRow="0" w:lastRow="0" w:firstColumn="0" w:lastColumn="0" w:oddVBand="0" w:evenVBand="0" w:oddHBand="0" w:evenHBand="1" w:firstRowFirstColumn="0" w:firstRowLastColumn="0" w:lastRowFirstColumn="0" w:lastRowLastColumn="0"/>
+              <w:rPr>
+                <w:sz w:val="20"/>
+              </w:rPr>
+            </w:pPr>
+            <w:r>
+              <w:rPr>
+                <w:sz w:val="20"/>
+              </w:rPr>
+              <w:t>Visualiza</w:t>
+            </w:r>
+            <w:r>
+              <w:rPr>
+                <w:sz w:val="20"/>
+              </w:rPr>
+              <w:t xml:space="preserve"> la cocina mediante una webcam</w:t>
+            </w:r>
+            <w:r>
+              <w:rPr>
+                <w:sz w:val="20"/>
+              </w:rPr>
+              <w:t>.</w:t>
+            </w:r>
+          </w:p>
+        </w:tc>
+        <w:tc>
+          <w:tcPr>
+            <w:tcW w:w="2234" w:type="dxa"/>
+          </w:tcPr>
+          <w:p>
+            <w:pPr>
+              <w:spacing w:before="2"/>
+              <w:cnfStyle w:val="000000010000" w:firstRow="0" w:lastRow="0" w:firstColumn="0" w:lastColumn="0" w:oddVBand="0" w:evenVBand="0" w:oddHBand="0" w:evenHBand="1" w:firstRowFirstColumn="0" w:firstRowLastColumn="0" w:lastRowFirstColumn="0" w:lastRowLastColumn="0"/>
+              <w:rPr>
+                <w:sz w:val="20"/>
+              </w:rPr>
+            </w:pPr>
+            <w:r>
+              <w:rPr>
+                <w:sz w:val="20"/>
+              </w:rPr>
+              <w:t>-</w:t>
+            </w:r>
+          </w:p>
+        </w:tc>
+      </w:tr>
+      <w:tr>
+        <w:trPr>
+          <w:cnfStyle w:val="000000100000" w:firstRow="0" w:lastRow="0" w:firstColumn="0" w:lastColumn="0" w:oddVBand="0" w:evenVBand="0" w:oddHBand="1" w:evenHBand="0" w:firstRowFirstColumn="0" w:firstRowLastColumn="0" w:lastRowFirstColumn="0" w:lastRowLastColumn="0"/>
+        </w:trPr>
+        <w:tc>
+          <w:tcPr>
+            <w:cnfStyle w:val="001000000000" w:firstRow="0" w:lastRow="0" w:firstColumn="1" w:lastColumn="0" w:oddVBand="0" w:evenVBand="0" w:oddHBand="0" w:evenHBand="0" w:firstRowFirstColumn="0" w:firstRowLastColumn="0" w:lastRowFirstColumn="0" w:lastRowLastColumn="0"/>
+            <w:tcW w:w="1843" w:type="dxa"/>
+          </w:tcPr>
+          <w:p>
+            <w:pPr>
+              <w:spacing w:before="2"/>
+              <w:rPr>
+                <w:sz w:val="20"/>
+              </w:rPr>
+            </w:pPr>
+            <w:r>
+              <w:rPr>
+                <w:sz w:val="20"/>
+              </w:rPr>
+              <w:t>On appetit</w:t>
+            </w:r>
+          </w:p>
+        </w:tc>
+        <w:tc>
+          <w:tcPr>
+            <w:tcW w:w="1985" w:type="dxa"/>
+          </w:tcPr>
+          <w:p>
+            <w:pPr>
+              <w:spacing w:before="2"/>
+              <w:cnfStyle w:val="000000100000" w:firstRow="0" w:lastRow="0" w:firstColumn="0" w:lastColumn="0" w:oddVBand="0" w:evenVBand="0" w:oddHBand="1" w:evenHBand="0" w:firstRowFirstColumn="0" w:firstRowLastColumn="0" w:lastRowFirstColumn="0" w:lastRowLastColumn="0"/>
+              <w:rPr>
+                <w:sz w:val="20"/>
+              </w:rPr>
+            </w:pPr>
+            <w:r>
+              <w:rPr>
+                <w:sz w:val="20"/>
+              </w:rPr>
+              <w:t>Tecnalia</w:t>
+            </w:r>
+          </w:p>
+        </w:tc>
+        <w:tc>
+          <w:tcPr>
+            <w:tcW w:w="1417" w:type="dxa"/>
+          </w:tcPr>
+          <w:p>
+            <w:pPr>
+              <w:spacing w:before="2"/>
+              <w:cnfStyle w:val="000000100000" w:firstRow="0" w:lastRow="0" w:firstColumn="0" w:lastColumn="0" w:oddVBand="0" w:evenVBand="0" w:oddHBand="1" w:evenHBand="0" w:firstRowFirstColumn="0" w:firstRowLastColumn="0" w:lastRowFirstColumn="0" w:lastRowLastColumn="0"/>
+              <w:rPr>
+                <w:sz w:val="20"/>
+              </w:rPr>
+            </w:pPr>
+            <w:r>
+              <w:rPr>
+                <w:sz w:val="20"/>
+              </w:rPr>
+              <w:t>-</w:t>
+            </w:r>
+          </w:p>
+        </w:tc>
+        <w:tc>
+          <w:tcPr>
+            <w:tcW w:w="3544" w:type="dxa"/>
+          </w:tcPr>
+          <w:p>
+            <w:pPr>
+              <w:pStyle w:val="Prrafodelista"/>
+              <w:numPr>
+                <w:ilvl w:val="0"/>
+                <w:numId w:val="17"/>
+              </w:numPr>
+              <w:tabs>
+                <w:tab w:val="left" w:pos="708"/>
+              </w:tabs>
+              <w:suppressAutoHyphens/>
+              <w:spacing w:beforeLines="1" w:before="2" w:line="100" w:lineRule="atLeast"/>
+              <w:cnfStyle w:val="000000100000" w:firstRow="0" w:lastRow="0" w:firstColumn="0" w:lastColumn="0" w:oddVBand="0" w:evenVBand="0" w:oddHBand="1" w:evenHBand="0" w:firstRowFirstColumn="0" w:firstRowLastColumn="0" w:lastRowFirstColumn="0" w:lastRowLastColumn="0"/>
+              <w:rPr>
+                <w:sz w:val="20"/>
+              </w:rPr>
+            </w:pPr>
+            <w:r>
+              <w:rPr>
+                <w:sz w:val="20"/>
+              </w:rPr>
+              <w:t>Proyección de la comida en un plato.</w:t>
+            </w:r>
+          </w:p>
+          <w:p>
+            <w:pPr>
+              <w:pStyle w:val="Prrafodelista"/>
+              <w:numPr>
+                <w:ilvl w:val="0"/>
+                <w:numId w:val="17"/>
+              </w:numPr>
+              <w:tabs>
+                <w:tab w:val="left" w:pos="708"/>
+              </w:tabs>
+              <w:suppressAutoHyphens/>
+              <w:spacing w:beforeLines="1" w:before="2" w:line="100" w:lineRule="atLeast"/>
+              <w:cnfStyle w:val="000000100000" w:firstRow="0" w:lastRow="0" w:firstColumn="0" w:lastColumn="0" w:oddVBand="0" w:evenVBand="0" w:oddHBand="1" w:evenHBand="0" w:firstRowFirstColumn="0" w:firstRowLastColumn="0" w:lastRowFirstColumn="0" w:lastRowLastColumn="0"/>
+              <w:rPr>
+                <w:sz w:val="20"/>
+              </w:rPr>
+            </w:pPr>
+            <w:r>
+              <w:rPr>
+                <w:sz w:val="20"/>
+              </w:rPr>
+              <w:t>Nombres de platillos en diferentes idiomas.</w:t>
+            </w:r>
+          </w:p>
+        </w:tc>
+        <w:tc>
+          <w:tcPr>
+            <w:tcW w:w="2234" w:type="dxa"/>
+          </w:tcPr>
+          <w:p>
+            <w:pPr>
+              <w:spacing w:before="2"/>
+              <w:cnfStyle w:val="000000100000" w:firstRow="0" w:lastRow="0" w:firstColumn="0" w:lastColumn="0" w:oddVBand="0" w:evenVBand="0" w:oddHBand="1" w:evenHBand="0" w:firstRowFirstColumn="0" w:firstRowLastColumn="0" w:lastRowFirstColumn="0" w:lastRowLastColumn="0"/>
+              <w:rPr>
+                <w:sz w:val="20"/>
+              </w:rPr>
+            </w:pPr>
+            <w:r>
+              <w:rPr>
+                <w:sz w:val="20"/>
+              </w:rPr>
+              <w:t>-</w:t>
+            </w:r>
+          </w:p>
+        </w:tc>
+      </w:tr>
+      <w:tr>
+        <w:trPr>
+          <w:cnfStyle w:val="000000010000" w:firstRow="0" w:lastRow="0" w:firstColumn="0" w:lastColumn="0" w:oddVBand="0" w:evenVBand="0" w:oddHBand="0" w:evenHBand="1" w:firstRowFirstColumn="0" w:firstRowLastColumn="0" w:lastRowFirstColumn="0" w:lastRowLastColumn="0"/>
+        </w:trPr>
+        <w:tc>
+          <w:tcPr>
+            <w:cnfStyle w:val="001000000000" w:firstRow="0" w:lastRow="0" w:firstColumn="1" w:lastColumn="0" w:oddVBand="0" w:evenVBand="0" w:oddHBand="0" w:evenHBand="0" w:firstRowFirstColumn="0" w:firstRowLastColumn="0" w:lastRowFirstColumn="0" w:lastRowLastColumn="0"/>
+            <w:tcW w:w="1843" w:type="dxa"/>
+          </w:tcPr>
+          <w:p>
+            <w:pPr>
+              <w:spacing w:before="2"/>
+              <w:rPr>
+                <w:sz w:val="20"/>
+              </w:rPr>
+            </w:pPr>
+            <w:r>
+              <w:rPr>
+                <w:sz w:val="20"/>
+              </w:rPr>
+              <w:t>Visual Food Maker</w:t>
+            </w:r>
           </w:p>
           <w:p>
             <w:pPr>
@@ -9509,7 +10006,7 @@
           <w:p>
             <w:pPr>
               <w:spacing w:before="2"/>
-              <w:cnfStyle w:val="000000100000" w:firstRow="0" w:lastRow="0" w:firstColumn="0" w:lastColumn="0" w:oddVBand="0" w:evenVBand="0" w:oddHBand="1" w:evenHBand="0" w:firstRowFirstColumn="0" w:firstRowLastColumn="0" w:lastRowFirstColumn="0" w:lastRowLastColumn="0"/>
+              <w:cnfStyle w:val="000000010000" w:firstRow="0" w:lastRow="0" w:firstColumn="0" w:lastColumn="0" w:oddVBand="0" w:evenVBand="0" w:oddHBand="0" w:evenHBand="1" w:firstRowFirstColumn="0" w:firstRowLastColumn="0" w:lastRowFirstColumn="0" w:lastRowLastColumn="0"/>
               <w:rPr>
                 <w:sz w:val="20"/>
               </w:rPr>
@@ -9529,7 +10026,7 @@
           <w:p>
             <w:pPr>
               <w:spacing w:before="2"/>
-              <w:cnfStyle w:val="000000100000" w:firstRow="0" w:lastRow="0" w:firstColumn="0" w:lastColumn="0" w:oddVBand="0" w:evenVBand="0" w:oddHBand="1" w:evenHBand="0" w:firstRowFirstColumn="0" w:firstRowLastColumn="0" w:lastRowFirstColumn="0" w:lastRowLastColumn="0"/>
+              <w:cnfStyle w:val="000000010000" w:firstRow="0" w:lastRow="0" w:firstColumn="0" w:lastColumn="0" w:oddVBand="0" w:evenVBand="0" w:oddHBand="0" w:evenHBand="1" w:firstRowFirstColumn="0" w:firstRowLastColumn="0" w:lastRowFirstColumn="0" w:lastRowLastColumn="0"/>
               <w:rPr>
                 <w:sz w:val="20"/>
               </w:rPr>
@@ -9558,7 +10055,7 @@
               </w:tabs>
               <w:suppressAutoHyphens/>
               <w:spacing w:beforeLines="1" w:before="2" w:line="100" w:lineRule="atLeast"/>
-              <w:cnfStyle w:val="000000100000" w:firstRow="0" w:lastRow="0" w:firstColumn="0" w:lastColumn="0" w:oddVBand="0" w:evenVBand="0" w:oddHBand="1" w:evenHBand="0" w:firstRowFirstColumn="0" w:firstRowLastColumn="0" w:lastRowFirstColumn="0" w:lastRowLastColumn="0"/>
+              <w:cnfStyle w:val="000000010000" w:firstRow="0" w:lastRow="0" w:firstColumn="0" w:lastColumn="0" w:oddVBand="0" w:evenVBand="0" w:oddHBand="0" w:evenHBand="1" w:firstRowFirstColumn="0" w:firstRowLastColumn="0" w:lastRowFirstColumn="0" w:lastRowLastColumn="0"/>
               <w:rPr>
                 <w:sz w:val="20"/>
               </w:rPr>
@@ -9568,6 +10065,12 @@
                 <w:sz w:val="20"/>
               </w:rPr>
               <w:t>Imágenes del platillo</w:t>
+            </w:r>
+            <w:r>
+              <w:rPr>
+                <w:sz w:val="20"/>
+              </w:rPr>
+              <w:t>.</w:t>
             </w:r>
           </w:p>
           <w:p>
@@ -9582,7 +10085,7 @@
               </w:tabs>
               <w:suppressAutoHyphens/>
               <w:spacing w:beforeLines="1" w:before="2" w:line="100" w:lineRule="atLeast"/>
-              <w:cnfStyle w:val="000000100000" w:firstRow="0" w:lastRow="0" w:firstColumn="0" w:lastColumn="0" w:oddVBand="0" w:evenVBand="0" w:oddHBand="1" w:evenHBand="0" w:firstRowFirstColumn="0" w:firstRowLastColumn="0" w:lastRowFirstColumn="0" w:lastRowLastColumn="0"/>
+              <w:cnfStyle w:val="000000010000" w:firstRow="0" w:lastRow="0" w:firstColumn="0" w:lastColumn="0" w:oddVBand="0" w:evenVBand="0" w:oddHBand="0" w:evenHBand="1" w:firstRowFirstColumn="0" w:firstRowLastColumn="0" w:lastRowFirstColumn="0" w:lastRowLastColumn="0"/>
               <w:rPr>
                 <w:sz w:val="20"/>
               </w:rPr>
@@ -9592,6 +10095,12 @@
                 <w:sz w:val="20"/>
               </w:rPr>
               <w:t>Información nutrimental</w:t>
+            </w:r>
+            <w:r>
+              <w:rPr>
+                <w:sz w:val="20"/>
+              </w:rPr>
+              <w:t>.</w:t>
             </w:r>
           </w:p>
           <w:p>
@@ -9606,7 +10115,31 @@
               </w:tabs>
               <w:suppressAutoHyphens/>
               <w:spacing w:beforeLines="1" w:before="2" w:line="100" w:lineRule="atLeast"/>
-              <w:cnfStyle w:val="000000100000" w:firstRow="0" w:lastRow="0" w:firstColumn="0" w:lastColumn="0" w:oddVBand="0" w:evenVBand="0" w:oddHBand="1" w:evenHBand="0" w:firstRowFirstColumn="0" w:firstRowLastColumn="0" w:lastRowFirstColumn="0" w:lastRowLastColumn="0"/>
+              <w:cnfStyle w:val="000000010000" w:firstRow="0" w:lastRow="0" w:firstColumn="0" w:lastColumn="0" w:oddVBand="0" w:evenVBand="0" w:oddHBand="0" w:evenHBand="1" w:firstRowFirstColumn="0" w:firstRowLastColumn="0" w:lastRowFirstColumn="0" w:lastRowLastColumn="0"/>
+              <w:rPr>
+                <w:sz w:val="20"/>
+              </w:rPr>
+            </w:pPr>
+            <w:r>
+              <w:rPr>
+                <w:sz w:val="20"/>
+              </w:rPr>
+              <w:t>Información de ingredientes.</w:t>
+            </w:r>
+          </w:p>
+          <w:p>
+            <w:pPr>
+              <w:pStyle w:val="Prrafodelista"/>
+              <w:numPr>
+                <w:ilvl w:val="0"/>
+                <w:numId w:val="17"/>
+              </w:numPr>
+              <w:tabs>
+                <w:tab w:val="left" w:pos="708"/>
+              </w:tabs>
+              <w:suppressAutoHyphens/>
+              <w:spacing w:beforeLines="1" w:before="2" w:line="100" w:lineRule="atLeast"/>
+              <w:cnfStyle w:val="000000010000" w:firstRow="0" w:lastRow="0" w:firstColumn="0" w:lastColumn="0" w:oddVBand="0" w:evenVBand="0" w:oddHBand="0" w:evenHBand="1" w:firstRowFirstColumn="0" w:firstRowLastColumn="0" w:lastRowFirstColumn="0" w:lastRowLastColumn="0"/>
               <w:rPr>
                 <w:sz w:val="20"/>
               </w:rPr>
@@ -9631,7 +10164,7 @@
               </w:tabs>
               <w:suppressAutoHyphens/>
               <w:spacing w:beforeLines="1" w:before="2" w:line="100" w:lineRule="atLeast"/>
-              <w:cnfStyle w:val="000000100000" w:firstRow="0" w:lastRow="0" w:firstColumn="0" w:lastColumn="0" w:oddVBand="0" w:evenVBand="0" w:oddHBand="1" w:evenHBand="0" w:firstRowFirstColumn="0" w:firstRowLastColumn="0" w:lastRowFirstColumn="0" w:lastRowLastColumn="0"/>
+              <w:cnfStyle w:val="000000010000" w:firstRow="0" w:lastRow="0" w:firstColumn="0" w:lastColumn="0" w:oddVBand="0" w:evenVBand="0" w:oddHBand="0" w:evenHBand="1" w:firstRowFirstColumn="0" w:firstRowLastColumn="0" w:lastRowFirstColumn="0" w:lastRowLastColumn="0"/>
               <w:rPr>
                 <w:sz w:val="20"/>
               </w:rPr>
@@ -9648,6 +10181,12 @@
               </w:rPr>
               <w:t xml:space="preserve"> del platillo</w:t>
             </w:r>
+            <w:r>
+              <w:rPr>
+                <w:sz w:val="20"/>
+              </w:rPr>
+              <w:t>.</w:t>
+            </w:r>
           </w:p>
         </w:tc>
         <w:tc>
@@ -9657,38 +10196,16 @@
           <w:p>
             <w:pPr>
               <w:spacing w:before="2"/>
-              <w:cnfStyle w:val="000000100000" w:firstRow="0" w:lastRow="0" w:firstColumn="0" w:lastColumn="0" w:oddVBand="0" w:evenVBand="0" w:oddHBand="1" w:evenHBand="0" w:firstRowFirstColumn="0" w:firstRowLastColumn="0" w:lastRowFirstColumn="0" w:lastRowLastColumn="0"/>
+              <w:cnfStyle w:val="000000010000" w:firstRow="0" w:lastRow="0" w:firstColumn="0" w:lastColumn="0" w:oddVBand="0" w:evenVBand="0" w:oddHBand="0" w:evenHBand="1" w:firstRowFirstColumn="0" w:firstRowLastColumn="0" w:lastRowFirstColumn="0" w:lastRowLastColumn="0"/>
               <w:rPr>
                 <w:sz w:val="20"/>
               </w:rPr>
             </w:pPr>
-            <w:proofErr w:type="spellStart"/>
             <w:r>
               <w:rPr>
                 <w:sz w:val="20"/>
               </w:rPr>
-              <w:t>Vuforia</w:t>
-            </w:r>
-            <w:proofErr w:type="spellEnd"/>
-            <w:r>
-              <w:rPr>
-                <w:sz w:val="20"/>
-              </w:rPr>
-              <w:t xml:space="preserve"> </w:t>
-            </w:r>
-            <w:proofErr w:type="spellStart"/>
-            <w:r>
-              <w:rPr>
-                <w:sz w:val="20"/>
-              </w:rPr>
-              <w:t>Unity</w:t>
-            </w:r>
-            <w:proofErr w:type="spellEnd"/>
-            <w:r>
-              <w:rPr>
-                <w:sz w:val="20"/>
-              </w:rPr>
-              <w:t xml:space="preserve"> SDK</w:t>
+              <w:t>Vuforia Unity SDK</w:t>
             </w:r>
           </w:p>
         </w:tc>
@@ -9761,21 +10278,7 @@
         <w:rPr>
           <w:sz w:val="20"/>
         </w:rPr>
-        <w:t xml:space="preserve"> aplicación tendrá funciones similares a </w:t>
-      </w:r>
-      <w:proofErr w:type="spellStart"/>
-      <w:r>
-        <w:rPr>
-          <w:sz w:val="20"/>
-        </w:rPr>
-        <w:t>Auggy</w:t>
-      </w:r>
-      <w:proofErr w:type="spellEnd"/>
-      <w:r>
-        <w:rPr>
-          <w:sz w:val="20"/>
-        </w:rPr>
-        <w:t xml:space="preserve">. La diferencia que marcará VFM serán las sugerencias de acompañamiento, </w:t>
+        <w:t xml:space="preserve"> aplicación tendrá funciones similares a Auggy. La diferencia que marcará VFM serán las sugerencias de acompañamiento, </w:t>
       </w:r>
       <w:r>
         <w:rPr>
@@ -9894,6 +10397,7 @@
           <w:sz w:val="20"/>
           <w:szCs w:val="20"/>
         </w:rPr>
+        <w:lastRenderedPageBreak/>
         <w:t>RF4.- Desplegar el costo, la descripción de los ingredientes, la forma de preparación y el tiem</w:t>
       </w:r>
       <w:r>
@@ -9930,7 +10434,6 @@
           <w:sz w:val="20"/>
           <w:szCs w:val="20"/>
         </w:rPr>
-        <w:lastRenderedPageBreak/>
         <w:t>RF5.- Recolectar información del comensal para la descarga de la aplicación.</w:t>
       </w:r>
     </w:p>
@@ -10384,7 +10887,6 @@
     <w:p/>
     <w:p/>
     <w:p/>
-    <w:p/>
     <w:p>
       <w:pPr>
         <w:pStyle w:val="Ttulo2"/>
@@ -10400,10 +10902,7 @@
       <w:bookmarkEnd w:id="19"/>
     </w:p>
     <w:p/>
-    <w:p>
-      <w:bookmarkStart w:id="20" w:name="_GoBack"/>
-      <w:bookmarkEnd w:id="20"/>
-    </w:p>
+    <w:p/>
     <w:p>
       <w:pPr>
         <w:ind w:left="708" w:hanging="708"/>
@@ -10476,116 +10975,187 @@
       <w:pPr>
         <w:pStyle w:val="Ttulo1"/>
       </w:pPr>
-      <w:bookmarkStart w:id="21" w:name="_Toc382951679"/>
+      <w:bookmarkStart w:id="20" w:name="_Toc382951679"/>
       <w:r>
         <w:t>Glosario</w:t>
       </w:r>
+      <w:bookmarkEnd w:id="20"/>
+    </w:p>
+    <w:p>
+      <w:pPr>
+        <w:rPr>
+          <w:sz w:val="20"/>
+          <w:szCs w:val="20"/>
+        </w:rPr>
+      </w:pPr>
+      <w:r>
+        <w:rPr>
+          <w:b/>
+          <w:sz w:val="20"/>
+          <w:szCs w:val="20"/>
+        </w:rPr>
+        <w:t xml:space="preserve">Menú: </w:t>
+      </w:r>
+      <w:r>
+        <w:rPr>
+          <w:sz w:val="20"/>
+          <w:szCs w:val="20"/>
+        </w:rPr>
+        <w:t>l</w:t>
+      </w:r>
+      <w:r>
+        <w:rPr>
+          <w:sz w:val="20"/>
+          <w:szCs w:val="20"/>
+        </w:rPr>
+        <w:t>istado de platillos que se encuentran disponibles en un restaurante.</w:t>
+      </w:r>
+    </w:p>
+    <w:p>
+      <w:pPr>
+        <w:rPr>
+          <w:b/>
+          <w:sz w:val="20"/>
+          <w:szCs w:val="20"/>
+        </w:rPr>
+      </w:pPr>
+      <w:r>
+        <w:rPr>
+          <w:b/>
+          <w:sz w:val="20"/>
+          <w:szCs w:val="20"/>
+        </w:rPr>
+        <w:t>Comensal</w:t>
+      </w:r>
+      <w:r>
+        <w:rPr>
+          <w:b/>
+          <w:sz w:val="20"/>
+          <w:szCs w:val="20"/>
+        </w:rPr>
+        <w:t>:</w:t>
+      </w:r>
+      <w:r>
+        <w:t xml:space="preserve"> </w:t>
+      </w:r>
+      <w:r>
+        <w:rPr>
+          <w:sz w:val="20"/>
+          <w:szCs w:val="20"/>
+        </w:rPr>
+        <w:t>p</w:t>
+      </w:r>
+      <w:r>
+        <w:rPr>
+          <w:sz w:val="20"/>
+          <w:szCs w:val="20"/>
+        </w:rPr>
+        <w:t>ersona que come con otras en el mismo lugar, especialmente en la misma mesa.</w:t>
+      </w:r>
+    </w:p>
+    <w:p>
+      <w:pPr>
+        <w:rPr>
+          <w:b/>
+          <w:sz w:val="20"/>
+          <w:szCs w:val="20"/>
+        </w:rPr>
+      </w:pPr>
+      <w:r>
+        <w:rPr>
+          <w:b/>
+          <w:sz w:val="20"/>
+          <w:szCs w:val="20"/>
+        </w:rPr>
+        <w:t>Dispositivo móvil:</w:t>
+      </w:r>
+    </w:p>
+    <w:p>
+      <w:pPr>
+        <w:rPr>
+          <w:b/>
+          <w:sz w:val="20"/>
+          <w:szCs w:val="20"/>
+        </w:rPr>
+      </w:pPr>
+      <w:r>
+        <w:rPr>
+          <w:b/>
+          <w:sz w:val="20"/>
+          <w:szCs w:val="20"/>
+        </w:rPr>
+        <w:t>Realidad aumentada:</w:t>
+      </w:r>
+    </w:p>
+    <w:p>
+      <w:pPr>
+        <w:rPr>
+          <w:sz w:val="20"/>
+          <w:szCs w:val="20"/>
+        </w:rPr>
+      </w:pPr>
+      <w:r>
+        <w:rPr>
+          <w:b/>
+          <w:sz w:val="20"/>
+          <w:szCs w:val="20"/>
+        </w:rPr>
+        <w:t xml:space="preserve">Maridaje: </w:t>
+      </w:r>
+      <w:r>
+        <w:rPr>
+          <w:sz w:val="20"/>
+          <w:szCs w:val="20"/>
+        </w:rPr>
+        <w:t>hace referencia a  la bebida con la cual se acompaña a la comida.</w:t>
+      </w:r>
+    </w:p>
+    <w:p>
+      <w:pPr>
+        <w:rPr>
+          <w:sz w:val="20"/>
+          <w:szCs w:val="20"/>
+        </w:rPr>
+      </w:pPr>
+      <w:r>
+        <w:rPr>
+          <w:b/>
+          <w:sz w:val="20"/>
+          <w:szCs w:val="20"/>
+        </w:rPr>
+        <w:t>Platillo:</w:t>
+      </w:r>
+      <w:r>
+        <w:rPr>
+          <w:b/>
+          <w:sz w:val="20"/>
+          <w:szCs w:val="20"/>
+        </w:rPr>
+        <w:t xml:space="preserve"> </w:t>
+      </w:r>
+      <w:r>
+        <w:rPr>
+          <w:sz w:val="20"/>
+          <w:szCs w:val="20"/>
+        </w:rPr>
+        <w:t>o</w:t>
+      </w:r>
+      <w:r>
+        <w:rPr>
+          <w:sz w:val="20"/>
+          <w:szCs w:val="20"/>
+        </w:rPr>
+        <w:t>rden de comida seleccionada por el comensal.</w:t>
+      </w:r>
+      <w:r>
+        <w:rPr>
+          <w:sz w:val="20"/>
+          <w:szCs w:val="20"/>
+        </w:rPr>
+        <w:t xml:space="preserve"> </w:t>
+      </w:r>
+      <w:bookmarkStart w:id="21" w:name="_GoBack"/>
       <w:bookmarkEnd w:id="21"/>
-    </w:p>
-    <w:p>
-      <w:pPr>
-        <w:rPr>
-          <w:sz w:val="20"/>
-          <w:szCs w:val="20"/>
-        </w:rPr>
-      </w:pPr>
-      <w:r>
-        <w:rPr>
-          <w:b/>
-          <w:sz w:val="20"/>
-          <w:szCs w:val="20"/>
-        </w:rPr>
-        <w:t xml:space="preserve">Menú: </w:t>
-      </w:r>
-      <w:r>
-        <w:rPr>
-          <w:sz w:val="20"/>
-          <w:szCs w:val="20"/>
-        </w:rPr>
-        <w:t>Listado de platillos que se encuentran disponibles en un restaurante.</w:t>
-      </w:r>
-    </w:p>
-    <w:p>
-      <w:pPr>
-        <w:rPr>
-          <w:b/>
-          <w:sz w:val="20"/>
-          <w:szCs w:val="20"/>
-        </w:rPr>
-      </w:pPr>
-      <w:r>
-        <w:rPr>
-          <w:b/>
-          <w:sz w:val="20"/>
-          <w:szCs w:val="20"/>
-        </w:rPr>
-        <w:t>Comensal</w:t>
-      </w:r>
-      <w:r>
-        <w:rPr>
-          <w:b/>
-          <w:sz w:val="20"/>
-          <w:szCs w:val="20"/>
-        </w:rPr>
-        <w:t>:</w:t>
-      </w:r>
-    </w:p>
-    <w:p>
-      <w:pPr>
-        <w:rPr>
-          <w:b/>
-          <w:sz w:val="20"/>
-          <w:szCs w:val="20"/>
-        </w:rPr>
-      </w:pPr>
-      <w:r>
-        <w:rPr>
-          <w:b/>
-          <w:sz w:val="20"/>
-          <w:szCs w:val="20"/>
-        </w:rPr>
-        <w:t>Dispositivo móvil:</w:t>
-      </w:r>
-    </w:p>
-    <w:p>
-      <w:pPr>
-        <w:rPr>
-          <w:b/>
-          <w:sz w:val="20"/>
-          <w:szCs w:val="20"/>
-        </w:rPr>
-      </w:pPr>
-      <w:r>
-        <w:rPr>
-          <w:b/>
-          <w:sz w:val="20"/>
-          <w:szCs w:val="20"/>
-        </w:rPr>
-        <w:t>Realidad aumentada:</w:t>
-      </w:r>
-    </w:p>
-    <w:p>
-      <w:pPr>
-        <w:rPr>
-          <w:sz w:val="20"/>
-          <w:szCs w:val="20"/>
-        </w:rPr>
-      </w:pPr>
-      <w:r>
-        <w:rPr>
-          <w:b/>
-          <w:sz w:val="20"/>
-          <w:szCs w:val="20"/>
-        </w:rPr>
-        <w:t xml:space="preserve">Maridaje: </w:t>
-      </w:r>
-      <w:r>
-        <w:rPr>
-          <w:sz w:val="20"/>
-          <w:szCs w:val="20"/>
-        </w:rPr>
-        <w:t>hace referencia a  la bebida con la cual se acompaña a la comida.</w:t>
-      </w:r>
     </w:p>
     <w:p>
       <w:pPr>
@@ -10645,7 +11215,6 @@
             <w:id w:val="111145805"/>
             <w:bibliography/>
           </w:sdtPr>
-          <w:sdtEndPr/>
           <w:sdtContent>
             <w:p>
               <w:pPr>
@@ -11528,6 +12097,11 @@
               </w:r>
             </w:p>
             <w:p>
+              <w:pPr>
+                <w:rPr>
+                  <w:bCs/>
+                </w:rPr>
+              </w:pPr>
               <w:r>
                 <w:rPr>
                   <w:b/>
@@ -11535,19 +12109,98 @@
                 </w:rPr>
                 <w:fldChar w:fldCharType="end"/>
               </w:r>
+              <w:r>
+                <w:rPr>
+                  <w:b/>
+                  <w:bCs/>
+                </w:rPr>
+                <w:t>[INAMO]</w:t>
+              </w:r>
+              <w:r>
+                <w:rPr>
+                  <w:b/>
+                  <w:bCs/>
+                </w:rPr>
+                <w:t xml:space="preserve"> </w:t>
+              </w:r>
+              <w:r>
+                <w:rPr>
+                  <w:bCs/>
+                </w:rPr>
+                <w:t>http://www.negociotecnologico.com/2012/12/restaurante-interactivo-inamo-realidad-aumentada-en-restauracion/</w:t>
+              </w:r>
+            </w:p>
+            <w:p>
+              <w:pPr>
+                <w:rPr>
+                  <w:bCs/>
+                  <w:lang w:val="en-US"/>
+                </w:rPr>
+              </w:pPr>
+              <w:r>
+                <w:rPr>
+                  <w:b/>
+                  <w:bCs/>
+                  <w:lang w:val="en-US"/>
+                </w:rPr>
+                <w:t>[ARCoktail]</w:t>
+              </w:r>
+              <w:r>
+                <w:rPr>
+                  <w:bCs/>
+                  <w:lang w:val="en-US"/>
+                </w:rPr>
+                <w:t xml:space="preserve"> </w:t>
+              </w:r>
+              <w:r>
+                <w:rPr>
+                  <w:bCs/>
+                  <w:lang w:val="en-US"/>
+                </w:rPr>
+                <w:t>http://www.pdxstudio.com/augmented-reality/cocktails-realidad-aumentada</w:t>
+              </w:r>
+            </w:p>
+            <w:p>
+              <w:pPr>
+                <w:rPr>
+                  <w:bCs/>
+                  <w:lang w:val="en-US"/>
+                </w:rPr>
+              </w:pPr>
+              <w:r>
+                <w:rPr>
+                  <w:b/>
+                  <w:bCs/>
+                  <w:lang w:val="en-US"/>
+                </w:rPr>
+                <w:t>[On Appetit]</w:t>
+              </w:r>
+              <w:r>
+                <w:rPr>
+                  <w:bCs/>
+                  <w:lang w:val="en-US"/>
+                </w:rPr>
+                <w:t xml:space="preserve"> </w:t>
+              </w:r>
+              <w:r>
+                <w:rPr>
+                  <w:bCs/>
+                  <w:lang w:val="en-US"/>
+                </w:rPr>
+                <w:t>http://www.onappetit.com/</w:t>
+              </w:r>
+            </w:p>
+            <w:p>
+              <w:pPr>
+                <w:rPr>
+                  <w:lang w:val="en-US"/>
+                </w:rPr>
+              </w:pPr>
             </w:p>
           </w:sdtContent>
         </w:sdt>
       </w:sdtContent>
     </w:sdt>
-    <w:p>
-      <w:pPr>
-        <w:rPr>
-          <w:sz w:val="20"/>
-          <w:szCs w:val="20"/>
-        </w:rPr>
-      </w:pPr>
-    </w:p>
     <w:sectPr>
       <w:footerReference w:type="default" r:id="rId28"/>
       <w:endnotePr>
@@ -11599,7 +12252,6 @@
         <w:docPartUnique/>
       </w:docPartObj>
     </w:sdtPr>
-    <w:sdtEndPr/>
     <w:sdtContent>
       <w:p>
         <w:pPr>
@@ -11667,7 +12319,7 @@
             </mc:Choice>
             <mc:Fallback>
               <w:pict>
-                <v:shapetype w14:anchorId="2C8876FF" id="_x0000_t110" coordsize="21600,21600" o:spt="110" path="m10800,l,10800,10800,21600,21600,10800xe">
+                <v:shapetype w14:anchorId="1D909C7D" id="_x0000_t110" coordsize="21600,21600" o:spt="110" path="m10800,l,10800,10800,21600,21600,10800xe">
                   <v:stroke joinstyle="miter"/>
                   <v:path gradientshapeok="t" o:connecttype="rect" textboxrect="5400,5400,16200,16200"/>
                 </v:shapetype>
@@ -11699,7 +12351,7 @@
             <w:noProof/>
             <w:lang w:val="es-ES"/>
           </w:rPr>
-          <w:t>12</w:t>
+          <w:t>15</w:t>
         </w:r>
         <w:r>
           <w:fldChar w:fldCharType="end"/>
@@ -13877,7 +14529,7 @@
   <w:abstractNum w:abstractNumId="19">
     <w:nsid w:val="74E11CB0"/>
     <w:multiLevelType w:val="hybridMultilevel"/>
-    <w:tmpl w:val="502CF7AA"/>
+    <w:tmpl w:val="522257DC"/>
     <w:lvl w:ilvl="0" w:tplc="080A0001">
       <w:start w:val="1"/>
       <w:numFmt w:val="bullet"/>
@@ -15748,7 +16400,7 @@
 </file>
 
 <file path=customXml/itemProps2.xml><?xml version="1.0" encoding="utf-8"?>
-<ds:datastoreItem xmlns:ds="http://schemas.openxmlformats.org/officeDocument/2006/customXml" ds:itemID="{8875677F-5043-4EC6-B652-8D61629C3664}">
+<ds:datastoreItem xmlns:ds="http://schemas.openxmlformats.org/officeDocument/2006/customXml" ds:itemID="{150CD046-FFD1-4873-B81F-3F2753566A27}">
   <ds:schemaRefs>
     <ds:schemaRef ds:uri="http://schemas.openxmlformats.org/officeDocument/2006/bibliography"/>
   </ds:schemaRefs>

</xml_diff>